<commit_message>
ultimos retoques1-reportes de consultas y cirugias-falta lo ultimo
</commit_message>
<xml_diff>
--- a/src/MANUAL DE USUARIO/MANUAL DE USUARIO.docx
+++ b/src/MANUAL DE USUARIO/MANUAL DE USUARIO.docx
@@ -501,89 +501,27 @@
       <w:pPr>
         <w:pStyle w:val="Etiquetadefilas"/>
       </w:pPr>
-      <w:bookmarkStart w:id="0" w:name="_Toc473833252"/>
-      <w:r>
+      <w:bookmarkStart w:id="0" w:name="_Toc475636744"/>
+      <w:r>
+        <w:rPr>
+          <w:b w:val="0"/>
+          <w:noProof/>
+          <w:lang w:val="es-AR" w:eastAsia="es-AR"/>
+        </w:rPr>
         <w:lastRenderedPageBreak/>
-        <w:t>Introducción</w:t>
-      </w:r>
-      <w:bookmarkEnd w:id="0"/>
-    </w:p>
-    <w:p>
-      <w:pPr>
-        <w:rPr>
-          <w:rFonts w:ascii="Calibri" w:hAnsi="Calibri"/>
-          <w:sz w:val="24"/>
-          <w:szCs w:val="24"/>
-          <w:lang w:val="es-ES_tradnl"/>
-        </w:rPr>
-      </w:pPr>
-      <w:r>
-        <w:rPr>
-          <w:rFonts w:ascii="Calibri" w:hAnsi="Calibri"/>
-          <w:b/>
-          <w:sz w:val="24"/>
-          <w:szCs w:val="24"/>
-          <w:lang w:val="es-ES_tradnl"/>
-        </w:rPr>
-        <w:t>SCV-Sistema para Clínica Veterinaria</w:t>
-      </w:r>
-      <w:r>
-        <w:rPr>
-          <w:rFonts w:ascii="Calibri" w:hAnsi="Calibri"/>
-          <w:sz w:val="24"/>
-          <w:szCs w:val="24"/>
-          <w:lang w:val="es-ES_tradnl"/>
-        </w:rPr>
-        <w:t xml:space="preserve">, software para gestión veterinaria de aspecto amigable, accesible y provee una gran cantidad de herramientas que le ayudarán a facilitar el trabajo diario ya que puede gestionar fácilmente desde las fichas médicas hasta </w:t>
-      </w:r>
-      <w:r>
-        <w:rPr>
-          <w:rFonts w:ascii="Calibri" w:hAnsi="Calibri"/>
-          <w:sz w:val="24"/>
-          <w:szCs w:val="24"/>
-          <w:lang w:val="es-ES_tradnl"/>
-        </w:rPr>
-        <w:t>las atenciones recibidas por parte de la mascota</w:t>
-      </w:r>
-      <w:r>
-        <w:rPr>
-          <w:rFonts w:ascii="Calibri" w:hAnsi="Calibri"/>
-          <w:sz w:val="24"/>
-          <w:szCs w:val="24"/>
-          <w:lang w:val="es-ES_tradnl"/>
-        </w:rPr>
-        <w:t xml:space="preserve">. </w:t>
-      </w:r>
-    </w:p>
-    <w:p>
-      <w:pPr>
-        <w:rPr>
-          <w:rFonts w:ascii="Calibri" w:hAnsi="Calibri"/>
-          <w:sz w:val="24"/>
-          <w:szCs w:val="24"/>
-          <w:lang w:val="es-ES_tradnl"/>
-        </w:rPr>
-      </w:pPr>
-      <w:r>
-        <w:rPr>
-          <w:noProof/>
-          <w:sz w:val="24"/>
-          <w:szCs w:val="24"/>
-          <w:lang w:val="es-AR" w:eastAsia="es-AR"/>
-        </w:rPr>
         <w:drawing>
-          <wp:anchor distT="0" distB="0" distL="114300" distR="114300" simplePos="0" relativeHeight="251658752" behindDoc="0" locked="0" layoutInCell="1" allowOverlap="1">
+          <wp:anchor distT="0" distB="0" distL="114300" distR="114300" simplePos="0" relativeHeight="251672064" behindDoc="0" locked="0" layoutInCell="1" allowOverlap="1" wp14:anchorId="6D64431A" wp14:editId="3A6F2E56">
             <wp:simplePos x="0" y="0"/>
             <wp:positionH relativeFrom="margin">
-              <wp:posOffset>3638550</wp:posOffset>
+              <wp:posOffset>2933700</wp:posOffset>
             </wp:positionH>
             <wp:positionV relativeFrom="margin">
-              <wp:posOffset>324485</wp:posOffset>
+              <wp:posOffset>248285</wp:posOffset>
             </wp:positionV>
-            <wp:extent cx="2552700" cy="2733675"/>
-            <wp:effectExtent l="304800" t="323850" r="323850" b="333375"/>
+            <wp:extent cx="3312160" cy="3314700"/>
+            <wp:effectExtent l="323850" t="323850" r="326390" b="323850"/>
             <wp:wrapSquare wrapText="bothSides"/>
-            <wp:docPr id="23" name="Picture 23"/>
+            <wp:docPr id="3" name="Picture 15"/>
             <wp:cNvGraphicFramePr>
               <a:graphicFrameLocks xmlns:a="http://schemas.openxmlformats.org/drawingml/2006/main" noChangeAspect="1"/>
             </wp:cNvGraphicFramePr>
@@ -591,11 +529,11 @@
               <a:graphicData uri="http://schemas.openxmlformats.org/drawingml/2006/picture">
                 <pic:pic xmlns:pic="http://schemas.openxmlformats.org/drawingml/2006/picture">
                   <pic:nvPicPr>
-                    <pic:cNvPr id="0" name="42-23072517.jpg"/>
+                    <pic:cNvPr id="0" name="42-20140484.jpg"/>
                     <pic:cNvPicPr/>
                   </pic:nvPicPr>
                   <pic:blipFill>
-                    <a:blip r:embed="rId9">
+                    <a:blip r:embed="rId10" cstate="print">
                       <a:extLst>
                         <a:ext uri="{28A0092B-C50C-407E-A947-70E740481C1C}">
                           <a14:useLocalDpi xmlns:a14="http://schemas.microsoft.com/office/drawing/2010/main" val="0"/>
@@ -609,7 +547,7 @@
                   <pic:spPr>
                     <a:xfrm>
                       <a:off x="0" y="0"/>
-                      <a:ext cx="2552700" cy="2733675"/>
+                      <a:ext cx="3312160" cy="3314700"/>
                     </a:xfrm>
                     <a:prstGeom prst="round2DiagRect">
                       <a:avLst>
@@ -644,23 +582,19 @@
         </w:drawing>
       </w:r>
       <w:r>
+        <w:t>Introducción</w:t>
+      </w:r>
+      <w:bookmarkEnd w:id="0"/>
+    </w:p>
+    <w:p>
+      <w:pPr>
         <w:rPr>
           <w:rFonts w:ascii="Calibri" w:hAnsi="Calibri"/>
           <w:sz w:val="24"/>
           <w:szCs w:val="24"/>
-          <w:lang w:val="es-ES_tradnl"/>
-        </w:rPr>
-        <w:t xml:space="preserve">Con el objetivo de agilizar la gestión de los datos relevantes de los </w:t>
-      </w:r>
-      <w:r>
-        <w:rPr>
-          <w:rFonts w:ascii="Calibri" w:hAnsi="Calibri"/>
-          <w:sz w:val="24"/>
-          <w:szCs w:val="24"/>
-          <w:lang w:val="es-ES_tradnl"/>
-        </w:rPr>
-        <w:t xml:space="preserve">clientes con sus respectivas mascotas, el </w:t>
-      </w:r>
+          <w:lang w:val="es-AR"/>
+        </w:rPr>
+      </w:pPr>
       <w:r>
         <w:rPr>
           <w:rFonts w:ascii="Calibri" w:hAnsi="Calibri"/>
@@ -669,7 +603,7 @@
           <w:szCs w:val="24"/>
           <w:lang w:val="es-ES_tradnl"/>
         </w:rPr>
-        <w:t>SCV-Sistema para Clínica Veterinaria</w:t>
+        <w:t>SCV</w:t>
       </w:r>
       <w:r>
         <w:rPr>
@@ -678,7 +612,7 @@
           <w:szCs w:val="24"/>
           <w:lang w:val="es-ES_tradnl"/>
         </w:rPr>
-        <w:t>, le permite tenerlos a su disposición de manera ordenada y legible; brindándole la posibilidad de mejorar la atención</w:t>
+        <w:t xml:space="preserve">, </w:t>
       </w:r>
       <w:r>
         <w:rPr>
@@ -687,8 +621,101 @@
           <w:szCs w:val="24"/>
           <w:lang w:val="es-ES_tradnl"/>
         </w:rPr>
-        <w:t>.</w:t>
-      </w:r>
+        <w:t>es un</w:t>
+      </w:r>
+      <w:r>
+        <w:rPr>
+          <w:rFonts w:ascii="Calibri" w:hAnsi="Calibri"/>
+          <w:sz w:val="24"/>
+          <w:szCs w:val="24"/>
+          <w:lang w:val="es-ES_tradnl"/>
+        </w:rPr>
+        <w:t xml:space="preserve">a aplicación de gestión veterinaria de aspecto amigable que le </w:t>
+      </w:r>
+      <w:r>
+        <w:rPr>
+          <w:rFonts w:ascii="Calibri" w:hAnsi="Calibri"/>
+          <w:sz w:val="24"/>
+          <w:szCs w:val="24"/>
+          <w:lang w:val="es-ES_tradnl"/>
+        </w:rPr>
+        <w:t>permite</w:t>
+      </w:r>
+      <w:r>
+        <w:rPr>
+          <w:rFonts w:ascii="Calibri" w:hAnsi="Calibri"/>
+          <w:sz w:val="24"/>
+          <w:szCs w:val="24"/>
+          <w:lang w:val="es-ES_tradnl"/>
+        </w:rPr>
+        <w:t xml:space="preserve"> </w:t>
+      </w:r>
+      <w:r>
+        <w:rPr>
+          <w:rFonts w:ascii="Calibri" w:hAnsi="Calibri"/>
+          <w:sz w:val="24"/>
+          <w:szCs w:val="24"/>
+          <w:lang w:val="es-ES_tradnl"/>
+        </w:rPr>
+        <w:t xml:space="preserve">administrar </w:t>
+      </w:r>
+      <w:r>
+        <w:rPr>
+          <w:rFonts w:ascii="Calibri" w:hAnsi="Calibri"/>
+          <w:sz w:val="24"/>
+          <w:szCs w:val="24"/>
+          <w:lang w:val="es-ES_tradnl"/>
+        </w:rPr>
+        <w:t xml:space="preserve">de manera eficaz y sencilla </w:t>
+      </w:r>
+      <w:r>
+        <w:rPr>
+          <w:rFonts w:ascii="Calibri" w:hAnsi="Calibri"/>
+          <w:sz w:val="24"/>
+          <w:szCs w:val="24"/>
+          <w:lang w:val="es-ES_tradnl"/>
+        </w:rPr>
+        <w:t>una clínica veterinaria</w:t>
+      </w:r>
+      <w:r>
+        <w:rPr>
+          <w:rFonts w:ascii="Calibri" w:hAnsi="Calibri"/>
+          <w:sz w:val="24"/>
+          <w:szCs w:val="24"/>
+          <w:lang w:val="es-ES_tradnl"/>
+        </w:rPr>
+        <w:t>, las historias clínicas de sus pacientes y el control de prestaciones y tratamientos realizados, generando una información detallada de cada una de ellas optimizando y facilitando de esta manera no solo la tarea del profesional, sino también del personal administrativo.</w:t>
+      </w:r>
+    </w:p>
+    <w:p>
+      <w:pPr>
+        <w:rPr>
+          <w:rFonts w:ascii="Calibri" w:hAnsi="Calibri"/>
+          <w:sz w:val="24"/>
+          <w:szCs w:val="24"/>
+          <w:lang w:val="es-ES_tradnl"/>
+        </w:rPr>
+      </w:pPr>
+    </w:p>
+    <w:p>
+      <w:pPr>
+        <w:rPr>
+          <w:rFonts w:ascii="Calibri" w:hAnsi="Calibri"/>
+          <w:sz w:val="24"/>
+          <w:szCs w:val="24"/>
+          <w:lang w:val="es-ES_tradnl"/>
+        </w:rPr>
+      </w:pPr>
+    </w:p>
+    <w:p>
+      <w:pPr>
+        <w:rPr>
+          <w:rFonts w:ascii="Calibri" w:hAnsi="Calibri"/>
+          <w:sz w:val="24"/>
+          <w:szCs w:val="24"/>
+          <w:lang w:val="es-ES_tradnl"/>
+        </w:rPr>
+      </w:pPr>
     </w:p>
     <w:p>
       <w:pPr>
@@ -707,7 +734,71 @@
           <w:szCs w:val="24"/>
           <w:lang w:val="es-ES_tradnl"/>
         </w:rPr>
-        <w:t>Entre sus características, se mencionan a continuación las principales:</w:t>
+        <w:t xml:space="preserve">El </w:t>
+      </w:r>
+      <w:r>
+        <w:rPr>
+          <w:rFonts w:ascii="Calibri" w:hAnsi="Calibri"/>
+          <w:b/>
+          <w:sz w:val="24"/>
+          <w:szCs w:val="24"/>
+          <w:lang w:val="es-ES_tradnl"/>
+        </w:rPr>
+        <w:t>SCV-Sistema para Clínica Veterinaria</w:t>
+      </w:r>
+      <w:r>
+        <w:rPr>
+          <w:rFonts w:ascii="Calibri" w:hAnsi="Calibri"/>
+          <w:sz w:val="24"/>
+          <w:szCs w:val="24"/>
+          <w:lang w:val="es-ES_tradnl"/>
+        </w:rPr>
+        <w:t>,</w:t>
+      </w:r>
+      <w:r>
+        <w:rPr>
+          <w:rFonts w:ascii="Calibri" w:hAnsi="Calibri"/>
+          <w:sz w:val="24"/>
+          <w:szCs w:val="24"/>
+          <w:lang w:val="es-ES_tradnl"/>
+        </w:rPr>
+        <w:t xml:space="preserve"> cuenta </w:t>
+      </w:r>
+      <w:r>
+        <w:rPr>
+          <w:rFonts w:ascii="Calibri" w:hAnsi="Calibri"/>
+          <w:sz w:val="24"/>
+          <w:szCs w:val="24"/>
+          <w:lang w:val="es-ES_tradnl"/>
+        </w:rPr>
+        <w:t>con una gran variedad de fun</w:t>
+      </w:r>
+      <w:r>
+        <w:rPr>
+          <w:rFonts w:ascii="Calibri" w:hAnsi="Calibri"/>
+          <w:sz w:val="24"/>
+          <w:szCs w:val="24"/>
+          <w:lang w:val="es-ES_tradnl"/>
+        </w:rPr>
+        <w:t>cionalidades</w:t>
+      </w:r>
+      <w:r>
+        <w:rPr>
+          <w:rFonts w:ascii="Calibri" w:hAnsi="Calibri"/>
+          <w:sz w:val="24"/>
+          <w:szCs w:val="24"/>
+          <w:lang w:val="es-ES_tradnl"/>
+        </w:rPr>
+        <w:t>, entre las cuales encontramos</w:t>
+      </w:r>
+      <w:r>
+        <w:rPr>
+          <w:rFonts w:ascii="Calibri" w:hAnsi="Calibri"/>
+          <w:sz w:val="24"/>
+          <w:szCs w:val="24"/>
+          <w:lang w:val="es-ES_tradnl"/>
+        </w:rPr>
+        <w:t>:</w:t>
       </w:r>
     </w:p>
     <w:p>
@@ -731,7 +822,7 @@
           <w:szCs w:val="24"/>
           <w:lang w:val="es-ES_tradnl"/>
         </w:rPr>
-        <w:t>Ficha Médica</w:t>
+        <w:t>Manejo de fichas médicas, historiales clínicos</w:t>
       </w:r>
     </w:p>
     <w:p>
@@ -750,90 +841,21 @@
       </w:pPr>
       <w:r>
         <w:rPr>
-          <w:b/>
-          <w:noProof/>
-          <w:lang w:val="es-AR" w:eastAsia="es-AR"/>
-        </w:rPr>
-        <w:drawing>
-          <wp:anchor distT="0" distB="0" distL="114300" distR="114300" simplePos="0" relativeHeight="251672064" behindDoc="0" locked="0" layoutInCell="1" allowOverlap="1" wp14:anchorId="6D64431A" wp14:editId="3A6F2E56">
-            <wp:simplePos x="0" y="0"/>
-            <wp:positionH relativeFrom="margin">
-              <wp:posOffset>3143250</wp:posOffset>
-            </wp:positionH>
-            <wp:positionV relativeFrom="margin">
-              <wp:posOffset>4172585</wp:posOffset>
-            </wp:positionV>
-            <wp:extent cx="3046095" cy="2162175"/>
-            <wp:effectExtent l="323850" t="323850" r="325755" b="333375"/>
-            <wp:wrapSquare wrapText="bothSides"/>
-            <wp:docPr id="3" name="Picture 15"/>
-            <wp:cNvGraphicFramePr>
-              <a:graphicFrameLocks xmlns:a="http://schemas.openxmlformats.org/drawingml/2006/main" noChangeAspect="1"/>
-            </wp:cNvGraphicFramePr>
-            <a:graphic xmlns:a="http://schemas.openxmlformats.org/drawingml/2006/main">
-              <a:graphicData uri="http://schemas.openxmlformats.org/drawingml/2006/picture">
-                <pic:pic xmlns:pic="http://schemas.openxmlformats.org/drawingml/2006/picture">
-                  <pic:nvPicPr>
-                    <pic:cNvPr id="0" name="42-20140484.jpg"/>
-                    <pic:cNvPicPr/>
-                  </pic:nvPicPr>
-                  <pic:blipFill>
-                    <a:blip r:embed="rId10" cstate="print">
-                      <a:extLst>
-                        <a:ext uri="{28A0092B-C50C-407E-A947-70E740481C1C}">
-                          <a14:useLocalDpi xmlns:a14="http://schemas.microsoft.com/office/drawing/2010/main" val="0"/>
-                        </a:ext>
-                      </a:extLst>
-                    </a:blip>
-                    <a:stretch>
-                      <a:fillRect/>
-                    </a:stretch>
-                  </pic:blipFill>
-                  <pic:spPr>
-                    <a:xfrm>
-                      <a:off x="0" y="0"/>
-                      <a:ext cx="3046095" cy="2162175"/>
-                    </a:xfrm>
-                    <a:prstGeom prst="round2DiagRect">
-                      <a:avLst>
-                        <a:gd name="adj1" fmla="val 16667"/>
-                        <a:gd name="adj2" fmla="val 0"/>
-                      </a:avLst>
-                    </a:prstGeom>
-                    <a:ln w="88900" cap="sq">
-                      <a:solidFill>
-                        <a:schemeClr val="accent1"/>
-                      </a:solidFill>
-                      <a:miter lim="800000"/>
-                    </a:ln>
-                    <a:effectLst>
-                      <a:outerShdw blurRad="254000" algn="tl" rotWithShape="0">
-                        <a:srgbClr val="000000">
-                          <a:alpha val="43000"/>
-                        </a:srgbClr>
-                      </a:outerShdw>
-                    </a:effectLst>
-                  </pic:spPr>
-                </pic:pic>
-              </a:graphicData>
-            </a:graphic>
-            <wp14:sizeRelH relativeFrom="margin">
-              <wp14:pctWidth>0</wp14:pctWidth>
-            </wp14:sizeRelH>
-            <wp14:sizeRelV relativeFrom="margin">
-              <wp14:pctHeight>0</wp14:pctHeight>
-            </wp14:sizeRelV>
-          </wp:anchor>
-        </w:drawing>
-      </w:r>
-      <w:r>
-        <w:rPr>
           <w:rFonts w:ascii="Calibri" w:hAnsi="Calibri"/>
           <w:sz w:val="24"/>
           <w:szCs w:val="24"/>
           <w:lang w:val="es-ES_tradnl"/>
         </w:rPr>
-        <w:t>Historiales Clínicos</w:t>
+        <w:t>Consultas Grales.</w:t>
+      </w:r>
+      <w:r>
+        <w:rPr>
+          <w:rFonts w:ascii="Calibri" w:hAnsi="Calibri"/>
+          <w:sz w:val="24"/>
+          <w:szCs w:val="24"/>
+          <w:lang w:val="es-ES_tradnl"/>
+        </w:rPr>
+        <w:t xml:space="preserve"> Y filtrados combinados</w:t>
       </w:r>
     </w:p>
     <w:p>
@@ -857,7 +879,7 @@
           <w:szCs w:val="24"/>
           <w:lang w:val="es-ES_tradnl"/>
         </w:rPr>
-        <w:t>Consultas Grales.</w:t>
+        <w:t xml:space="preserve">Manejo de Consultas  </w:t>
       </w:r>
     </w:p>
     <w:p>
@@ -881,7 +903,7 @@
           <w:szCs w:val="24"/>
           <w:lang w:val="es-ES_tradnl"/>
         </w:rPr>
-        <w:t>Vacunación y Desparasitación</w:t>
+        <w:t>Manejo de Cirugías</w:t>
       </w:r>
     </w:p>
     <w:p>
@@ -905,7 +927,7 @@
           <w:szCs w:val="24"/>
           <w:lang w:val="es-ES_tradnl"/>
         </w:rPr>
-        <w:t>Cirugías.</w:t>
+        <w:t>Manejo de Medicamentos</w:t>
       </w:r>
     </w:p>
     <w:p>
@@ -929,7 +951,16 @@
           <w:szCs w:val="24"/>
           <w:lang w:val="es-ES_tradnl"/>
         </w:rPr>
-        <w:t>Gestión de Veterinarios</w:t>
+        <w:t xml:space="preserve">Manejo </w:t>
+      </w:r>
+      <w:r>
+        <w:rPr>
+          <w:rFonts w:ascii="Calibri" w:hAnsi="Calibri"/>
+          <w:sz w:val="24"/>
+          <w:szCs w:val="24"/>
+          <w:lang w:val="es-ES_tradnl"/>
+        </w:rPr>
+        <w:t>de Veterinarios</w:t>
       </w:r>
     </w:p>
     <w:p>
@@ -953,7 +984,16 @@
           <w:szCs w:val="24"/>
           <w:lang w:val="es-ES_tradnl"/>
         </w:rPr>
-        <w:t>Listado de Atenciones por Veterinario por día</w:t>
+        <w:t xml:space="preserve">Manejo de usuarios, seguridad, accesos, roles de </w:t>
+      </w:r>
+      <w:r>
+        <w:rPr>
+          <w:rFonts w:ascii="Calibri" w:hAnsi="Calibri"/>
+          <w:sz w:val="24"/>
+          <w:szCs w:val="24"/>
+          <w:lang w:val="es-ES_tradnl"/>
+        </w:rPr>
+        <w:t>usuarios (permisos especiales)</w:t>
       </w:r>
     </w:p>
     <w:p>
@@ -977,7 +1017,34 @@
           <w:szCs w:val="24"/>
           <w:lang w:val="es-ES_tradnl"/>
         </w:rPr>
-        <w:t>Filtrados combinados</w:t>
+        <w:t xml:space="preserve">Manejo de </w:t>
+      </w:r>
+      <w:r>
+        <w:rPr>
+          <w:rFonts w:ascii="Calibri" w:hAnsi="Calibri"/>
+          <w:sz w:val="24"/>
+          <w:szCs w:val="24"/>
+          <w:lang w:val="es-ES_tradnl"/>
+        </w:rPr>
+        <w:t xml:space="preserve">Listado </w:t>
+      </w:r>
+      <w:r>
+        <w:rPr>
+          <w:rFonts w:ascii="Calibri" w:hAnsi="Calibri"/>
+          <w:sz w:val="24"/>
+          <w:szCs w:val="24"/>
+          <w:lang w:val="es-ES_tradnl"/>
+        </w:rPr>
+        <w:t xml:space="preserve">diario </w:t>
+      </w:r>
+      <w:r>
+        <w:rPr>
+          <w:rFonts w:ascii="Calibri" w:hAnsi="Calibri"/>
+          <w:sz w:val="24"/>
+          <w:szCs w:val="24"/>
+          <w:lang w:val="es-ES_tradnl"/>
+        </w:rPr>
+        <w:t xml:space="preserve">de Atenciones por Veterinario </w:t>
       </w:r>
     </w:p>
     <w:p>
@@ -1049,7 +1116,7 @@
           <w:szCs w:val="24"/>
           <w:lang w:val="es-ES_tradnl"/>
         </w:rPr>
-        <w:t>Controles y Recordatorios</w:t>
+        <w:t xml:space="preserve">Diversos </w:t>
       </w:r>
       <w:r>
         <w:rPr>
@@ -1058,7 +1125,7 @@
           <w:szCs w:val="24"/>
           <w:lang w:val="es-ES_tradnl"/>
         </w:rPr>
-        <w:t xml:space="preserve"> por e-mail</w:t>
+        <w:t xml:space="preserve">Controles </w:t>
       </w:r>
     </w:p>
     <w:p>
@@ -1082,7 +1149,7 @@
           <w:szCs w:val="24"/>
           <w:lang w:val="es-ES_tradnl"/>
         </w:rPr>
-        <w:t>Funciones Complementaria</w:t>
+        <w:t>Recordatorios</w:t>
       </w:r>
       <w:r>
         <w:rPr>
@@ -1091,7 +1158,25 @@
           <w:szCs w:val="24"/>
           <w:lang w:val="es-ES_tradnl"/>
         </w:rPr>
-        <w:t>s</w:t>
+        <w:t xml:space="preserve"> </w:t>
+      </w:r>
+      <w:r>
+        <w:rPr>
+          <w:rFonts w:ascii="Calibri" w:hAnsi="Calibri"/>
+          <w:sz w:val="24"/>
+          <w:szCs w:val="24"/>
+          <w:lang w:val="es-ES_tradnl"/>
+        </w:rPr>
+        <w:t xml:space="preserve">de vacunaciones y desparasitaciones pendientes a los clientes </w:t>
+      </w:r>
+      <w:r>
+        <w:rPr>
+          <w:rFonts w:ascii="Calibri" w:hAnsi="Calibri"/>
+          <w:sz w:val="24"/>
+          <w:szCs w:val="24"/>
+          <w:lang w:val="es-ES_tradnl"/>
+        </w:rPr>
+        <w:t>por e-mail</w:t>
       </w:r>
     </w:p>
     <w:p>
@@ -1102,12 +1187,18 @@
           <w:numId w:val="13"/>
         </w:numPr>
         <w:rPr>
+          <w:lang w:val="es-ES_tradnl"/>
+        </w:rPr>
+      </w:pPr>
+      <w:r>
+        <w:rPr>
           <w:rFonts w:ascii="Calibri" w:hAnsi="Calibri"/>
           <w:sz w:val="24"/>
           <w:szCs w:val="24"/>
           <w:lang w:val="es-ES_tradnl"/>
         </w:rPr>
-      </w:pPr>
+        <w:t>Funciones Complementaria</w:t>
+      </w:r>
       <w:r>
         <w:rPr>
           <w:rFonts w:ascii="Calibri" w:hAnsi="Calibri"/>
@@ -1115,46 +1206,8 @@
           <w:szCs w:val="24"/>
           <w:lang w:val="es-ES_tradnl"/>
         </w:rPr>
-        <w:t>Fotos y Archivos Adjuntos</w:t>
-      </w:r>
-    </w:p>
-    <w:p>
-      <w:pPr>
-        <w:pStyle w:val="Prrafodelista"/>
-        <w:numPr>
-          <w:ilvl w:val="0"/>
-          <w:numId w:val="13"/>
-        </w:numPr>
-        <w:rPr>
-          <w:rFonts w:ascii="Calibri" w:hAnsi="Calibri"/>
-          <w:sz w:val="24"/>
-          <w:szCs w:val="24"/>
-          <w:lang w:val="es-ES_tradnl"/>
-        </w:rPr>
-      </w:pPr>
-      <w:r>
-        <w:rPr>
-          <w:rFonts w:ascii="Calibri" w:hAnsi="Calibri"/>
-          <w:sz w:val="24"/>
-          <w:szCs w:val="24"/>
-          <w:lang w:val="es-ES_tradnl"/>
-        </w:rPr>
-        <w:t>Cerrar de sesión para cambiar de usuario</w:t>
-      </w:r>
-    </w:p>
-    <w:p>
-      <w:pPr>
-        <w:rPr>
-          <w:lang w:val="es-AR"/>
-        </w:rPr>
-      </w:pPr>
-    </w:p>
-    <w:p>
-      <w:pPr>
-        <w:rPr>
-          <w:lang w:val="es-ES_tradnl"/>
-        </w:rPr>
-      </w:pPr>
+        <w:t>s</w:t>
+      </w:r>
       <w:r>
         <w:rPr>
           <w:lang w:val="es-ES_tradnl"/>
@@ -1209,7 +1262,7 @@
           <w:r>
             <w:fldChar w:fldCharType="separate"/>
           </w:r>
-          <w:hyperlink w:anchor="_Toc473833252" w:history="1">
+          <w:hyperlink w:anchor="_Toc475636744" w:history="1">
             <w:r>
               <w:rPr>
                 <w:rStyle w:val="Hipervnculo"/>
@@ -1236,7 +1289,7 @@
                 <w:noProof/>
                 <w:webHidden/>
               </w:rPr>
-              <w:instrText xml:space="preserve"> PAGEREF _Toc473833252 \h </w:instrText>
+              <w:instrText xml:space="preserve"> PAGEREF _Toc475636744 \h </w:instrText>
             </w:r>
             <w:r>
               <w:rPr>
@@ -1275,7 +1328,7 @@
               <w:lang w:val="es-AR" w:eastAsia="es-AR"/>
             </w:rPr>
           </w:pPr>
-          <w:hyperlink w:anchor="_Toc473833253" w:history="1">
+          <w:hyperlink w:anchor="_Toc475636745" w:history="1">
             <w:r>
               <w:rPr>
                 <w:rStyle w:val="Hipervnculo"/>
@@ -1304,7 +1357,7 @@
                 <w:noProof/>
                 <w:webHidden/>
               </w:rPr>
-              <w:instrText xml:space="preserve"> PAGEREF _Toc473833253 \h </w:instrText>
+              <w:instrText xml:space="preserve"> PAGEREF _Toc475636745 \h </w:instrText>
             </w:r>
             <w:r>
               <w:rPr>
@@ -1346,7 +1399,7 @@
               <w:lang w:val="es-AR" w:eastAsia="es-AR"/>
             </w:rPr>
           </w:pPr>
-          <w:hyperlink w:anchor="_Toc473833254" w:history="1">
+          <w:hyperlink w:anchor="_Toc475636746" w:history="1">
             <w:r>
               <w:rPr>
                 <w:rStyle w:val="Hipervnculo"/>
@@ -1390,7 +1443,7 @@
                 <w:noProof/>
                 <w:webHidden/>
               </w:rPr>
-              <w:instrText xml:space="preserve"> PAGEREF _Toc473833254 \h </w:instrText>
+              <w:instrText xml:space="preserve"> PAGEREF _Toc475636746 \h </w:instrText>
             </w:r>
             <w:r>
               <w:rPr>
@@ -1432,7 +1485,93 @@
               <w:lang w:val="es-AR" w:eastAsia="es-AR"/>
             </w:rPr>
           </w:pPr>
-          <w:hyperlink w:anchor="_Toc473833255" w:history="1">
+          <w:hyperlink w:anchor="_Toc475636747" w:history="1">
+            <w:r>
+              <w:rPr>
+                <w:rStyle w:val="Hipervnculo"/>
+                <w:rFonts w:ascii="Symbol" w:hAnsi="Symbol"/>
+                <w:noProof/>
+                <w:lang w:val="es-ES_tradnl"/>
+              </w:rPr>
+              <w:t></w:t>
+            </w:r>
+            <w:r>
+              <w:rPr>
+                <w:noProof/>
+                <w:lang w:val="es-AR" w:eastAsia="es-AR"/>
+              </w:rPr>
+              <w:tab/>
+            </w:r>
+            <w:r>
+              <w:rPr>
+                <w:rStyle w:val="Hipervnculo"/>
+                <w:noProof/>
+                <w:lang w:val="es-ES_tradnl"/>
+              </w:rPr>
+              <w:t>Datos Generales</w:t>
+            </w:r>
+            <w:r>
+              <w:rPr>
+                <w:noProof/>
+                <w:webHidden/>
+              </w:rPr>
+              <w:tab/>
+            </w:r>
+            <w:r>
+              <w:rPr>
+                <w:noProof/>
+                <w:webHidden/>
+              </w:rPr>
+              <w:fldChar w:fldCharType="begin"/>
+            </w:r>
+            <w:r>
+              <w:rPr>
+                <w:noProof/>
+                <w:webHidden/>
+              </w:rPr>
+              <w:instrText xml:space="preserve"> PAGEREF _Toc475636747 \h </w:instrText>
+            </w:r>
+            <w:r>
+              <w:rPr>
+                <w:noProof/>
+                <w:webHidden/>
+              </w:rPr>
+            </w:r>
+            <w:r>
+              <w:rPr>
+                <w:noProof/>
+                <w:webHidden/>
+              </w:rPr>
+              <w:fldChar w:fldCharType="separate"/>
+            </w:r>
+            <w:r>
+              <w:rPr>
+                <w:noProof/>
+                <w:webHidden/>
+              </w:rPr>
+              <w:t>4</w:t>
+            </w:r>
+            <w:r>
+              <w:rPr>
+                <w:noProof/>
+                <w:webHidden/>
+              </w:rPr>
+              <w:fldChar w:fldCharType="end"/>
+            </w:r>
+          </w:hyperlink>
+        </w:p>
+        <w:p>
+          <w:pPr>
+            <w:pStyle w:val="TDC2"/>
+            <w:tabs>
+              <w:tab w:val="left" w:pos="1100"/>
+            </w:tabs>
+            <w:rPr>
+              <w:noProof/>
+              <w:lang w:val="es-AR" w:eastAsia="es-AR"/>
+            </w:rPr>
+          </w:pPr>
+          <w:hyperlink w:anchor="_Toc475636748" w:history="1">
             <w:r>
               <w:rPr>
                 <w:rStyle w:val="Hipervnculo"/>
@@ -1476,7 +1615,7 @@
                 <w:noProof/>
                 <w:webHidden/>
               </w:rPr>
-              <w:instrText xml:space="preserve"> PAGEREF _Toc473833255 \h </w:instrText>
+              <w:instrText xml:space="preserve"> PAGEREF _Toc475636748 \h </w:instrText>
             </w:r>
             <w:r>
               <w:rPr>
@@ -1496,7 +1635,7 @@
                 <w:noProof/>
                 <w:webHidden/>
               </w:rPr>
-              <w:t>3</w:t>
+              <w:t>5</w:t>
             </w:r>
             <w:r>
               <w:rPr>
@@ -1518,7 +1657,7 @@
               <w:lang w:val="es-AR" w:eastAsia="es-AR"/>
             </w:rPr>
           </w:pPr>
-          <w:hyperlink w:anchor="_Toc473833256" w:history="1">
+          <w:hyperlink w:anchor="_Toc475636749" w:history="1">
             <w:r>
               <w:rPr>
                 <w:rStyle w:val="Hipervnculo"/>
@@ -1562,7 +1701,7 @@
                 <w:noProof/>
                 <w:webHidden/>
               </w:rPr>
-              <w:instrText xml:space="preserve"> PAGEREF _Toc473833256 \h </w:instrText>
+              <w:instrText xml:space="preserve"> PAGEREF _Toc475636749 \h </w:instrText>
             </w:r>
             <w:r>
               <w:rPr>
@@ -1582,7 +1721,7 @@
                 <w:noProof/>
                 <w:webHidden/>
               </w:rPr>
-              <w:t>4</w:t>
+              <w:t>6</w:t>
             </w:r>
             <w:r>
               <w:rPr>
@@ -1601,7 +1740,7 @@
               <w:lang w:val="es-AR" w:eastAsia="es-AR"/>
             </w:rPr>
           </w:pPr>
-          <w:hyperlink w:anchor="_Toc473833257" w:history="1">
+          <w:hyperlink w:anchor="_Toc475636750" w:history="1">
             <w:r>
               <w:rPr>
                 <w:rStyle w:val="Hipervnculo"/>
@@ -1630,7 +1769,7 @@
                 <w:noProof/>
                 <w:webHidden/>
               </w:rPr>
-              <w:instrText xml:space="preserve"> PAGEREF _Toc473833257 \h </w:instrText>
+              <w:instrText xml:space="preserve"> PAGEREF _Toc475636750 \h </w:instrText>
             </w:r>
             <w:r>
               <w:rPr>
@@ -1650,7 +1789,7 @@
                 <w:noProof/>
                 <w:webHidden/>
               </w:rPr>
-              <w:t>4</w:t>
+              <w:t>6</w:t>
             </w:r>
             <w:r>
               <w:rPr>
@@ -1676,12 +1815,6 @@
     <w:p>
       <w:pPr>
         <w:rPr>
-          <w:rFonts w:asciiTheme="majorHAnsi" w:eastAsiaTheme="majorEastAsia" w:hAnsiTheme="majorHAnsi" w:cstheme="majorBidi"/>
-          <w:b/>
-          <w:bCs/>
-          <w:color w:val="9D3511" w:themeColor="accent1" w:themeShade="BF"/>
-          <w:sz w:val="28"/>
-          <w:szCs w:val="28"/>
           <w:lang w:val="es-ES_tradnl"/>
         </w:rPr>
       </w:pPr>
@@ -1701,7 +1834,7 @@
           <w:lang w:val="es-ES_tradnl"/>
         </w:rPr>
       </w:pPr>
-      <w:bookmarkStart w:id="1" w:name="_Toc473833253"/>
+      <w:bookmarkStart w:id="1" w:name="_Toc475636745"/>
       <w:r>
         <w:rPr>
           <w:rFonts w:ascii="Calibri" w:hAnsi="Calibri"/>
@@ -1709,26 +1842,9 @@
           <w:lang w:val="es-ES_tradnl"/>
         </w:rPr>
         <w:lastRenderedPageBreak/>
-        <w:t>Detalle</w:t>
-      </w:r>
-      <w:r>
-        <w:rPr>
-          <w:rFonts w:ascii="Calibri" w:hAnsi="Calibri"/>
-          <w:color w:val="9D3511"/>
-          <w:lang w:val="es-ES_tradnl"/>
-        </w:rPr>
-        <w:t>s del Sistema</w:t>
-      </w:r>
-      <w:bookmarkStart w:id="2" w:name="_GoBack"/>
+        <w:t>Detalles del Sistema</w:t>
+      </w:r>
       <w:bookmarkEnd w:id="1"/>
-      <w:bookmarkEnd w:id="2"/>
-    </w:p>
-    <w:p>
-      <w:pPr>
-        <w:rPr>
-          <w:lang w:val="es-ES_tradnl"/>
-        </w:rPr>
-      </w:pPr>
     </w:p>
     <w:p>
       <w:pPr>
@@ -1737,29 +1853,45 @@
           <w:ilvl w:val="0"/>
           <w:numId w:val="18"/>
         </w:numPr>
-        <w:rPr>
-          <w:lang w:val="es-ES_tradnl"/>
-        </w:rPr>
-      </w:pPr>
-      <w:bookmarkStart w:id="3" w:name="_Toc473833254"/>
+        <w:jc w:val="both"/>
+        <w:rPr>
+          <w:lang w:val="es-ES_tradnl"/>
+        </w:rPr>
+      </w:pPr>
+      <w:r>
+        <w:rPr>
+          <w:lang w:val="es-ES_tradnl"/>
+        </w:rPr>
+        <w:t>Datos Generales</w:t>
+      </w:r>
+    </w:p>
+    <w:p>
+      <w:pPr>
+        <w:contextualSpacing/>
+        <w:mirrorIndents/>
+        <w:rPr>
+          <w:rFonts w:ascii="Calibri" w:hAnsi="Calibri"/>
+          <w:lang w:val="es-ES_tradnl"/>
+        </w:rPr>
+      </w:pPr>
       <w:r>
         <w:rPr>
           <w:noProof/>
           <w:lang w:val="es-AR" w:eastAsia="es-AR"/>
         </w:rPr>
         <w:drawing>
-          <wp:anchor distT="0" distB="0" distL="114300" distR="114300" simplePos="0" relativeHeight="251667968" behindDoc="0" locked="0" layoutInCell="1" allowOverlap="1" wp14:anchorId="5F61A5E7" wp14:editId="40268767">
+          <wp:anchor distT="0" distB="0" distL="114300" distR="114300" simplePos="0" relativeHeight="251685376" behindDoc="0" locked="0" layoutInCell="1" allowOverlap="1" wp14:anchorId="2A0C462A" wp14:editId="33EC860F">
             <wp:simplePos x="0" y="0"/>
-            <wp:positionH relativeFrom="margin">
-              <wp:posOffset>2505075</wp:posOffset>
+            <wp:positionH relativeFrom="page">
+              <wp:align>right</wp:align>
             </wp:positionH>
             <wp:positionV relativeFrom="margin">
-              <wp:posOffset>762635</wp:posOffset>
+              <wp:posOffset>705485</wp:posOffset>
             </wp:positionV>
-            <wp:extent cx="3703955" cy="2995930"/>
-            <wp:effectExtent l="323850" t="323850" r="315595" b="318770"/>
+            <wp:extent cx="3154045" cy="3512185"/>
+            <wp:effectExtent l="323850" t="323850" r="332105" b="316865"/>
             <wp:wrapSquare wrapText="bothSides"/>
-            <wp:docPr id="4" name="Picture 15"/>
+            <wp:docPr id="12" name="Picture 15"/>
             <wp:cNvGraphicFramePr>
               <a:graphicFrameLocks xmlns:a="http://schemas.openxmlformats.org/drawingml/2006/main" noChangeAspect="1"/>
             </wp:cNvGraphicFramePr>
@@ -1771,7 +1903,7 @@
                     <pic:cNvPicPr/>
                   </pic:nvPicPr>
                   <pic:blipFill>
-                    <a:blip r:embed="rId11" cstate="print">
+                    <a:blip r:embed="rId11">
                       <a:extLst>
                         <a:ext uri="{28A0092B-C50C-407E-A947-70E740481C1C}">
                           <a14:useLocalDpi xmlns:a14="http://schemas.microsoft.com/office/drawing/2010/main" val="0"/>
@@ -1785,7 +1917,7 @@
                   <pic:spPr>
                     <a:xfrm>
                       <a:off x="0" y="0"/>
-                      <a:ext cx="3703955" cy="2995930"/>
+                      <a:ext cx="3154561" cy="3512185"/>
                     </a:xfrm>
                     <a:prstGeom prst="round2DiagRect">
                       <a:avLst>
@@ -1821,13 +1953,137 @@
       </w:r>
       <w:r>
         <w:rPr>
-          <w:lang w:val="es-ES_tradnl"/>
-        </w:rPr>
-        <w:t>Fichas Médicas</w:t>
-      </w:r>
-      <w:bookmarkEnd w:id="3"/>
-      <w:r>
-        <w:rPr>
+          <w:noProof/>
+          <w:lang w:val="es-AR" w:eastAsia="es-AR"/>
+        </w:rPr>
+        <mc:AlternateContent>
+          <mc:Choice Requires="wps">
+            <w:drawing>
+              <wp:anchor distT="0" distB="0" distL="114300" distR="114300" simplePos="0" relativeHeight="251688448" behindDoc="0" locked="0" layoutInCell="1" allowOverlap="1" wp14:anchorId="39E6A97D" wp14:editId="6100EBC9">
+                <wp:simplePos x="0" y="0"/>
+                <wp:positionH relativeFrom="margin">
+                  <wp:align>right</wp:align>
+                </wp:positionH>
+                <wp:positionV relativeFrom="paragraph">
+                  <wp:posOffset>692150</wp:posOffset>
+                </wp:positionV>
+                <wp:extent cx="371475" cy="361950"/>
+                <wp:effectExtent l="0" t="0" r="28575" b="19050"/>
+                <wp:wrapNone/>
+                <wp:docPr id="18" name="Diagrama de flujo: conector 18"/>
+                <wp:cNvGraphicFramePr/>
+                <a:graphic xmlns:a="http://schemas.openxmlformats.org/drawingml/2006/main">
+                  <a:graphicData uri="http://schemas.microsoft.com/office/word/2010/wordprocessingShape">
+                    <wps:wsp>
+                      <wps:cNvSpPr/>
+                      <wps:spPr>
+                        <a:xfrm>
+                          <a:off x="0" y="0"/>
+                          <a:ext cx="371475" cy="361950"/>
+                        </a:xfrm>
+                        <a:prstGeom prst="flowChartConnector">
+                          <a:avLst/>
+                        </a:prstGeom>
+                      </wps:spPr>
+                      <wps:style>
+                        <a:lnRef idx="2">
+                          <a:schemeClr val="accent1">
+                            <a:shade val="50000"/>
+                          </a:schemeClr>
+                        </a:lnRef>
+                        <a:fillRef idx="1">
+                          <a:schemeClr val="accent1"/>
+                        </a:fillRef>
+                        <a:effectRef idx="0">
+                          <a:schemeClr val="accent1"/>
+                        </a:effectRef>
+                        <a:fontRef idx="minor">
+                          <a:schemeClr val="lt1"/>
+                        </a:fontRef>
+                      </wps:style>
+                      <wps:txbx>
+                        <w:txbxContent>
+                          <w:p>
+                            <w:pPr>
+                              <w:rPr>
+                                <w:lang w:val="es-419"/>
+                              </w:rPr>
+                            </w:pPr>
+                            <w:r>
+                              <w:rPr>
+                                <w:lang w:val="es-419"/>
+                              </w:rPr>
+                              <w:t>2</w:t>
+                            </w:r>
+                          </w:p>
+                        </w:txbxContent>
+                      </wps:txbx>
+                      <wps:bodyPr rot="0" spcFirstLastPara="0" vertOverflow="overflow" horzOverflow="overflow" vert="horz" wrap="square" lIns="91440" tIns="45720" rIns="91440" bIns="45720" numCol="1" spcCol="0" rtlCol="0" fromWordArt="0" anchor="t" anchorCtr="0" forceAA="0" compatLnSpc="1">
+                        <a:prstTxWarp prst="textNoShape">
+                          <a:avLst/>
+                        </a:prstTxWarp>
+                        <a:noAutofit/>
+                      </wps:bodyPr>
+                    </wps:wsp>
+                  </a:graphicData>
+                </a:graphic>
+                <wp14:sizeRelH relativeFrom="margin">
+                  <wp14:pctWidth>0</wp14:pctWidth>
+                </wp14:sizeRelH>
+                <wp14:sizeRelV relativeFrom="margin">
+                  <wp14:pctHeight>0</wp14:pctHeight>
+                </wp14:sizeRelV>
+              </wp:anchor>
+            </w:drawing>
+          </mc:Choice>
+          <mc:Fallback>
+            <w:pict>
+              <v:shapetype w14:anchorId="39E6A97D" id="_x0000_t120" coordsize="21600,21600" o:spt="120" path="m10800,qx,10800,10800,21600,21600,10800,10800,xe">
+                <v:path gradientshapeok="t" o:connecttype="custom" o:connectlocs="10800,0;3163,3163;0,10800;3163,18437;10800,21600;18437,18437;21600,10800;18437,3163" textboxrect="3163,3163,18437,18437"/>
+              </v:shapetype>
+              <v:shape id="Diagrama de flujo: conector 18" o:spid="_x0000_s1028" type="#_x0000_t120" style="position:absolute;margin-left:-21.95pt;margin-top:54.5pt;width:29.25pt;height:28.5pt;z-index:251688448;visibility:visible;mso-wrap-style:square;mso-width-percent:0;mso-height-percent:0;mso-wrap-distance-left:9pt;mso-wrap-distance-top:0;mso-wrap-distance-right:9pt;mso-wrap-distance-bottom:0;mso-position-horizontal:right;mso-position-horizontal-relative:margin;mso-position-vertical:absolute;mso-position-vertical-relative:text;mso-width-percent:0;mso-height-percent:0;mso-width-relative:margin;mso-height-relative:margin;v-text-anchor:top" o:gfxdata="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" fillcolor="#d34817 [3204]" strokecolor="#68230b [1604]" strokeweight="1pt">
+                <v:textbox>
+                  <w:txbxContent>
+                    <w:p>
+                      <w:pPr>
+                        <w:rPr>
+                          <w:lang w:val="es-419"/>
+                        </w:rPr>
+                      </w:pPr>
+                      <w:r>
+                        <w:rPr>
+                          <w:lang w:val="es-419"/>
+                        </w:rPr>
+                        <w:t>2</w:t>
+                      </w:r>
+                    </w:p>
+                  </w:txbxContent>
+                </v:textbox>
+                <w10:wrap anchorx="margin"/>
+              </v:shape>
+            </w:pict>
+          </mc:Fallback>
+        </mc:AlternateContent>
+      </w:r>
+      <w:r>
+        <w:rPr>
+          <w:rFonts w:ascii="Calibri" w:hAnsi="Calibri"/>
+          <w:lang w:val="es-ES_tradnl"/>
+        </w:rPr>
+        <w:t xml:space="preserve">El sistema le permite el registro, edición, consulta a través de filtrados combinados y borrado de </w:t>
+      </w:r>
+      <w:r>
+        <w:rPr>
+          <w:rFonts w:ascii="Calibri" w:hAnsi="Calibri"/>
+          <w:lang w:val="es-ES_tradnl"/>
+        </w:rPr>
+        <w:t>los da</w:t>
+      </w:r>
+      <w:bookmarkStart w:id="2" w:name="_GoBack"/>
+      <w:bookmarkEnd w:id="2"/>
+      <w:r>
+        <w:rPr>
+          <w:rFonts w:ascii="Calibri" w:hAnsi="Calibri"/>
           <w:lang w:val="es-ES_tradnl"/>
         </w:rPr>
         <w:t xml:space="preserve"> </w:t>
@@ -1835,62 +2091,458 @@
     </w:p>
     <w:p>
       <w:pPr>
-        <w:rPr>
-          <w:rFonts w:ascii="Calibri" w:hAnsi="Calibri"/>
-          <w:lang w:val="es-ES_tradnl"/>
-        </w:rPr>
-      </w:pPr>
-      <w:r>
-        <w:rPr>
-          <w:rFonts w:ascii="Calibri" w:hAnsi="Calibri"/>
-          <w:lang w:val="es-ES_tradnl"/>
-        </w:rPr>
-        <w:t>Esta funcionalidad le permite el ingreso y búsqueda de los datos de las mascotas</w:t>
-      </w:r>
-      <w:r>
-        <w:rPr>
-          <w:rFonts w:ascii="Calibri" w:hAnsi="Calibri"/>
-          <w:lang w:val="es-ES_tradnl"/>
-        </w:rPr>
-        <w:t xml:space="preserve"> a través de varios filtros.</w:t>
+        <w:contextualSpacing/>
+        <w:mirrorIndents/>
+        <w:rPr>
+          <w:rFonts w:ascii="Calibri" w:hAnsi="Calibri"/>
+          <w:lang w:val="es-ES_tradnl"/>
+        </w:rPr>
+      </w:pPr>
+      <w:r>
+        <w:rPr>
+          <w:rFonts w:ascii="Calibri" w:hAnsi="Calibri"/>
+          <w:lang w:val="es-ES_tradnl"/>
+        </w:rPr>
+        <w:t xml:space="preserve">  </w:t>
       </w:r>
     </w:p>
     <w:p>
       <w:pPr>
-        <w:rPr>
-          <w:rFonts w:ascii="Calibri" w:hAnsi="Calibri"/>
-          <w:lang w:val="es-ES_tradnl"/>
-        </w:rPr>
-      </w:pPr>
-      <w:r>
-        <w:rPr>
-          <w:rFonts w:ascii="Calibri" w:hAnsi="Calibri"/>
-          <w:lang w:val="es-ES_tradnl"/>
-        </w:rPr>
-        <w:t>Le permite obtener datos relevantes del dueño como ser su número de tel</w:t>
-      </w:r>
-      <w:r>
-        <w:rPr>
-          <w:rFonts w:ascii="Calibri" w:hAnsi="Calibri"/>
-          <w:lang w:val="es-ES_tradnl"/>
-        </w:rPr>
-        <w:t>éfono y e-mail</w:t>
-      </w:r>
+        <w:contextualSpacing/>
+        <w:mirrorIndents/>
+        <w:rPr>
+          <w:rFonts w:ascii="Calibri" w:hAnsi="Calibri"/>
+          <w:lang w:val="es-ES_tradnl"/>
+        </w:rPr>
+      </w:pPr>
     </w:p>
     <w:p>
       <w:pPr>
         <w:rPr>
-          <w:rFonts w:ascii="Calibri" w:hAnsi="Calibri"/>
-          <w:lang w:val="es-ES_tradnl"/>
-        </w:rPr>
-      </w:pPr>
-      <w:r>
-        <w:rPr>
-          <w:rFonts w:ascii="Calibri" w:hAnsi="Calibri"/>
-          <w:lang w:val="es-ES_tradnl"/>
-        </w:rPr>
-        <w:t>Gestionar los datos de cada mascota perteneciente a un dueño, anexar foto de la mascota, control de la situación del peso actual, cálculo de la edad de la mascota según la fecha de nacimiento indicada.</w:t>
-      </w:r>
+          <w:lang w:val="es-ES_tradnl"/>
+        </w:rPr>
+      </w:pPr>
+      <w:r>
+        <w:rPr>
+          <w:noProof/>
+          <w:lang w:val="es-AR" w:eastAsia="es-AR"/>
+        </w:rPr>
+        <mc:AlternateContent>
+          <mc:Choice Requires="wps">
+            <w:drawing>
+              <wp:anchor distT="0" distB="0" distL="114300" distR="114300" simplePos="0" relativeHeight="251689472" behindDoc="0" locked="0" layoutInCell="1" allowOverlap="1" wp14:anchorId="531B42A8" wp14:editId="57D8F974">
+                <wp:simplePos x="0" y="0"/>
+                <wp:positionH relativeFrom="column">
+                  <wp:posOffset>4467225</wp:posOffset>
+                </wp:positionH>
+                <wp:positionV relativeFrom="paragraph">
+                  <wp:posOffset>193675</wp:posOffset>
+                </wp:positionV>
+                <wp:extent cx="371475" cy="361950"/>
+                <wp:effectExtent l="0" t="0" r="28575" b="19050"/>
+                <wp:wrapNone/>
+                <wp:docPr id="15" name="Diagrama de flujo: conector 15"/>
+                <wp:cNvGraphicFramePr/>
+                <a:graphic xmlns:a="http://schemas.openxmlformats.org/drawingml/2006/main">
+                  <a:graphicData uri="http://schemas.microsoft.com/office/word/2010/wordprocessingShape">
+                    <wps:wsp>
+                      <wps:cNvSpPr/>
+                      <wps:spPr>
+                        <a:xfrm>
+                          <a:off x="0" y="0"/>
+                          <a:ext cx="371475" cy="361950"/>
+                        </a:xfrm>
+                        <a:prstGeom prst="flowChartConnector">
+                          <a:avLst/>
+                        </a:prstGeom>
+                      </wps:spPr>
+                      <wps:style>
+                        <a:lnRef idx="2">
+                          <a:schemeClr val="accent1">
+                            <a:shade val="50000"/>
+                          </a:schemeClr>
+                        </a:lnRef>
+                        <a:fillRef idx="1">
+                          <a:schemeClr val="accent1"/>
+                        </a:fillRef>
+                        <a:effectRef idx="0">
+                          <a:schemeClr val="accent1"/>
+                        </a:effectRef>
+                        <a:fontRef idx="minor">
+                          <a:schemeClr val="lt1"/>
+                        </a:fontRef>
+                      </wps:style>
+                      <wps:txbx>
+                        <w:txbxContent>
+                          <w:p>
+                            <w:pPr>
+                              <w:rPr>
+                                <w:lang w:val="es-419"/>
+                              </w:rPr>
+                            </w:pPr>
+                            <w:r>
+                              <w:rPr>
+                                <w:lang w:val="es-419"/>
+                              </w:rPr>
+                              <w:t>3</w:t>
+                            </w:r>
+                          </w:p>
+                        </w:txbxContent>
+                      </wps:txbx>
+                      <wps:bodyPr rot="0" spcFirstLastPara="0" vertOverflow="overflow" horzOverflow="overflow" vert="horz" wrap="square" lIns="91440" tIns="45720" rIns="91440" bIns="45720" numCol="1" spcCol="0" rtlCol="0" fromWordArt="0" anchor="t" anchorCtr="0" forceAA="0" compatLnSpc="1">
+                        <a:prstTxWarp prst="textNoShape">
+                          <a:avLst/>
+                        </a:prstTxWarp>
+                        <a:noAutofit/>
+                      </wps:bodyPr>
+                    </wps:wsp>
+                  </a:graphicData>
+                </a:graphic>
+                <wp14:sizeRelH relativeFrom="margin">
+                  <wp14:pctWidth>0</wp14:pctWidth>
+                </wp14:sizeRelH>
+                <wp14:sizeRelV relativeFrom="margin">
+                  <wp14:pctHeight>0</wp14:pctHeight>
+                </wp14:sizeRelV>
+              </wp:anchor>
+            </w:drawing>
+          </mc:Choice>
+          <mc:Fallback>
+            <w:pict>
+              <v:shape w14:anchorId="531B42A8" id="Diagrama de flujo: conector 15" o:spid="_x0000_s1029" type="#_x0000_t120" style="position:absolute;margin-left:351.75pt;margin-top:15.25pt;width:29.25pt;height:28.5pt;z-index:251689472;visibility:visible;mso-wrap-style:square;mso-width-percent:0;mso-height-percent:0;mso-wrap-distance-left:9pt;mso-wrap-distance-top:0;mso-wrap-distance-right:9pt;mso-wrap-distance-bottom:0;mso-position-horizontal:absolute;mso-position-horizontal-relative:text;mso-position-vertical:absolute;mso-position-vertical-relative:text;mso-width-percent:0;mso-height-percent:0;mso-width-relative:margin;mso-height-relative:margin;v-text-anchor:top" o:gfxdata="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" fillcolor="#d34817 [3204]" strokecolor="#68230b [1604]" strokeweight="1pt">
+                <v:textbox>
+                  <w:txbxContent>
+                    <w:p>
+                      <w:pPr>
+                        <w:rPr>
+                          <w:lang w:val="es-419"/>
+                        </w:rPr>
+                      </w:pPr>
+                      <w:r>
+                        <w:rPr>
+                          <w:lang w:val="es-419"/>
+                        </w:rPr>
+                        <w:t>3</w:t>
+                      </w:r>
+                    </w:p>
+                  </w:txbxContent>
+                </v:textbox>
+              </v:shape>
+            </w:pict>
+          </mc:Fallback>
+        </mc:AlternateContent>
+      </w:r>
+    </w:p>
+    <w:p>
+      <w:pPr>
+        <w:rPr>
+          <w:lang w:val="es-ES_tradnl"/>
+        </w:rPr>
+      </w:pPr>
+    </w:p>
+    <w:p>
+      <w:pPr>
+        <w:rPr>
+          <w:lang w:val="es-ES_tradnl"/>
+        </w:rPr>
+      </w:pPr>
+    </w:p>
+    <w:p>
+      <w:pPr>
+        <w:jc w:val="both"/>
+        <w:rPr>
+          <w:rFonts w:ascii="Calibri" w:hAnsi="Calibri"/>
+          <w:lang w:val="es-ES_tradnl"/>
+        </w:rPr>
+      </w:pPr>
+    </w:p>
+    <w:p>
+      <w:pPr>
+        <w:jc w:val="both"/>
+        <w:rPr>
+          <w:rFonts w:ascii="Calibri" w:hAnsi="Calibri"/>
+          <w:lang w:val="es-ES_tradnl"/>
+        </w:rPr>
+      </w:pPr>
+      <w:r>
+        <w:rPr>
+          <w:noProof/>
+          <w:lang w:val="es-AR" w:eastAsia="es-AR"/>
+        </w:rPr>
+        <mc:AlternateContent>
+          <mc:Choice Requires="wps">
+            <w:drawing>
+              <wp:anchor distT="0" distB="0" distL="114300" distR="114300" simplePos="0" relativeHeight="251687424" behindDoc="0" locked="0" layoutInCell="1" allowOverlap="1" wp14:anchorId="7B6273E1" wp14:editId="0B04743B">
+                <wp:simplePos x="0" y="0"/>
+                <wp:positionH relativeFrom="margin">
+                  <wp:posOffset>3790950</wp:posOffset>
+                </wp:positionH>
+                <wp:positionV relativeFrom="paragraph">
+                  <wp:posOffset>193040</wp:posOffset>
+                </wp:positionV>
+                <wp:extent cx="371475" cy="361950"/>
+                <wp:effectExtent l="0" t="0" r="28575" b="19050"/>
+                <wp:wrapNone/>
+                <wp:docPr id="19" name="Diagrama de flujo: conector 19"/>
+                <wp:cNvGraphicFramePr/>
+                <a:graphic xmlns:a="http://schemas.openxmlformats.org/drawingml/2006/main">
+                  <a:graphicData uri="http://schemas.microsoft.com/office/word/2010/wordprocessingShape">
+                    <wps:wsp>
+                      <wps:cNvSpPr/>
+                      <wps:spPr>
+                        <a:xfrm>
+                          <a:off x="0" y="0"/>
+                          <a:ext cx="371475" cy="361950"/>
+                        </a:xfrm>
+                        <a:prstGeom prst="flowChartConnector">
+                          <a:avLst/>
+                        </a:prstGeom>
+                      </wps:spPr>
+                      <wps:style>
+                        <a:lnRef idx="2">
+                          <a:schemeClr val="accent1">
+                            <a:shade val="50000"/>
+                          </a:schemeClr>
+                        </a:lnRef>
+                        <a:fillRef idx="1">
+                          <a:schemeClr val="accent1"/>
+                        </a:fillRef>
+                        <a:effectRef idx="0">
+                          <a:schemeClr val="accent1"/>
+                        </a:effectRef>
+                        <a:fontRef idx="minor">
+                          <a:schemeClr val="lt1"/>
+                        </a:fontRef>
+                      </wps:style>
+                      <wps:txbx>
+                        <w:txbxContent>
+                          <w:p>
+                            <w:pPr>
+                              <w:rPr>
+                                <w:lang w:val="es-419"/>
+                              </w:rPr>
+                            </w:pPr>
+                            <w:r>
+                              <w:rPr>
+                                <w:lang w:val="es-419"/>
+                              </w:rPr>
+                              <w:t>1</w:t>
+                            </w:r>
+                          </w:p>
+                        </w:txbxContent>
+                      </wps:txbx>
+                      <wps:bodyPr rot="0" spcFirstLastPara="0" vertOverflow="overflow" horzOverflow="overflow" vert="horz" wrap="square" lIns="91440" tIns="45720" rIns="91440" bIns="45720" numCol="1" spcCol="0" rtlCol="0" fromWordArt="0" anchor="t" anchorCtr="0" forceAA="0" compatLnSpc="1">
+                        <a:prstTxWarp prst="textNoShape">
+                          <a:avLst/>
+                        </a:prstTxWarp>
+                        <a:noAutofit/>
+                      </wps:bodyPr>
+                    </wps:wsp>
+                  </a:graphicData>
+                </a:graphic>
+                <wp14:sizeRelH relativeFrom="margin">
+                  <wp14:pctWidth>0</wp14:pctWidth>
+                </wp14:sizeRelH>
+                <wp14:sizeRelV relativeFrom="margin">
+                  <wp14:pctHeight>0</wp14:pctHeight>
+                </wp14:sizeRelV>
+              </wp:anchor>
+            </w:drawing>
+          </mc:Choice>
+          <mc:Fallback>
+            <w:pict>
+              <v:shape w14:anchorId="7B6273E1" id="Diagrama de flujo: conector 19" o:spid="_x0000_s1030" type="#_x0000_t120" style="position:absolute;left:0;text-align:left;margin-left:298.5pt;margin-top:15.2pt;width:29.25pt;height:28.5pt;z-index:251687424;visibility:visible;mso-wrap-style:square;mso-width-percent:0;mso-height-percent:0;mso-wrap-distance-left:9pt;mso-wrap-distance-top:0;mso-wrap-distance-right:9pt;mso-wrap-distance-bottom:0;mso-position-horizontal:absolute;mso-position-horizontal-relative:margin;mso-position-vertical:absolute;mso-position-vertical-relative:text;mso-width-percent:0;mso-height-percent:0;mso-width-relative:margin;mso-height-relative:margin;v-text-anchor:top" o:gfxdata="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" fillcolor="#d34817 [3204]" strokecolor="#68230b [1604]" strokeweight="1pt">
+                <v:textbox>
+                  <w:txbxContent>
+                    <w:p>
+                      <w:pPr>
+                        <w:rPr>
+                          <w:lang w:val="es-419"/>
+                        </w:rPr>
+                      </w:pPr>
+                      <w:r>
+                        <w:rPr>
+                          <w:lang w:val="es-419"/>
+                        </w:rPr>
+                        <w:t>1</w:t>
+                      </w:r>
+                    </w:p>
+                  </w:txbxContent>
+                </v:textbox>
+                <w10:wrap anchorx="margin"/>
+              </v:shape>
+            </w:pict>
+          </mc:Fallback>
+        </mc:AlternateContent>
+      </w:r>
+    </w:p>
+    <w:p>
+      <w:pPr>
+        <w:jc w:val="both"/>
+        <w:rPr>
+          <w:rFonts w:ascii="Calibri" w:hAnsi="Calibri"/>
+          <w:b/>
+          <w:lang w:val="es-ES_tradnl"/>
+        </w:rPr>
+      </w:pPr>
+      <w:r>
+        <w:rPr>
+          <w:rFonts w:ascii="Calibri" w:hAnsi="Calibri"/>
+          <w:b/>
+          <w:lang w:val="es-ES_tradnl"/>
+        </w:rPr>
+        <w:t>Detalles del funcionamientos</w:t>
+      </w:r>
+      <w:r>
+        <w:rPr>
+          <w:rFonts w:ascii="Calibri" w:hAnsi="Calibri"/>
+          <w:b/>
+          <w:lang w:val="es-ES_tradnl"/>
+        </w:rPr>
+        <w:t xml:space="preserve"> </w:t>
+      </w:r>
+      <w:proofErr w:type="spellStart"/>
+      <w:r>
+        <w:rPr>
+          <w:rFonts w:ascii="Calibri" w:hAnsi="Calibri"/>
+          <w:b/>
+          <w:lang w:val="es-ES_tradnl"/>
+        </w:rPr>
+        <w:t>del</w:t>
+      </w:r>
+      <w:proofErr w:type="spellEnd"/>
+      <w:r>
+        <w:rPr>
+          <w:rFonts w:ascii="Calibri" w:hAnsi="Calibri"/>
+          <w:b/>
+          <w:lang w:val="es-ES_tradnl"/>
+        </w:rPr>
+        <w:t xml:space="preserve"> módulo </w:t>
+      </w:r>
+    </w:p>
+    <w:p>
+      <w:pPr>
+        <w:pStyle w:val="Prrafodelista"/>
+        <w:numPr>
+          <w:ilvl w:val="1"/>
+          <w:numId w:val="21"/>
+        </w:numPr>
+        <w:rPr>
+          <w:rFonts w:ascii="Calibri" w:hAnsi="Calibri"/>
+          <w:lang w:val="es-ES_tradnl"/>
+        </w:rPr>
+      </w:pPr>
+      <w:r>
+        <w:rPr>
+          <w:rFonts w:ascii="Calibri" w:hAnsi="Calibri"/>
+          <w:lang w:val="es-ES_tradnl"/>
+        </w:rPr>
+        <w:t>Botones</w:t>
+      </w:r>
+      <w:r>
+        <w:rPr>
+          <w:rFonts w:ascii="Calibri" w:hAnsi="Calibri"/>
+          <w:lang w:val="es-ES_tradnl"/>
+        </w:rPr>
+        <w:t xml:space="preserve">: </w:t>
+      </w:r>
+      <w:r>
+        <w:rPr>
+          <w:rFonts w:ascii="Calibri" w:hAnsi="Calibri"/>
+          <w:lang w:val="es-ES_tradnl"/>
+        </w:rPr>
+        <w:t>“</w:t>
+      </w:r>
+      <w:r>
+        <w:rPr>
+          <w:rFonts w:ascii="Calibri" w:hAnsi="Calibri"/>
+          <w:lang w:val="es-ES_tradnl"/>
+        </w:rPr>
+        <w:t>Nuevo”</w:t>
+      </w:r>
+      <w:r>
+        <w:rPr>
+          <w:rFonts w:ascii="Calibri" w:hAnsi="Calibri"/>
+          <w:lang w:val="es-ES_tradnl"/>
+        </w:rPr>
+        <w:t>, le permite registrar los datos de una ficha médica con su respectivo historial clínico. “Editar”, le permite modificar los datos tanto del dueño como de cada una de sus mascotas.  “Borrar”. “Salir”</w:t>
+      </w:r>
+    </w:p>
+    <w:p>
+      <w:pPr>
+        <w:pStyle w:val="Prrafodelista"/>
+        <w:numPr>
+          <w:ilvl w:val="1"/>
+          <w:numId w:val="21"/>
+        </w:numPr>
+        <w:jc w:val="both"/>
+        <w:rPr>
+          <w:rFonts w:ascii="Calibri" w:hAnsi="Calibri"/>
+          <w:lang w:val="es-ES_tradnl"/>
+        </w:rPr>
+      </w:pPr>
+      <w:r>
+        <w:rPr>
+          <w:rFonts w:ascii="Calibri" w:hAnsi="Calibri"/>
+          <w:lang w:val="es-ES_tradnl"/>
+        </w:rPr>
+        <w:t>Búsquedas</w:t>
+      </w:r>
+    </w:p>
+    <w:p>
+      <w:pPr>
+        <w:pStyle w:val="Prrafodelista"/>
+        <w:numPr>
+          <w:ilvl w:val="1"/>
+          <w:numId w:val="21"/>
+        </w:numPr>
+        <w:jc w:val="both"/>
+        <w:rPr>
+          <w:rFonts w:ascii="Calibri" w:hAnsi="Calibri"/>
+          <w:lang w:val="es-ES_tradnl"/>
+        </w:rPr>
+      </w:pPr>
+      <w:r>
+        <w:rPr>
+          <w:rFonts w:ascii="Calibri" w:hAnsi="Calibri"/>
+          <w:lang w:val="es-ES_tradnl"/>
+        </w:rPr>
+        <w:t>Lista de Fichas Médicas</w:t>
+      </w:r>
+    </w:p>
+    <w:p>
+      <w:pPr>
+        <w:pStyle w:val="Prrafodelista"/>
+        <w:jc w:val="both"/>
+        <w:rPr>
+          <w:rFonts w:ascii="Calibri" w:hAnsi="Calibri"/>
+          <w:lang w:val="es-ES_tradnl"/>
+        </w:rPr>
+      </w:pPr>
+    </w:p>
+    <w:p>
+      <w:pPr>
+        <w:jc w:val="both"/>
+        <w:rPr>
+          <w:lang w:val="es-ES_tradnl"/>
+        </w:rPr>
+      </w:pPr>
+      <w:r>
+        <w:rPr>
+          <w:lang w:val="es-ES_tradnl"/>
+        </w:rPr>
+        <w:br w:type="page"/>
+      </w:r>
+    </w:p>
+    <w:p>
+      <w:pPr>
+        <w:pStyle w:val="Ttulo1"/>
+        <w:rPr>
+          <w:rFonts w:ascii="Calibri" w:hAnsi="Calibri"/>
+          <w:color w:val="9D3511"/>
+          <w:lang w:val="es-ES_tradnl"/>
+        </w:rPr>
+      </w:pPr>
     </w:p>
     <w:p>
       <w:pPr>
@@ -1904,64 +2556,33 @@
         <w:pStyle w:val="Ttulo2"/>
         <w:numPr>
           <w:ilvl w:val="0"/>
-          <w:numId w:val="16"/>
+          <w:numId w:val="18"/>
         </w:numPr>
-        <w:rPr>
-          <w:lang w:val="es-ES_tradnl"/>
-        </w:rPr>
-      </w:pPr>
-      <w:bookmarkStart w:id="4" w:name="_Toc473833255"/>
-      <w:r>
-        <w:rPr>
-          <w:lang w:val="es-ES_tradnl"/>
-        </w:rPr>
-        <w:t>H</w:t>
-      </w:r>
-      <w:r>
-        <w:rPr>
-          <w:lang w:val="es-ES_tradnl"/>
-        </w:rPr>
-        <w:t xml:space="preserve">istoriales </w:t>
-      </w:r>
-      <w:r>
-        <w:rPr>
-          <w:lang w:val="es-ES_tradnl"/>
-        </w:rPr>
-        <w:t>C</w:t>
-      </w:r>
-      <w:r>
-        <w:rPr>
-          <w:lang w:val="es-ES_tradnl"/>
-        </w:rPr>
-        <w:t>línicos</w:t>
-      </w:r>
-      <w:bookmarkEnd w:id="4"/>
-    </w:p>
-    <w:p>
-      <w:pPr>
-        <w:pStyle w:val="NormalWeb"/>
-        <w:rPr>
-          <w:rFonts w:ascii="Calibri" w:hAnsi="Calibri"/>
-          <w:lang w:val="es-ES_tradnl"/>
-        </w:rPr>
-      </w:pPr>
+        <w:spacing w:before="0"/>
+        <w:jc w:val="both"/>
+        <w:rPr>
+          <w:lang w:val="es-ES_tradnl"/>
+        </w:rPr>
+      </w:pPr>
+      <w:bookmarkStart w:id="3" w:name="_Toc475636747"/>
       <w:r>
         <w:rPr>
           <w:noProof/>
+          <w:lang w:val="es-AR" w:eastAsia="es-AR"/>
         </w:rPr>
         <w:drawing>
-          <wp:anchor distT="0" distB="0" distL="114300" distR="114300" simplePos="0" relativeHeight="251670016" behindDoc="0" locked="0" layoutInCell="1" allowOverlap="1" wp14:anchorId="04135CE6" wp14:editId="75DFA75D">
+          <wp:anchor distT="0" distB="0" distL="114300" distR="114300" simplePos="0" relativeHeight="251667968" behindDoc="0" locked="0" layoutInCell="1" allowOverlap="1" wp14:anchorId="5F61A5E7" wp14:editId="40268767">
             <wp:simplePos x="0" y="0"/>
             <wp:positionH relativeFrom="margin">
-              <wp:posOffset>3124200</wp:posOffset>
+              <wp:posOffset>1647825</wp:posOffset>
             </wp:positionH>
             <wp:positionV relativeFrom="margin">
-              <wp:posOffset>4058285</wp:posOffset>
+              <wp:posOffset>723900</wp:posOffset>
             </wp:positionV>
-            <wp:extent cx="3098800" cy="2514600"/>
-            <wp:effectExtent l="323850" t="323850" r="330200" b="323850"/>
+            <wp:extent cx="4343400" cy="3512820"/>
+            <wp:effectExtent l="323850" t="323850" r="323850" b="316230"/>
             <wp:wrapSquare wrapText="bothSides"/>
-            <wp:docPr id="5" name="Picture 15"/>
+            <wp:docPr id="4" name="Picture 15"/>
             <wp:cNvGraphicFramePr>
               <a:graphicFrameLocks xmlns:a="http://schemas.openxmlformats.org/drawingml/2006/main" noChangeAspect="1"/>
             </wp:cNvGraphicFramePr>
@@ -1987,7 +2608,7 @@
                   <pic:spPr>
                     <a:xfrm>
                       <a:off x="0" y="0"/>
-                      <a:ext cx="3098800" cy="2514600"/>
+                      <a:ext cx="4343400" cy="3512820"/>
                     </a:xfrm>
                     <a:prstGeom prst="round2DiagRect">
                       <a:avLst>
@@ -2021,76 +2642,831 @@
           </wp:anchor>
         </w:drawing>
       </w:r>
-      <w:r>
-        <w:rPr>
-          <w:rFonts w:ascii="Calibri" w:hAnsi="Calibri"/>
-          <w:lang w:val="es-ES_tradnl"/>
-        </w:rPr>
-        <w:t xml:space="preserve">Esta funcionalidad le permite </w:t>
-      </w:r>
-      <w:r>
-        <w:rPr>
-          <w:rFonts w:ascii="Calibri" w:hAnsi="Calibri"/>
-          <w:lang w:val="es-ES_tradnl"/>
-        </w:rPr>
-        <w:t>gestionar la historia clínica de cada mascota, pudiendo registrar las vacunaciones que se le practico a la mascota determinando la fecha en que se la colocó al igual que la última desparasitación.</w:t>
+      <w:bookmarkEnd w:id="3"/>
+      <w:r>
+        <w:rPr>
+          <w:lang w:val="es-ES_tradnl"/>
+        </w:rPr>
+        <w:t>Ficha Médica</w:t>
+      </w:r>
+      <w:r>
+        <w:rPr>
+          <w:lang w:val="es-ES_tradnl"/>
+        </w:rPr>
+        <w:t xml:space="preserve"> </w:t>
       </w:r>
     </w:p>
     <w:p>
       <w:pPr>
-        <w:pStyle w:val="NormalWeb"/>
-        <w:rPr>
-          <w:rFonts w:ascii="Calibri" w:hAnsi="Calibri"/>
-          <w:lang w:val="es-ES_tradnl"/>
-        </w:rPr>
-      </w:pPr>
-      <w:r>
-        <w:rPr>
-          <w:rFonts w:ascii="Calibri" w:hAnsi="Calibri"/>
-          <w:lang w:val="es-ES_tradnl"/>
-        </w:rPr>
-        <w:t>Indicar datos relevantes como ser alergias que posee, si tuvo algún tipo de afección al igual que registrar en detalle los parásitos que tuvo.</w:t>
+        <w:contextualSpacing/>
+        <w:mirrorIndents/>
+        <w:rPr>
+          <w:rFonts w:ascii="Calibri" w:hAnsi="Calibri"/>
+          <w:lang w:val="es-ES_tradnl"/>
+        </w:rPr>
+      </w:pPr>
+      <w:r>
+        <w:rPr>
+          <w:noProof/>
+          <w:lang w:val="es-AR" w:eastAsia="es-AR"/>
+        </w:rPr>
+        <mc:AlternateContent>
+          <mc:Choice Requires="wps">
+            <w:drawing>
+              <wp:anchor distT="0" distB="0" distL="114300" distR="114300" simplePos="0" relativeHeight="251683328" behindDoc="0" locked="0" layoutInCell="1" allowOverlap="1" wp14:anchorId="77D02B6E" wp14:editId="081F2249">
+                <wp:simplePos x="0" y="0"/>
+                <wp:positionH relativeFrom="column">
+                  <wp:posOffset>4267200</wp:posOffset>
+                </wp:positionH>
+                <wp:positionV relativeFrom="paragraph">
+                  <wp:posOffset>2470785</wp:posOffset>
+                </wp:positionV>
+                <wp:extent cx="371475" cy="361950"/>
+                <wp:effectExtent l="0" t="0" r="28575" b="19050"/>
+                <wp:wrapNone/>
+                <wp:docPr id="11" name="Diagrama de flujo: conector 11"/>
+                <wp:cNvGraphicFramePr/>
+                <a:graphic xmlns:a="http://schemas.openxmlformats.org/drawingml/2006/main">
+                  <a:graphicData uri="http://schemas.microsoft.com/office/word/2010/wordprocessingShape">
+                    <wps:wsp>
+                      <wps:cNvSpPr/>
+                      <wps:spPr>
+                        <a:xfrm>
+                          <a:off x="0" y="0"/>
+                          <a:ext cx="371475" cy="361950"/>
+                        </a:xfrm>
+                        <a:prstGeom prst="flowChartConnector">
+                          <a:avLst/>
+                        </a:prstGeom>
+                      </wps:spPr>
+                      <wps:style>
+                        <a:lnRef idx="2">
+                          <a:schemeClr val="accent1">
+                            <a:shade val="50000"/>
+                          </a:schemeClr>
+                        </a:lnRef>
+                        <a:fillRef idx="1">
+                          <a:schemeClr val="accent1"/>
+                        </a:fillRef>
+                        <a:effectRef idx="0">
+                          <a:schemeClr val="accent1"/>
+                        </a:effectRef>
+                        <a:fontRef idx="minor">
+                          <a:schemeClr val="lt1"/>
+                        </a:fontRef>
+                      </wps:style>
+                      <wps:txbx>
+                        <w:txbxContent>
+                          <w:p>
+                            <w:pPr>
+                              <w:rPr>
+                                <w:lang w:val="es-419"/>
+                              </w:rPr>
+                            </w:pPr>
+                            <w:r>
+                              <w:rPr>
+                                <w:lang w:val="es-419"/>
+                              </w:rPr>
+                              <w:t>4</w:t>
+                            </w:r>
+                          </w:p>
+                        </w:txbxContent>
+                      </wps:txbx>
+                      <wps:bodyPr rot="0" spcFirstLastPara="0" vertOverflow="overflow" horzOverflow="overflow" vert="horz" wrap="square" lIns="91440" tIns="45720" rIns="91440" bIns="45720" numCol="1" spcCol="0" rtlCol="0" fromWordArt="0" anchor="t" anchorCtr="0" forceAA="0" compatLnSpc="1">
+                        <a:prstTxWarp prst="textNoShape">
+                          <a:avLst/>
+                        </a:prstTxWarp>
+                        <a:noAutofit/>
+                      </wps:bodyPr>
+                    </wps:wsp>
+                  </a:graphicData>
+                </a:graphic>
+                <wp14:sizeRelH relativeFrom="margin">
+                  <wp14:pctWidth>0</wp14:pctWidth>
+                </wp14:sizeRelH>
+                <wp14:sizeRelV relativeFrom="margin">
+                  <wp14:pctHeight>0</wp14:pctHeight>
+                </wp14:sizeRelV>
+              </wp:anchor>
+            </w:drawing>
+          </mc:Choice>
+          <mc:Fallback>
+            <w:pict>
+              <v:shape w14:anchorId="77D02B6E" id="Diagrama de flujo: conector 11" o:spid="_x0000_s1031" type="#_x0000_t120" style="position:absolute;margin-left:336pt;margin-top:194.55pt;width:29.25pt;height:28.5pt;z-index:251683328;visibility:visible;mso-wrap-style:square;mso-width-percent:0;mso-height-percent:0;mso-wrap-distance-left:9pt;mso-wrap-distance-top:0;mso-wrap-distance-right:9pt;mso-wrap-distance-bottom:0;mso-position-horizontal:absolute;mso-position-horizontal-relative:text;mso-position-vertical:absolute;mso-position-vertical-relative:text;mso-width-percent:0;mso-height-percent:0;mso-width-relative:margin;mso-height-relative:margin;v-text-anchor:top" o:gfxdata="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" fillcolor="#d34817 [3204]" strokecolor="#68230b [1604]" strokeweight="1pt">
+                <v:textbox>
+                  <w:txbxContent>
+                    <w:p>
+                      <w:pPr>
+                        <w:rPr>
+                          <w:lang w:val="es-419"/>
+                        </w:rPr>
+                      </w:pPr>
+                      <w:r>
+                        <w:rPr>
+                          <w:lang w:val="es-419"/>
+                        </w:rPr>
+                        <w:t>4</w:t>
+                      </w:r>
+                    </w:p>
+                  </w:txbxContent>
+                </v:textbox>
+              </v:shape>
+            </w:pict>
+          </mc:Fallback>
+        </mc:AlternateContent>
+      </w:r>
+      <w:r>
+        <w:rPr>
+          <w:noProof/>
+          <w:lang w:val="es-AR" w:eastAsia="es-AR"/>
+        </w:rPr>
+        <mc:AlternateContent>
+          <mc:Choice Requires="wps">
+            <w:drawing>
+              <wp:anchor distT="0" distB="0" distL="114300" distR="114300" simplePos="0" relativeHeight="251677184" behindDoc="0" locked="0" layoutInCell="1" allowOverlap="1" wp14:anchorId="6E2EF321" wp14:editId="1A323C1E">
+                <wp:simplePos x="0" y="0"/>
+                <wp:positionH relativeFrom="column">
+                  <wp:posOffset>5695950</wp:posOffset>
+                </wp:positionH>
+                <wp:positionV relativeFrom="paragraph">
+                  <wp:posOffset>1339850</wp:posOffset>
+                </wp:positionV>
+                <wp:extent cx="371475" cy="361950"/>
+                <wp:effectExtent l="0" t="0" r="28575" b="19050"/>
+                <wp:wrapNone/>
+                <wp:docPr id="8" name="Diagrama de flujo: conector 8"/>
+                <wp:cNvGraphicFramePr/>
+                <a:graphic xmlns:a="http://schemas.openxmlformats.org/drawingml/2006/main">
+                  <a:graphicData uri="http://schemas.microsoft.com/office/word/2010/wordprocessingShape">
+                    <wps:wsp>
+                      <wps:cNvSpPr/>
+                      <wps:spPr>
+                        <a:xfrm>
+                          <a:off x="0" y="0"/>
+                          <a:ext cx="371475" cy="361950"/>
+                        </a:xfrm>
+                        <a:prstGeom prst="flowChartConnector">
+                          <a:avLst/>
+                        </a:prstGeom>
+                      </wps:spPr>
+                      <wps:style>
+                        <a:lnRef idx="2">
+                          <a:schemeClr val="accent1">
+                            <a:shade val="50000"/>
+                          </a:schemeClr>
+                        </a:lnRef>
+                        <a:fillRef idx="1">
+                          <a:schemeClr val="accent1"/>
+                        </a:fillRef>
+                        <a:effectRef idx="0">
+                          <a:schemeClr val="accent1"/>
+                        </a:effectRef>
+                        <a:fontRef idx="minor">
+                          <a:schemeClr val="lt1"/>
+                        </a:fontRef>
+                      </wps:style>
+                      <wps:txbx>
+                        <w:txbxContent>
+                          <w:p>
+                            <w:pPr>
+                              <w:rPr>
+                                <w:lang w:val="es-419"/>
+                              </w:rPr>
+                            </w:pPr>
+                            <w:r>
+                              <w:rPr>
+                                <w:lang w:val="es-419"/>
+                              </w:rPr>
+                              <w:t>3</w:t>
+                            </w:r>
+                          </w:p>
+                        </w:txbxContent>
+                      </wps:txbx>
+                      <wps:bodyPr rot="0" spcFirstLastPara="0" vertOverflow="overflow" horzOverflow="overflow" vert="horz" wrap="square" lIns="91440" tIns="45720" rIns="91440" bIns="45720" numCol="1" spcCol="0" rtlCol="0" fromWordArt="0" anchor="t" anchorCtr="0" forceAA="0" compatLnSpc="1">
+                        <a:prstTxWarp prst="textNoShape">
+                          <a:avLst/>
+                        </a:prstTxWarp>
+                        <a:noAutofit/>
+                      </wps:bodyPr>
+                    </wps:wsp>
+                  </a:graphicData>
+                </a:graphic>
+                <wp14:sizeRelH relativeFrom="margin">
+                  <wp14:pctWidth>0</wp14:pctWidth>
+                </wp14:sizeRelH>
+                <wp14:sizeRelV relativeFrom="margin">
+                  <wp14:pctHeight>0</wp14:pctHeight>
+                </wp14:sizeRelV>
+              </wp:anchor>
+            </w:drawing>
+          </mc:Choice>
+          <mc:Fallback>
+            <w:pict>
+              <v:shape w14:anchorId="6E2EF321" id="Diagrama de flujo: conector 8" o:spid="_x0000_s1032" type="#_x0000_t120" style="position:absolute;margin-left:448.5pt;margin-top:105.5pt;width:29.25pt;height:28.5pt;z-index:251677184;visibility:visible;mso-wrap-style:square;mso-width-percent:0;mso-height-percent:0;mso-wrap-distance-left:9pt;mso-wrap-distance-top:0;mso-wrap-distance-right:9pt;mso-wrap-distance-bottom:0;mso-position-horizontal:absolute;mso-position-horizontal-relative:text;mso-position-vertical:absolute;mso-position-vertical-relative:text;mso-width-percent:0;mso-height-percent:0;mso-width-relative:margin;mso-height-relative:margin;v-text-anchor:top" o:gfxdata="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" fillcolor="#d34817 [3204]" strokecolor="#68230b [1604]" strokeweight="1pt">
+                <v:textbox>
+                  <w:txbxContent>
+                    <w:p>
+                      <w:pPr>
+                        <w:rPr>
+                          <w:lang w:val="es-419"/>
+                        </w:rPr>
+                      </w:pPr>
+                      <w:r>
+                        <w:rPr>
+                          <w:lang w:val="es-419"/>
+                        </w:rPr>
+                        <w:t>3</w:t>
+                      </w:r>
+                    </w:p>
+                  </w:txbxContent>
+                </v:textbox>
+              </v:shape>
+            </w:pict>
+          </mc:Fallback>
+        </mc:AlternateContent>
+      </w:r>
+      <w:r>
+        <w:rPr>
+          <w:noProof/>
+          <w:lang w:val="es-AR" w:eastAsia="es-AR"/>
+        </w:rPr>
+        <mc:AlternateContent>
+          <mc:Choice Requires="wps">
+            <w:drawing>
+              <wp:anchor distT="0" distB="0" distL="114300" distR="114300" simplePos="0" relativeHeight="251675136" behindDoc="0" locked="0" layoutInCell="1" allowOverlap="1" wp14:anchorId="6E2EF321" wp14:editId="1A323C1E">
+                <wp:simplePos x="0" y="0"/>
+                <wp:positionH relativeFrom="margin">
+                  <wp:posOffset>4876800</wp:posOffset>
+                </wp:positionH>
+                <wp:positionV relativeFrom="paragraph">
+                  <wp:posOffset>1177925</wp:posOffset>
+                </wp:positionV>
+                <wp:extent cx="371475" cy="361950"/>
+                <wp:effectExtent l="0" t="0" r="28575" b="19050"/>
+                <wp:wrapNone/>
+                <wp:docPr id="7" name="Diagrama de flujo: conector 7"/>
+                <wp:cNvGraphicFramePr/>
+                <a:graphic xmlns:a="http://schemas.openxmlformats.org/drawingml/2006/main">
+                  <a:graphicData uri="http://schemas.microsoft.com/office/word/2010/wordprocessingShape">
+                    <wps:wsp>
+                      <wps:cNvSpPr/>
+                      <wps:spPr>
+                        <a:xfrm>
+                          <a:off x="0" y="0"/>
+                          <a:ext cx="371475" cy="361950"/>
+                        </a:xfrm>
+                        <a:prstGeom prst="flowChartConnector">
+                          <a:avLst/>
+                        </a:prstGeom>
+                      </wps:spPr>
+                      <wps:style>
+                        <a:lnRef idx="2">
+                          <a:schemeClr val="accent1">
+                            <a:shade val="50000"/>
+                          </a:schemeClr>
+                        </a:lnRef>
+                        <a:fillRef idx="1">
+                          <a:schemeClr val="accent1"/>
+                        </a:fillRef>
+                        <a:effectRef idx="0">
+                          <a:schemeClr val="accent1"/>
+                        </a:effectRef>
+                        <a:fontRef idx="minor">
+                          <a:schemeClr val="lt1"/>
+                        </a:fontRef>
+                      </wps:style>
+                      <wps:txbx>
+                        <w:txbxContent>
+                          <w:p>
+                            <w:pPr>
+                              <w:rPr>
+                                <w:lang w:val="es-419"/>
+                              </w:rPr>
+                            </w:pPr>
+                            <w:r>
+                              <w:rPr>
+                                <w:lang w:val="es-419"/>
+                              </w:rPr>
+                              <w:t>2</w:t>
+                            </w:r>
+                          </w:p>
+                        </w:txbxContent>
+                      </wps:txbx>
+                      <wps:bodyPr rot="0" spcFirstLastPara="0" vertOverflow="overflow" horzOverflow="overflow" vert="horz" wrap="square" lIns="91440" tIns="45720" rIns="91440" bIns="45720" numCol="1" spcCol="0" rtlCol="0" fromWordArt="0" anchor="t" anchorCtr="0" forceAA="0" compatLnSpc="1">
+                        <a:prstTxWarp prst="textNoShape">
+                          <a:avLst/>
+                        </a:prstTxWarp>
+                        <a:noAutofit/>
+                      </wps:bodyPr>
+                    </wps:wsp>
+                  </a:graphicData>
+                </a:graphic>
+                <wp14:sizeRelH relativeFrom="margin">
+                  <wp14:pctWidth>0</wp14:pctWidth>
+                </wp14:sizeRelH>
+                <wp14:sizeRelV relativeFrom="margin">
+                  <wp14:pctHeight>0</wp14:pctHeight>
+                </wp14:sizeRelV>
+              </wp:anchor>
+            </w:drawing>
+          </mc:Choice>
+          <mc:Fallback>
+            <w:pict>
+              <v:shape w14:anchorId="6E2EF321" id="Diagrama de flujo: conector 7" o:spid="_x0000_s1033" type="#_x0000_t120" style="position:absolute;margin-left:384pt;margin-top:92.75pt;width:29.25pt;height:28.5pt;z-index:251675136;visibility:visible;mso-wrap-style:square;mso-width-percent:0;mso-height-percent:0;mso-wrap-distance-left:9pt;mso-wrap-distance-top:0;mso-wrap-distance-right:9pt;mso-wrap-distance-bottom:0;mso-position-horizontal:absolute;mso-position-horizontal-relative:margin;mso-position-vertical:absolute;mso-position-vertical-relative:text;mso-width-percent:0;mso-height-percent:0;mso-width-relative:margin;mso-height-relative:margin;v-text-anchor:top" o:gfxdata="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" fillcolor="#d34817 [3204]" strokecolor="#68230b [1604]" strokeweight="1pt">
+                <v:textbox>
+                  <w:txbxContent>
+                    <w:p>
+                      <w:pPr>
+                        <w:rPr>
+                          <w:lang w:val="es-419"/>
+                        </w:rPr>
+                      </w:pPr>
+                      <w:r>
+                        <w:rPr>
+                          <w:lang w:val="es-419"/>
+                        </w:rPr>
+                        <w:t>2</w:t>
+                      </w:r>
+                    </w:p>
+                  </w:txbxContent>
+                </v:textbox>
+                <w10:wrap anchorx="margin"/>
+              </v:shape>
+            </w:pict>
+          </mc:Fallback>
+        </mc:AlternateContent>
+      </w:r>
+      <w:r>
+        <w:rPr>
+          <w:noProof/>
+          <w:lang w:val="es-AR" w:eastAsia="es-AR"/>
+        </w:rPr>
+        <mc:AlternateContent>
+          <mc:Choice Requires="wps">
+            <w:drawing>
+              <wp:anchor distT="0" distB="0" distL="114300" distR="114300" simplePos="0" relativeHeight="251673088" behindDoc="0" locked="0" layoutInCell="1" allowOverlap="1">
+                <wp:simplePos x="0" y="0"/>
+                <wp:positionH relativeFrom="column">
+                  <wp:posOffset>1905000</wp:posOffset>
+                </wp:positionH>
+                <wp:positionV relativeFrom="paragraph">
+                  <wp:posOffset>1778635</wp:posOffset>
+                </wp:positionV>
+                <wp:extent cx="371475" cy="361950"/>
+                <wp:effectExtent l="0" t="0" r="28575" b="19050"/>
+                <wp:wrapNone/>
+                <wp:docPr id="6" name="Diagrama de flujo: conector 6"/>
+                <wp:cNvGraphicFramePr/>
+                <a:graphic xmlns:a="http://schemas.openxmlformats.org/drawingml/2006/main">
+                  <a:graphicData uri="http://schemas.microsoft.com/office/word/2010/wordprocessingShape">
+                    <wps:wsp>
+                      <wps:cNvSpPr/>
+                      <wps:spPr>
+                        <a:xfrm>
+                          <a:off x="0" y="0"/>
+                          <a:ext cx="371475" cy="361950"/>
+                        </a:xfrm>
+                        <a:prstGeom prst="flowChartConnector">
+                          <a:avLst/>
+                        </a:prstGeom>
+                      </wps:spPr>
+                      <wps:style>
+                        <a:lnRef idx="2">
+                          <a:schemeClr val="accent1">
+                            <a:shade val="50000"/>
+                          </a:schemeClr>
+                        </a:lnRef>
+                        <a:fillRef idx="1">
+                          <a:schemeClr val="accent1"/>
+                        </a:fillRef>
+                        <a:effectRef idx="0">
+                          <a:schemeClr val="accent1"/>
+                        </a:effectRef>
+                        <a:fontRef idx="minor">
+                          <a:schemeClr val="lt1"/>
+                        </a:fontRef>
+                      </wps:style>
+                      <wps:txbx>
+                        <w:txbxContent>
+                          <w:p>
+                            <w:pPr>
+                              <w:rPr>
+                                <w:lang w:val="es-419"/>
+                              </w:rPr>
+                            </w:pPr>
+                            <w:r>
+                              <w:rPr>
+                                <w:lang w:val="es-419"/>
+                              </w:rPr>
+                              <w:t>1</w:t>
+                            </w:r>
+                          </w:p>
+                        </w:txbxContent>
+                      </wps:txbx>
+                      <wps:bodyPr rot="0" spcFirstLastPara="0" vertOverflow="overflow" horzOverflow="overflow" vert="horz" wrap="square" lIns="91440" tIns="45720" rIns="91440" bIns="45720" numCol="1" spcCol="0" rtlCol="0" fromWordArt="0" anchor="t" anchorCtr="0" forceAA="0" compatLnSpc="1">
+                        <a:prstTxWarp prst="textNoShape">
+                          <a:avLst/>
+                        </a:prstTxWarp>
+                        <a:noAutofit/>
+                      </wps:bodyPr>
+                    </wps:wsp>
+                  </a:graphicData>
+                </a:graphic>
+                <wp14:sizeRelH relativeFrom="margin">
+                  <wp14:pctWidth>0</wp14:pctWidth>
+                </wp14:sizeRelH>
+                <wp14:sizeRelV relativeFrom="margin">
+                  <wp14:pctHeight>0</wp14:pctHeight>
+                </wp14:sizeRelV>
+              </wp:anchor>
+            </w:drawing>
+          </mc:Choice>
+          <mc:Fallback>
+            <w:pict>
+              <v:shape id="Diagrama de flujo: conector 6" o:spid="_x0000_s1034" type="#_x0000_t120" style="position:absolute;margin-left:150pt;margin-top:140.05pt;width:29.25pt;height:28.5pt;z-index:251673088;visibility:visible;mso-wrap-style:square;mso-width-percent:0;mso-height-percent:0;mso-wrap-distance-left:9pt;mso-wrap-distance-top:0;mso-wrap-distance-right:9pt;mso-wrap-distance-bottom:0;mso-position-horizontal:absolute;mso-position-horizontal-relative:text;mso-position-vertical:absolute;mso-position-vertical-relative:text;mso-width-percent:0;mso-height-percent:0;mso-width-relative:margin;mso-height-relative:margin;v-text-anchor:top" o:gfxdata="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" fillcolor="#d34817 [3204]" strokecolor="#68230b [1604]" strokeweight="1pt">
+                <v:textbox>
+                  <w:txbxContent>
+                    <w:p>
+                      <w:pPr>
+                        <w:rPr>
+                          <w:lang w:val="es-419"/>
+                        </w:rPr>
+                      </w:pPr>
+                      <w:r>
+                        <w:rPr>
+                          <w:lang w:val="es-419"/>
+                        </w:rPr>
+                        <w:t>1</w:t>
+                      </w:r>
+                    </w:p>
+                  </w:txbxContent>
+                </v:textbox>
+              </v:shape>
+            </w:pict>
+          </mc:Fallback>
+        </mc:AlternateContent>
+      </w:r>
+      <w:r>
+        <w:rPr>
+          <w:rFonts w:ascii="Calibri" w:hAnsi="Calibri"/>
+          <w:lang w:val="es-ES_tradnl"/>
+        </w:rPr>
+        <w:t xml:space="preserve">El sistema le permite </w:t>
+      </w:r>
+      <w:r>
+        <w:rPr>
+          <w:rFonts w:ascii="Calibri" w:hAnsi="Calibri"/>
+          <w:lang w:val="es-ES_tradnl"/>
+        </w:rPr>
+        <w:t xml:space="preserve">el registro de los datos relevantes </w:t>
+      </w:r>
+      <w:r>
+        <w:rPr>
+          <w:rFonts w:ascii="Calibri" w:hAnsi="Calibri"/>
+          <w:lang w:val="es-ES_tradnl"/>
+        </w:rPr>
+        <w:t xml:space="preserve">indicados por un asterisco (*), </w:t>
+      </w:r>
+      <w:r>
+        <w:rPr>
+          <w:rFonts w:ascii="Calibri" w:hAnsi="Calibri"/>
+          <w:lang w:val="es-ES_tradnl"/>
+        </w:rPr>
+        <w:t>tanto del dueño como de cada una d</w:t>
+      </w:r>
+      <w:r>
+        <w:rPr>
+          <w:rFonts w:ascii="Calibri" w:hAnsi="Calibri"/>
+          <w:lang w:val="es-ES_tradnl"/>
+        </w:rPr>
+        <w:t xml:space="preserve">e sus mascotas </w:t>
+      </w:r>
+      <w:r>
+        <w:rPr>
+          <w:rFonts w:ascii="Calibri" w:hAnsi="Calibri"/>
+          <w:lang w:val="es-ES_tradnl"/>
+        </w:rPr>
+        <w:t>de manera</w:t>
+      </w:r>
+      <w:r>
+        <w:rPr>
+          <w:rFonts w:ascii="Calibri" w:hAnsi="Calibri"/>
+          <w:lang w:val="es-ES_tradnl"/>
+        </w:rPr>
+        <w:t xml:space="preserve"> organizada y rápida. Puede conocer su edad según su fecha de nacimiento y la situación de su peso respecto de su raza y sexo.</w:t>
       </w:r>
     </w:p>
     <w:p>
       <w:pPr>
-        <w:pStyle w:val="NormalWeb"/>
-        <w:rPr>
-          <w:rFonts w:ascii="Calibri" w:hAnsi="Calibri"/>
-          <w:lang w:val="es-ES_tradnl"/>
-        </w:rPr>
-      </w:pPr>
-      <w:r>
-        <w:rPr>
-          <w:rFonts w:ascii="Calibri" w:hAnsi="Calibri"/>
-          <w:lang w:val="es-ES_tradnl"/>
-        </w:rPr>
-        <w:t xml:space="preserve">En caso de ser “hembra”, indicar si estuvo preñada al igual que la posibilidad de determinar </w:t>
-      </w:r>
-      <w:r>
-        <w:rPr>
-          <w:rFonts w:ascii="Calibri" w:hAnsi="Calibri"/>
-          <w:lang w:val="es-ES_tradnl"/>
-        </w:rPr>
-        <w:t>la cantidad de veces en caso de ser necesario.</w:t>
-      </w:r>
+        <w:jc w:val="both"/>
+        <w:rPr>
+          <w:rFonts w:ascii="Calibri" w:hAnsi="Calibri"/>
+          <w:lang w:val="es-ES_tradnl"/>
+        </w:rPr>
+      </w:pPr>
     </w:p>
     <w:p>
       <w:pPr>
-        <w:rPr>
-          <w:rFonts w:ascii="Calibri" w:eastAsia="Times New Roman" w:hAnsi="Calibri" w:cs="Times New Roman"/>
-          <w:sz w:val="24"/>
-          <w:szCs w:val="24"/>
-          <w:lang w:val="es-ES_tradnl" w:eastAsia="es-AR"/>
-        </w:rPr>
-      </w:pPr>
-      <w:r>
-        <w:rPr>
-          <w:rFonts w:ascii="Calibri" w:hAnsi="Calibri"/>
-          <w:lang w:val="es-ES_tradnl"/>
-        </w:rPr>
-        <w:br w:type="page"/>
-      </w:r>
+        <w:jc w:val="both"/>
+        <w:rPr>
+          <w:rFonts w:ascii="Calibri" w:hAnsi="Calibri"/>
+          <w:lang w:val="es-ES_tradnl"/>
+        </w:rPr>
+      </w:pPr>
+    </w:p>
+    <w:p>
+      <w:pPr>
+        <w:jc w:val="both"/>
+        <w:rPr>
+          <w:rFonts w:ascii="Calibri" w:hAnsi="Calibri"/>
+          <w:lang w:val="es-ES_tradnl"/>
+        </w:rPr>
+      </w:pPr>
+      <w:r>
+        <w:rPr>
+          <w:rFonts w:ascii="Calibri" w:hAnsi="Calibri"/>
+          <w:lang w:val="es-ES_tradnl"/>
+        </w:rPr>
+        <w:t>Características del módulo</w:t>
+      </w:r>
+    </w:p>
+    <w:p>
+      <w:pPr>
+        <w:pStyle w:val="Prrafodelista"/>
+        <w:numPr>
+          <w:ilvl w:val="1"/>
+          <w:numId w:val="19"/>
+        </w:numPr>
+        <w:jc w:val="both"/>
+        <w:rPr>
+          <w:rFonts w:ascii="Calibri" w:hAnsi="Calibri"/>
+          <w:lang w:val="es-ES_tradnl"/>
+        </w:rPr>
+      </w:pPr>
+      <w:r>
+        <w:rPr>
+          <w:rFonts w:ascii="Calibri" w:hAnsi="Calibri"/>
+          <w:lang w:val="es-ES_tradnl"/>
+        </w:rPr>
+        <w:t>Datos</w:t>
+      </w:r>
+      <w:r>
+        <w:rPr>
+          <w:rFonts w:ascii="Calibri" w:hAnsi="Calibri"/>
+          <w:lang w:val="es-ES_tradnl"/>
+        </w:rPr>
+        <w:t xml:space="preserve"> Propietario</w:t>
+      </w:r>
+      <w:r>
+        <w:rPr>
+          <w:rFonts w:ascii="Calibri" w:hAnsi="Calibri"/>
+          <w:lang w:val="es-ES_tradnl"/>
+        </w:rPr>
+        <w:t xml:space="preserve">: </w:t>
+      </w:r>
+      <w:r>
+        <w:rPr>
+          <w:rFonts w:ascii="Calibri" w:hAnsi="Calibri"/>
+          <w:lang w:val="es-ES_tradnl"/>
+        </w:rPr>
+        <w:t xml:space="preserve">comprende los datos personales como ser </w:t>
+      </w:r>
+      <w:r>
+        <w:rPr>
+          <w:rFonts w:ascii="Calibri" w:hAnsi="Calibri"/>
+          <w:lang w:val="es-ES_tradnl"/>
+        </w:rPr>
+        <w:t xml:space="preserve">apellido, nombre, DNI, </w:t>
+      </w:r>
+      <w:r>
+        <w:rPr>
+          <w:rFonts w:ascii="Calibri" w:hAnsi="Calibri"/>
+          <w:lang w:val="es-ES_tradnl"/>
+        </w:rPr>
+        <w:t xml:space="preserve">como los de contacto, </w:t>
+      </w:r>
+      <w:r>
+        <w:rPr>
+          <w:rFonts w:ascii="Calibri" w:hAnsi="Calibri"/>
+          <w:lang w:val="es-ES_tradnl"/>
+        </w:rPr>
+        <w:t>domicilio</w:t>
+      </w:r>
+      <w:r>
+        <w:rPr>
+          <w:rFonts w:ascii="Calibri" w:hAnsi="Calibri"/>
+          <w:lang w:val="es-ES_tradnl"/>
+        </w:rPr>
+        <w:t>, teléfono y e-mail.</w:t>
+      </w:r>
+    </w:p>
+    <w:p>
+      <w:pPr>
+        <w:pStyle w:val="Prrafodelista"/>
+        <w:numPr>
+          <w:ilvl w:val="1"/>
+          <w:numId w:val="19"/>
+        </w:numPr>
+        <w:jc w:val="both"/>
+        <w:rPr>
+          <w:rFonts w:ascii="Calibri" w:hAnsi="Calibri"/>
+          <w:lang w:val="es-ES_tradnl"/>
+        </w:rPr>
+      </w:pPr>
+      <w:r>
+        <w:rPr>
+          <w:rFonts w:ascii="Calibri" w:hAnsi="Calibri"/>
+          <w:lang w:val="es-ES_tradnl"/>
+        </w:rPr>
+        <w:t>Datos Mascota</w:t>
+      </w:r>
+      <w:r>
+        <w:rPr>
+          <w:rFonts w:ascii="Calibri" w:hAnsi="Calibri"/>
+          <w:lang w:val="es-ES_tradnl"/>
+        </w:rPr>
+        <w:t>:</w:t>
+      </w:r>
+      <w:r>
+        <w:rPr>
+          <w:rFonts w:ascii="Calibri" w:hAnsi="Calibri"/>
+          <w:lang w:val="es-ES_tradnl"/>
+        </w:rPr>
+        <w:t xml:space="preserve"> comprende los datos relevantes de la mascota como </w:t>
+      </w:r>
+      <w:r>
+        <w:rPr>
+          <w:rFonts w:ascii="Calibri" w:hAnsi="Calibri"/>
+          <w:lang w:val="es-ES_tradnl"/>
+        </w:rPr>
+        <w:t>ser nombre, fecha de nacimiento a través del cual se le</w:t>
+      </w:r>
+      <w:r>
+        <w:rPr>
+          <w:rFonts w:ascii="Calibri" w:hAnsi="Calibri"/>
+          <w:lang w:val="es-ES_tradnl"/>
+        </w:rPr>
+        <w:t xml:space="preserve"> </w:t>
+      </w:r>
+      <w:r>
+        <w:rPr>
+          <w:rFonts w:ascii="Calibri" w:hAnsi="Calibri"/>
+          <w:lang w:val="es-ES_tradnl"/>
+        </w:rPr>
+        <w:t>indicará su edad, podrá anexar una imagen, tener conocimiento de</w:t>
+      </w:r>
+      <w:r>
+        <w:rPr>
+          <w:rFonts w:ascii="Calibri" w:hAnsi="Calibri"/>
+          <w:lang w:val="es-ES_tradnl"/>
+        </w:rPr>
+        <w:t xml:space="preserve"> la situación del p</w:t>
+      </w:r>
+      <w:r>
+        <w:rPr>
+          <w:rFonts w:ascii="Calibri" w:hAnsi="Calibri"/>
+          <w:lang w:val="es-ES_tradnl"/>
+        </w:rPr>
+        <w:t>eso, el cual se encuentra entre los intervalos de “peso bajo”, “normal” y “sobrepeso”, indicados por colores</w:t>
+      </w:r>
+      <w:r>
+        <w:rPr>
+          <w:rFonts w:ascii="Calibri" w:hAnsi="Calibri"/>
+          <w:lang w:val="es-ES_tradnl"/>
+        </w:rPr>
+        <w:t>, basados en estándares comprendidos por la edad, raza, sexo y tamaño</w:t>
+      </w:r>
+      <w:r>
+        <w:rPr>
+          <w:rFonts w:ascii="Calibri" w:hAnsi="Calibri"/>
+          <w:lang w:val="es-ES_tradnl"/>
+        </w:rPr>
+        <w:t>.</w:t>
+      </w:r>
+    </w:p>
+    <w:p>
+      <w:pPr>
+        <w:pStyle w:val="Prrafodelista"/>
+        <w:numPr>
+          <w:ilvl w:val="1"/>
+          <w:numId w:val="19"/>
+        </w:numPr>
+        <w:jc w:val="both"/>
+        <w:rPr>
+          <w:rFonts w:ascii="Calibri" w:hAnsi="Calibri"/>
+          <w:lang w:val="es-ES_tradnl"/>
+        </w:rPr>
+      </w:pPr>
+      <w:r>
+        <w:rPr>
+          <w:rFonts w:ascii="Calibri" w:hAnsi="Calibri"/>
+          <w:lang w:val="es-ES_tradnl"/>
+        </w:rPr>
+        <w:t xml:space="preserve">Este botón le permite guardar los datos de </w:t>
+      </w:r>
+      <w:r>
+        <w:rPr>
+          <w:rFonts w:ascii="Calibri" w:hAnsi="Calibri"/>
+          <w:lang w:val="es-ES_tradnl"/>
+        </w:rPr>
+        <w:t>cada una de las mascotas perte</w:t>
+      </w:r>
+      <w:r>
+        <w:rPr>
+          <w:rFonts w:ascii="Calibri" w:hAnsi="Calibri"/>
+          <w:lang w:val="es-ES_tradnl"/>
+        </w:rPr>
+        <w:t>ne</w:t>
+      </w:r>
+      <w:r>
+        <w:rPr>
+          <w:rFonts w:ascii="Calibri" w:hAnsi="Calibri"/>
+          <w:lang w:val="es-ES_tradnl"/>
+        </w:rPr>
+        <w:t>cientes a un cliente.</w:t>
+      </w:r>
+    </w:p>
+    <w:p>
+      <w:pPr>
+        <w:pStyle w:val="Prrafodelista"/>
+        <w:numPr>
+          <w:ilvl w:val="1"/>
+          <w:numId w:val="19"/>
+        </w:numPr>
+        <w:jc w:val="both"/>
+        <w:rPr>
+          <w:rFonts w:ascii="Calibri" w:hAnsi="Calibri"/>
+          <w:lang w:val="es-ES_tradnl"/>
+        </w:rPr>
+      </w:pPr>
+      <w:r>
+        <w:rPr>
+          <w:rFonts w:ascii="Calibri" w:hAnsi="Calibri"/>
+          <w:lang w:val="es-ES_tradnl"/>
+        </w:rPr>
+        <w:t>Lista Mascotas: comprende el listado de las mascotas pertenecientes a un cliente.</w:t>
+      </w:r>
+    </w:p>
+    <w:p>
+      <w:pPr>
+        <w:pStyle w:val="Prrafodelista"/>
+        <w:ind w:left="1080"/>
+        <w:jc w:val="both"/>
+        <w:rPr>
+          <w:rFonts w:ascii="Calibri" w:hAnsi="Calibri"/>
+          <w:lang w:val="es-ES_tradnl"/>
+        </w:rPr>
+      </w:pPr>
+    </w:p>
+    <w:p>
+      <w:pPr>
+        <w:jc w:val="both"/>
+        <w:rPr>
+          <w:rFonts w:ascii="Calibri" w:hAnsi="Calibri"/>
+          <w:lang w:val="es-ES_tradnl"/>
+        </w:rPr>
+      </w:pPr>
+    </w:p>
+    <w:p>
+      <w:pPr>
+        <w:jc w:val="both"/>
+        <w:rPr>
+          <w:rFonts w:ascii="Calibri" w:hAnsi="Calibri"/>
+          <w:lang w:val="es-ES_tradnl"/>
+        </w:rPr>
+      </w:pPr>
+    </w:p>
+    <w:p>
+      <w:pPr>
+        <w:jc w:val="center"/>
+        <w:rPr>
+          <w:lang w:val="es-ES_tradnl"/>
+        </w:rPr>
+      </w:pPr>
+    </w:p>
+    <w:p>
+      <w:pPr>
+        <w:jc w:val="center"/>
+        <w:rPr>
+          <w:lang w:val="es-ES_tradnl"/>
+        </w:rPr>
+      </w:pPr>
+    </w:p>
+    <w:p>
+      <w:pPr>
+        <w:jc w:val="center"/>
+        <w:rPr>
+          <w:lang w:val="es-ES_tradnl"/>
+        </w:rPr>
+      </w:pPr>
+    </w:p>
+    <w:p>
+      <w:pPr>
+        <w:jc w:val="center"/>
+        <w:rPr>
+          <w:lang w:val="es-ES_tradnl"/>
+        </w:rPr>
+      </w:pPr>
     </w:p>
     <w:p>
       <w:pPr>
@@ -2103,7 +3479,648 @@
           <w:lang w:val="es-ES_tradnl"/>
         </w:rPr>
       </w:pPr>
-      <w:bookmarkStart w:id="5" w:name="_Toc473833256"/>
+      <w:bookmarkStart w:id="4" w:name="_Toc475636748"/>
+      <w:r>
+        <w:rPr>
+          <w:lang w:val="es-ES_tradnl"/>
+        </w:rPr>
+        <w:t>H</w:t>
+      </w:r>
+      <w:r>
+        <w:rPr>
+          <w:lang w:val="es-ES_tradnl"/>
+        </w:rPr>
+        <w:t xml:space="preserve">istoriales </w:t>
+      </w:r>
+      <w:r>
+        <w:rPr>
+          <w:lang w:val="es-ES_tradnl"/>
+        </w:rPr>
+        <w:t>C</w:t>
+      </w:r>
+      <w:r>
+        <w:rPr>
+          <w:lang w:val="es-ES_tradnl"/>
+        </w:rPr>
+        <w:t>línicos</w:t>
+      </w:r>
+      <w:bookmarkEnd w:id="4"/>
+    </w:p>
+    <w:p>
+      <w:pPr>
+        <w:jc w:val="both"/>
+        <w:rPr>
+          <w:rFonts w:ascii="Calibri" w:hAnsi="Calibri"/>
+          <w:lang w:val="es-ES_tradnl"/>
+        </w:rPr>
+      </w:pPr>
+      <w:r>
+        <w:rPr>
+          <w:noProof/>
+          <w:lang w:val="es-AR" w:eastAsia="es-AR"/>
+        </w:rPr>
+        <mc:AlternateContent>
+          <mc:Choice Requires="wps">
+            <w:drawing>
+              <wp:anchor distT="0" distB="0" distL="114300" distR="114300" simplePos="0" relativeHeight="251679232" behindDoc="0" locked="0" layoutInCell="1" allowOverlap="1" wp14:anchorId="41638A37" wp14:editId="22BA3CF8">
+                <wp:simplePos x="0" y="0"/>
+                <wp:positionH relativeFrom="column">
+                  <wp:posOffset>3524250</wp:posOffset>
+                </wp:positionH>
+                <wp:positionV relativeFrom="paragraph">
+                  <wp:posOffset>1684655</wp:posOffset>
+                </wp:positionV>
+                <wp:extent cx="371475" cy="361950"/>
+                <wp:effectExtent l="0" t="0" r="28575" b="19050"/>
+                <wp:wrapNone/>
+                <wp:docPr id="9" name="Diagrama de flujo: conector 9"/>
+                <wp:cNvGraphicFramePr/>
+                <a:graphic xmlns:a="http://schemas.openxmlformats.org/drawingml/2006/main">
+                  <a:graphicData uri="http://schemas.microsoft.com/office/word/2010/wordprocessingShape">
+                    <wps:wsp>
+                      <wps:cNvSpPr/>
+                      <wps:spPr>
+                        <a:xfrm>
+                          <a:off x="0" y="0"/>
+                          <a:ext cx="371475" cy="361950"/>
+                        </a:xfrm>
+                        <a:prstGeom prst="flowChartConnector">
+                          <a:avLst/>
+                        </a:prstGeom>
+                      </wps:spPr>
+                      <wps:style>
+                        <a:lnRef idx="2">
+                          <a:schemeClr val="accent1">
+                            <a:shade val="50000"/>
+                          </a:schemeClr>
+                        </a:lnRef>
+                        <a:fillRef idx="1">
+                          <a:schemeClr val="accent1"/>
+                        </a:fillRef>
+                        <a:effectRef idx="0">
+                          <a:schemeClr val="accent1"/>
+                        </a:effectRef>
+                        <a:fontRef idx="minor">
+                          <a:schemeClr val="lt1"/>
+                        </a:fontRef>
+                      </wps:style>
+                      <wps:txbx>
+                        <w:txbxContent>
+                          <w:p>
+                            <w:pPr>
+                              <w:rPr>
+                                <w:lang w:val="es-419"/>
+                              </w:rPr>
+                            </w:pPr>
+                            <w:r>
+                              <w:rPr>
+                                <w:lang w:val="es-419"/>
+                              </w:rPr>
+                              <w:t>1</w:t>
+                            </w:r>
+                          </w:p>
+                        </w:txbxContent>
+                      </wps:txbx>
+                      <wps:bodyPr rot="0" spcFirstLastPara="0" vertOverflow="overflow" horzOverflow="overflow" vert="horz" wrap="square" lIns="91440" tIns="45720" rIns="91440" bIns="45720" numCol="1" spcCol="0" rtlCol="0" fromWordArt="0" anchor="t" anchorCtr="0" forceAA="0" compatLnSpc="1">
+                        <a:prstTxWarp prst="textNoShape">
+                          <a:avLst/>
+                        </a:prstTxWarp>
+                        <a:noAutofit/>
+                      </wps:bodyPr>
+                    </wps:wsp>
+                  </a:graphicData>
+                </a:graphic>
+                <wp14:sizeRelH relativeFrom="margin">
+                  <wp14:pctWidth>0</wp14:pctWidth>
+                </wp14:sizeRelH>
+                <wp14:sizeRelV relativeFrom="margin">
+                  <wp14:pctHeight>0</wp14:pctHeight>
+                </wp14:sizeRelV>
+              </wp:anchor>
+            </w:drawing>
+          </mc:Choice>
+          <mc:Fallback>
+            <w:pict>
+              <v:shape w14:anchorId="41638A37" id="Diagrama de flujo: conector 9" o:spid="_x0000_s1035" type="#_x0000_t120" style="position:absolute;left:0;text-align:left;margin-left:277.5pt;margin-top:132.65pt;width:29.25pt;height:28.5pt;z-index:251679232;visibility:visible;mso-wrap-style:square;mso-width-percent:0;mso-height-percent:0;mso-wrap-distance-left:9pt;mso-wrap-distance-top:0;mso-wrap-distance-right:9pt;mso-wrap-distance-bottom:0;mso-position-horizontal:absolute;mso-position-horizontal-relative:text;mso-position-vertical:absolute;mso-position-vertical-relative:text;mso-width-percent:0;mso-height-percent:0;mso-width-relative:margin;mso-height-relative:margin;v-text-anchor:top" o:gfxdata="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" fillcolor="#d34817 [3204]" strokecolor="#68230b [1604]" strokeweight="1pt">
+                <v:textbox>
+                  <w:txbxContent>
+                    <w:p>
+                      <w:pPr>
+                        <w:rPr>
+                          <w:lang w:val="es-419"/>
+                        </w:rPr>
+                      </w:pPr>
+                      <w:r>
+                        <w:rPr>
+                          <w:lang w:val="es-419"/>
+                        </w:rPr>
+                        <w:t>1</w:t>
+                      </w:r>
+                    </w:p>
+                  </w:txbxContent>
+                </v:textbox>
+              </v:shape>
+            </w:pict>
+          </mc:Fallback>
+        </mc:AlternateContent>
+      </w:r>
+      <w:r>
+        <w:rPr>
+          <w:noProof/>
+          <w:lang w:val="es-AR" w:eastAsia="es-AR"/>
+        </w:rPr>
+        <w:drawing>
+          <wp:anchor distT="0" distB="0" distL="114300" distR="114300" simplePos="0" relativeHeight="251670016" behindDoc="0" locked="0" layoutInCell="1" allowOverlap="1" wp14:anchorId="04135CE6" wp14:editId="75DFA75D">
+            <wp:simplePos x="0" y="0"/>
+            <wp:positionH relativeFrom="margin">
+              <wp:posOffset>1447165</wp:posOffset>
+            </wp:positionH>
+            <wp:positionV relativeFrom="margin">
+              <wp:posOffset>1391285</wp:posOffset>
+            </wp:positionV>
+            <wp:extent cx="4479925" cy="3635375"/>
+            <wp:effectExtent l="323850" t="323850" r="320675" b="327025"/>
+            <wp:wrapSquare wrapText="bothSides"/>
+            <wp:docPr id="5" name="Picture 15"/>
+            <wp:cNvGraphicFramePr>
+              <a:graphicFrameLocks xmlns:a="http://schemas.openxmlformats.org/drawingml/2006/main" noChangeAspect="1"/>
+            </wp:cNvGraphicFramePr>
+            <a:graphic xmlns:a="http://schemas.openxmlformats.org/drawingml/2006/main">
+              <a:graphicData uri="http://schemas.openxmlformats.org/drawingml/2006/picture">
+                <pic:pic xmlns:pic="http://schemas.openxmlformats.org/drawingml/2006/picture">
+                  <pic:nvPicPr>
+                    <pic:cNvPr id="0" name="42-20140484.jpg"/>
+                    <pic:cNvPicPr/>
+                  </pic:nvPicPr>
+                  <pic:blipFill>
+                    <a:blip r:embed="rId13" cstate="print">
+                      <a:extLst>
+                        <a:ext uri="{28A0092B-C50C-407E-A947-70E740481C1C}">
+                          <a14:useLocalDpi xmlns:a14="http://schemas.microsoft.com/office/drawing/2010/main" val="0"/>
+                        </a:ext>
+                      </a:extLst>
+                    </a:blip>
+                    <a:stretch>
+                      <a:fillRect/>
+                    </a:stretch>
+                  </pic:blipFill>
+                  <pic:spPr>
+                    <a:xfrm>
+                      <a:off x="0" y="0"/>
+                      <a:ext cx="4479925" cy="3635375"/>
+                    </a:xfrm>
+                    <a:prstGeom prst="round2DiagRect">
+                      <a:avLst>
+                        <a:gd name="adj1" fmla="val 16667"/>
+                        <a:gd name="adj2" fmla="val 0"/>
+                      </a:avLst>
+                    </a:prstGeom>
+                    <a:ln w="88900" cap="sq">
+                      <a:solidFill>
+                        <a:schemeClr val="accent6"/>
+                      </a:solidFill>
+                      <a:miter lim="800000"/>
+                    </a:ln>
+                    <a:effectLst>
+                      <a:outerShdw blurRad="254000" algn="tl" rotWithShape="0">
+                        <a:srgbClr val="000000">
+                          <a:alpha val="43000"/>
+                        </a:srgbClr>
+                      </a:outerShdw>
+                    </a:effectLst>
+                  </pic:spPr>
+                </pic:pic>
+              </a:graphicData>
+            </a:graphic>
+            <wp14:sizeRelH relativeFrom="margin">
+              <wp14:pctWidth>0</wp14:pctWidth>
+            </wp14:sizeRelH>
+            <wp14:sizeRelV relativeFrom="margin">
+              <wp14:pctHeight>0</wp14:pctHeight>
+            </wp14:sizeRelV>
+          </wp:anchor>
+        </w:drawing>
+      </w:r>
+      <w:r>
+        <w:rPr>
+          <w:rFonts w:ascii="Calibri" w:hAnsi="Calibri"/>
+          <w:lang w:val="es-ES_tradnl"/>
+        </w:rPr>
+        <w:t xml:space="preserve">El sistema le </w:t>
+      </w:r>
+      <w:r>
+        <w:rPr>
+          <w:rFonts w:ascii="Calibri" w:hAnsi="Calibri"/>
+          <w:lang w:val="es-ES_tradnl"/>
+        </w:rPr>
+        <w:t>permite</w:t>
+      </w:r>
+      <w:r>
+        <w:rPr>
+          <w:rFonts w:ascii="Calibri" w:hAnsi="Calibri"/>
+          <w:lang w:val="es-ES_tradnl"/>
+        </w:rPr>
+        <w:t xml:space="preserve"> agilizar el registro de</w:t>
+      </w:r>
+      <w:r>
+        <w:rPr>
+          <w:rFonts w:ascii="Calibri" w:hAnsi="Calibri"/>
+          <w:lang w:val="es-ES_tradnl"/>
+        </w:rPr>
+        <w:t xml:space="preserve"> </w:t>
+      </w:r>
+      <w:r>
+        <w:rPr>
+          <w:rFonts w:ascii="Calibri" w:hAnsi="Calibri"/>
+          <w:lang w:val="es-ES_tradnl"/>
+        </w:rPr>
+        <w:t>los</w:t>
+      </w:r>
+      <w:r>
+        <w:rPr>
+          <w:rFonts w:ascii="Calibri" w:hAnsi="Calibri"/>
+          <w:lang w:val="es-ES_tradnl"/>
+        </w:rPr>
+        <w:t xml:space="preserve"> datos más relevantes de </w:t>
+      </w:r>
+      <w:r>
+        <w:rPr>
+          <w:rFonts w:ascii="Calibri" w:hAnsi="Calibri"/>
+          <w:lang w:val="es-ES_tradnl"/>
+        </w:rPr>
+        <w:t>una</w:t>
+      </w:r>
+      <w:r>
+        <w:rPr>
+          <w:rFonts w:ascii="Calibri" w:hAnsi="Calibri"/>
+          <w:lang w:val="es-ES_tradnl"/>
+        </w:rPr>
+        <w:t xml:space="preserve"> mascota,</w:t>
+      </w:r>
+      <w:r>
+        <w:rPr>
+          <w:rFonts w:ascii="Calibri" w:hAnsi="Calibri"/>
+          <w:lang w:val="es-ES_tradnl"/>
+        </w:rPr>
+        <w:t xml:space="preserve"> </w:t>
+      </w:r>
+      <w:r>
+        <w:rPr>
+          <w:rFonts w:ascii="Calibri" w:hAnsi="Calibri"/>
+          <w:lang w:val="es-ES_tradnl"/>
+        </w:rPr>
+        <w:t>indicados por un asterisco (*), lo que le ayudará en la toma de decisiones respecto de las posteriores operaciones.</w:t>
+      </w:r>
+      <w:r>
+        <w:rPr>
+          <w:rFonts w:ascii="Calibri" w:hAnsi="Calibri"/>
+          <w:lang w:val="es-ES_tradnl"/>
+        </w:rPr>
+        <w:t xml:space="preserve"> </w:t>
+      </w:r>
+    </w:p>
+    <w:p>
+      <w:pPr>
+        <w:jc w:val="both"/>
+        <w:rPr>
+          <w:rFonts w:ascii="Calibri" w:hAnsi="Calibri"/>
+          <w:lang w:val="es-ES_tradnl"/>
+        </w:rPr>
+      </w:pPr>
+      <w:r>
+        <w:rPr>
+          <w:noProof/>
+          <w:lang w:val="es-AR" w:eastAsia="es-AR"/>
+        </w:rPr>
+        <mc:AlternateContent>
+          <mc:Choice Requires="wps">
+            <w:drawing>
+              <wp:anchor distT="0" distB="0" distL="114300" distR="114300" simplePos="0" relativeHeight="251681280" behindDoc="0" locked="0" layoutInCell="1" allowOverlap="1" wp14:anchorId="36999369" wp14:editId="3CB8E1C9">
+                <wp:simplePos x="0" y="0"/>
+                <wp:positionH relativeFrom="margin">
+                  <wp:posOffset>2847975</wp:posOffset>
+                </wp:positionH>
+                <wp:positionV relativeFrom="paragraph">
+                  <wp:posOffset>1483995</wp:posOffset>
+                </wp:positionV>
+                <wp:extent cx="371475" cy="361950"/>
+                <wp:effectExtent l="0" t="0" r="28575" b="19050"/>
+                <wp:wrapNone/>
+                <wp:docPr id="10" name="Diagrama de flujo: conector 10"/>
+                <wp:cNvGraphicFramePr/>
+                <a:graphic xmlns:a="http://schemas.openxmlformats.org/drawingml/2006/main">
+                  <a:graphicData uri="http://schemas.microsoft.com/office/word/2010/wordprocessingShape">
+                    <wps:wsp>
+                      <wps:cNvSpPr/>
+                      <wps:spPr>
+                        <a:xfrm>
+                          <a:off x="0" y="0"/>
+                          <a:ext cx="371475" cy="361950"/>
+                        </a:xfrm>
+                        <a:prstGeom prst="flowChartConnector">
+                          <a:avLst/>
+                        </a:prstGeom>
+                      </wps:spPr>
+                      <wps:style>
+                        <a:lnRef idx="2">
+                          <a:schemeClr val="accent1">
+                            <a:shade val="50000"/>
+                          </a:schemeClr>
+                        </a:lnRef>
+                        <a:fillRef idx="1">
+                          <a:schemeClr val="accent1"/>
+                        </a:fillRef>
+                        <a:effectRef idx="0">
+                          <a:schemeClr val="accent1"/>
+                        </a:effectRef>
+                        <a:fontRef idx="minor">
+                          <a:schemeClr val="lt1"/>
+                        </a:fontRef>
+                      </wps:style>
+                      <wps:txbx>
+                        <w:txbxContent>
+                          <w:p>
+                            <w:pPr>
+                              <w:rPr>
+                                <w:lang w:val="es-419"/>
+                              </w:rPr>
+                            </w:pPr>
+                            <w:r>
+                              <w:rPr>
+                                <w:lang w:val="es-419"/>
+                              </w:rPr>
+                              <w:t>2</w:t>
+                            </w:r>
+                          </w:p>
+                        </w:txbxContent>
+                      </wps:txbx>
+                      <wps:bodyPr rot="0" spcFirstLastPara="0" vertOverflow="overflow" horzOverflow="overflow" vert="horz" wrap="square" lIns="91440" tIns="45720" rIns="91440" bIns="45720" numCol="1" spcCol="0" rtlCol="0" fromWordArt="0" anchor="t" anchorCtr="0" forceAA="0" compatLnSpc="1">
+                        <a:prstTxWarp prst="textNoShape">
+                          <a:avLst/>
+                        </a:prstTxWarp>
+                        <a:noAutofit/>
+                      </wps:bodyPr>
+                    </wps:wsp>
+                  </a:graphicData>
+                </a:graphic>
+                <wp14:sizeRelH relativeFrom="margin">
+                  <wp14:pctWidth>0</wp14:pctWidth>
+                </wp14:sizeRelH>
+                <wp14:sizeRelV relativeFrom="margin">
+                  <wp14:pctHeight>0</wp14:pctHeight>
+                </wp14:sizeRelV>
+              </wp:anchor>
+            </w:drawing>
+          </mc:Choice>
+          <mc:Fallback>
+            <w:pict>
+              <v:shape w14:anchorId="36999369" id="Diagrama de flujo: conector 10" o:spid="_x0000_s1036" type="#_x0000_t120" style="position:absolute;left:0;text-align:left;margin-left:224.25pt;margin-top:116.85pt;width:29.25pt;height:28.5pt;z-index:251681280;visibility:visible;mso-wrap-style:square;mso-width-percent:0;mso-height-percent:0;mso-wrap-distance-left:9pt;mso-wrap-distance-top:0;mso-wrap-distance-right:9pt;mso-wrap-distance-bottom:0;mso-position-horizontal:absolute;mso-position-horizontal-relative:margin;mso-position-vertical:absolute;mso-position-vertical-relative:text;mso-width-percent:0;mso-height-percent:0;mso-width-relative:margin;mso-height-relative:margin;v-text-anchor:top" o:gfxdata="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" fillcolor="#d34817 [3204]" strokecolor="#68230b [1604]" strokeweight="1pt">
+                <v:textbox>
+                  <w:txbxContent>
+                    <w:p>
+                      <w:pPr>
+                        <w:rPr>
+                          <w:lang w:val="es-419"/>
+                        </w:rPr>
+                      </w:pPr>
+                      <w:r>
+                        <w:rPr>
+                          <w:lang w:val="es-419"/>
+                        </w:rPr>
+                        <w:t>2</w:t>
+                      </w:r>
+                    </w:p>
+                  </w:txbxContent>
+                </v:textbox>
+                <w10:wrap anchorx="margin"/>
+              </v:shape>
+            </w:pict>
+          </mc:Fallback>
+        </mc:AlternateContent>
+      </w:r>
+      <w:r>
+        <w:rPr>
+          <w:rFonts w:ascii="Calibri" w:hAnsi="Calibri"/>
+          <w:lang w:val="es-ES_tradnl"/>
+        </w:rPr>
+        <w:t>Este módulo se encuentra disponible posteriormente de haber cargado los datos tanto del dueño como de la mascota.</w:t>
+      </w:r>
+    </w:p>
+    <w:p>
+      <w:pPr>
+        <w:jc w:val="both"/>
+        <w:rPr>
+          <w:rFonts w:ascii="Calibri" w:hAnsi="Calibri"/>
+          <w:lang w:val="es-ES_tradnl"/>
+        </w:rPr>
+      </w:pPr>
+    </w:p>
+    <w:p>
+      <w:pPr>
+        <w:jc w:val="both"/>
+        <w:rPr>
+          <w:rFonts w:ascii="Calibri" w:hAnsi="Calibri"/>
+          <w:lang w:val="es-ES_tradnl"/>
+        </w:rPr>
+      </w:pPr>
+    </w:p>
+    <w:p>
+      <w:pPr>
+        <w:jc w:val="both"/>
+        <w:rPr>
+          <w:rFonts w:ascii="Calibri" w:hAnsi="Calibri"/>
+          <w:lang w:val="es-ES_tradnl"/>
+        </w:rPr>
+      </w:pPr>
+    </w:p>
+    <w:p>
+      <w:pPr>
+        <w:jc w:val="both"/>
+        <w:rPr>
+          <w:rFonts w:ascii="Calibri" w:hAnsi="Calibri"/>
+          <w:lang w:val="es-ES_tradnl"/>
+        </w:rPr>
+      </w:pPr>
+      <w:r>
+        <w:rPr>
+          <w:rFonts w:ascii="Calibri" w:hAnsi="Calibri"/>
+          <w:lang w:val="es-ES_tradnl"/>
+        </w:rPr>
+        <w:t>Características del módulo</w:t>
+      </w:r>
+    </w:p>
+    <w:p>
+      <w:pPr>
+        <w:pStyle w:val="NormalWeb"/>
+        <w:numPr>
+          <w:ilvl w:val="0"/>
+          <w:numId w:val="20"/>
+        </w:numPr>
+        <w:rPr>
+          <w:rFonts w:ascii="Calibri" w:hAnsi="Calibri"/>
+          <w:lang w:val="es-ES_tradnl"/>
+        </w:rPr>
+      </w:pPr>
+      <w:r>
+        <w:rPr>
+          <w:rFonts w:ascii="Calibri" w:hAnsi="Calibri"/>
+          <w:lang w:val="es-ES_tradnl"/>
+        </w:rPr>
+        <w:t xml:space="preserve">Esta sección </w:t>
+      </w:r>
+      <w:r>
+        <w:rPr>
+          <w:rFonts w:ascii="Calibri" w:hAnsi="Calibri"/>
+          <w:lang w:val="es-ES_tradnl"/>
+        </w:rPr>
+        <w:t>le permitirá a</w:t>
+      </w:r>
+      <w:r>
+        <w:rPr>
+          <w:rFonts w:ascii="Calibri" w:hAnsi="Calibri"/>
+          <w:lang w:val="es-ES_tradnl"/>
+        </w:rPr>
+        <w:t xml:space="preserve"> captura</w:t>
+      </w:r>
+      <w:r>
+        <w:rPr>
+          <w:rFonts w:ascii="Calibri" w:hAnsi="Calibri"/>
+          <w:lang w:val="es-ES_tradnl"/>
+        </w:rPr>
+        <w:t>r</w:t>
+      </w:r>
+      <w:r>
+        <w:rPr>
+          <w:rFonts w:ascii="Calibri" w:hAnsi="Calibri"/>
+          <w:lang w:val="es-ES_tradnl"/>
+        </w:rPr>
+        <w:t xml:space="preserve"> datos tales </w:t>
+      </w:r>
+      <w:r>
+        <w:rPr>
+          <w:rFonts w:ascii="Calibri" w:hAnsi="Calibri"/>
+          <w:lang w:val="es-ES_tradnl"/>
+        </w:rPr>
+        <w:t xml:space="preserve">como si fue castrado, </w:t>
+      </w:r>
+      <w:r>
+        <w:rPr>
+          <w:rFonts w:ascii="Calibri" w:hAnsi="Calibri"/>
+          <w:lang w:val="es-ES_tradnl"/>
+        </w:rPr>
+        <w:t>si presenta problemas respiratorio</w:t>
+      </w:r>
+      <w:r>
+        <w:rPr>
+          <w:rFonts w:ascii="Calibri" w:hAnsi="Calibri"/>
+          <w:lang w:val="es-ES_tradnl"/>
+        </w:rPr>
+        <w:t>s, si fue desparasitado, si posee un calendario de vacunación, como también</w:t>
+      </w:r>
+      <w:r>
+        <w:rPr>
+          <w:rFonts w:ascii="Calibri" w:hAnsi="Calibri"/>
+          <w:lang w:val="es-ES_tradnl"/>
+        </w:rPr>
+        <w:t>,</w:t>
+      </w:r>
+      <w:r>
+        <w:rPr>
+          <w:rFonts w:ascii="Calibri" w:hAnsi="Calibri"/>
+          <w:lang w:val="es-ES_tradnl"/>
+        </w:rPr>
+        <w:t xml:space="preserve"> posibles alergias que padezca</w:t>
+      </w:r>
+      <w:r>
+        <w:rPr>
+          <w:rFonts w:ascii="Calibri" w:hAnsi="Calibri"/>
+          <w:lang w:val="es-ES_tradnl"/>
+        </w:rPr>
+        <w:t xml:space="preserve"> </w:t>
+      </w:r>
+      <w:r>
+        <w:rPr>
+          <w:rFonts w:ascii="Calibri" w:hAnsi="Calibri"/>
+          <w:lang w:val="es-ES_tradnl"/>
+        </w:rPr>
+        <w:t>o algún tipo de afección</w:t>
+      </w:r>
+      <w:r>
+        <w:rPr>
+          <w:rFonts w:ascii="Calibri" w:hAnsi="Calibri"/>
+          <w:lang w:val="es-ES_tradnl"/>
+        </w:rPr>
+        <w:t>.</w:t>
+      </w:r>
+    </w:p>
+    <w:p>
+      <w:pPr>
+        <w:pStyle w:val="NormalWeb"/>
+        <w:numPr>
+          <w:ilvl w:val="0"/>
+          <w:numId w:val="20"/>
+        </w:numPr>
+        <w:rPr>
+          <w:rFonts w:ascii="Calibri" w:hAnsi="Calibri"/>
+          <w:lang w:val="es-ES_tradnl"/>
+        </w:rPr>
+      </w:pPr>
+      <w:r>
+        <w:rPr>
+          <w:rFonts w:ascii="Calibri" w:hAnsi="Calibri"/>
+          <w:lang w:val="es-ES_tradnl"/>
+        </w:rPr>
+        <w:t xml:space="preserve">Este botón le permite guardar los datos de </w:t>
+      </w:r>
+      <w:r>
+        <w:rPr>
+          <w:rFonts w:ascii="Calibri" w:hAnsi="Calibri"/>
+          <w:lang w:val="es-ES_tradnl"/>
+        </w:rPr>
+        <w:t>registrados del historial clínico.</w:t>
+      </w:r>
+    </w:p>
+    <w:p>
+      <w:pPr>
+        <w:pStyle w:val="NormalWeb"/>
+        <w:rPr>
+          <w:rFonts w:ascii="Calibri" w:hAnsi="Calibri"/>
+          <w:lang w:val="es-ES_tradnl"/>
+        </w:rPr>
+      </w:pPr>
+    </w:p>
+    <w:p>
+      <w:pPr>
+        <w:pStyle w:val="NormalWeb"/>
+        <w:numPr>
+          <w:ilvl w:val="0"/>
+          <w:numId w:val="20"/>
+        </w:numPr>
+        <w:rPr>
+          <w:rFonts w:ascii="Calibri" w:hAnsi="Calibri"/>
+          <w:lang w:val="es-ES_tradnl"/>
+        </w:rPr>
+      </w:pPr>
+      <w:r>
+        <w:rPr>
+          <w:rFonts w:ascii="Calibri" w:hAnsi="Calibri"/>
+          <w:lang w:val="es-ES_tradnl"/>
+        </w:rPr>
+        <w:br w:type="page"/>
+      </w:r>
+    </w:p>
+    <w:p>
+      <w:pPr>
+        <w:pStyle w:val="Ttulo2"/>
+        <w:numPr>
+          <w:ilvl w:val="0"/>
+          <w:numId w:val="16"/>
+        </w:numPr>
+        <w:rPr>
+          <w:lang w:val="es-ES_tradnl"/>
+        </w:rPr>
+      </w:pPr>
+      <w:bookmarkStart w:id="5" w:name="_Toc475636749"/>
       <w:r>
         <w:rPr>
           <w:lang w:val="es-ES_tradnl"/>
@@ -2127,7 +4144,7 @@
           <w:lang w:val="es-ES_tradnl"/>
         </w:rPr>
       </w:pPr>
-      <w:bookmarkStart w:id="6" w:name="_Toc473833257"/>
+      <w:bookmarkStart w:id="6" w:name="_Toc475636750"/>
       <w:r>
         <w:rPr>
           <w:rFonts w:ascii="Calibri" w:hAnsi="Calibri"/>
@@ -2179,7 +4196,7 @@
             <wp:cNvGraphicFramePr/>
             <a:graphic xmlns:a="http://schemas.openxmlformats.org/drawingml/2006/main">
               <a:graphicData uri="http://schemas.openxmlformats.org/drawingml/2006/chart">
-                <c:chart xmlns:c="http://schemas.openxmlformats.org/drawingml/2006/chart" xmlns:r="http://schemas.openxmlformats.org/officeDocument/2006/relationships" r:id="rId13"/>
+                <c:chart xmlns:c="http://schemas.openxmlformats.org/drawingml/2006/chart" xmlns:r="http://schemas.openxmlformats.org/officeDocument/2006/relationships" r:id="rId14"/>
               </a:graphicData>
             </a:graphic>
           </wp:inline>
@@ -2244,7 +4261,7 @@
             <wp:cNvGraphicFramePr/>
             <a:graphic xmlns:a="http://schemas.openxmlformats.org/drawingml/2006/main">
               <a:graphicData uri="http://schemas.openxmlformats.org/drawingml/2006/diagram">
-                <dgm:relIds xmlns:dgm="http://schemas.openxmlformats.org/drawingml/2006/diagram" xmlns:r="http://schemas.openxmlformats.org/officeDocument/2006/relationships" r:dm="rId14" r:lo="rId15" r:qs="rId16" r:cs="rId17"/>
+                <dgm:relIds xmlns:dgm="http://schemas.openxmlformats.org/drawingml/2006/diagram" xmlns:r="http://schemas.openxmlformats.org/officeDocument/2006/relationships" r:dm="rId15" r:lo="rId16" r:qs="rId17" r:cs="rId18"/>
               </a:graphicData>
             </a:graphic>
           </wp:anchor>
@@ -2433,10 +4450,10 @@
       </w:pPr>
     </w:p>
     <w:sectPr>
-      <w:headerReference w:type="even" r:id="rId19"/>
-      <w:headerReference w:type="default" r:id="rId20"/>
-      <w:footerReference w:type="even" r:id="rId21"/>
-      <w:footerReference w:type="default" r:id="rId22"/>
+      <w:headerReference w:type="even" r:id="rId20"/>
+      <w:headerReference w:type="default" r:id="rId21"/>
+      <w:footerReference w:type="even" r:id="rId22"/>
+      <w:footerReference w:type="default" r:id="rId23"/>
       <w:type w:val="continuous"/>
       <w:pgSz w:w="12240" w:h="15840" w:code="1"/>
       <w:pgMar w:top="810" w:right="1800" w:bottom="1440" w:left="1800" w:header="720" w:footer="725" w:gutter="0"/>
@@ -2642,7 +4659,7 @@
         </mc:Choice>
         <mc:Fallback>
           <w:pict>
-            <v:group w14:anchorId="4339ABF8" id="Group 441" o:spid="_x0000_s1026" style="position:absolute;margin-left:0;margin-top:0;width:610.8pt;height:64.8pt;flip:y;z-index:251659264;mso-width-percent:1000;mso-height-percent:910;mso-position-horizontal:center;mso-position-horizontal-relative:page;mso-position-vertical:bottom;mso-position-vertical-relative:page;mso-width-percent:1000;mso-height-percent:910;mso-height-relative:bottom-margin-area" coordorigin="8,9" coordsize="12208,1439" o:gfxdata="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" o:allowincell="f">
+            <v:group w14:anchorId="50A7DEE0" id="Group 441" o:spid="_x0000_s1026" style="position:absolute;margin-left:0;margin-top:0;width:610.8pt;height:64.8pt;flip:y;z-index:251659264;mso-width-percent:1000;mso-height-percent:910;mso-position-horizontal:center;mso-position-horizontal-relative:page;mso-position-vertical:bottom;mso-position-vertical-relative:page;mso-width-percent:1000;mso-height-percent:910;mso-height-relative:bottom-margin-area" coordorigin="8,9" coordsize="12208,1439" o:gfxdata="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" o:allowincell="f">
               <v:shapetype id="_x0000_t32" coordsize="21600,21600" o:spt="32" o:oned="t" path="m,l21600,21600e" filled="f">
                 <v:path arrowok="t" fillok="f" o:connecttype="none"/>
                 <o:lock v:ext="edit" shapetype="t"/>
@@ -2721,7 +4738,7 @@
         </mc:Choice>
         <mc:Fallback>
           <w:pict>
-            <v:rect w14:anchorId="2112868A" id="Rectangle 444" o:spid="_x0000_s1026" style="position:absolute;margin-left:0;margin-top:0;width:7.15pt;height:64.8pt;z-index:251661312;visibility:visible;mso-wrap-style:square;mso-width-percent:0;mso-height-percent:900;mso-wrap-distance-left:9pt;mso-wrap-distance-top:0;mso-wrap-distance-right:9pt;mso-wrap-distance-bottom:0;mso-position-horizontal:center;mso-position-horizontal-relative:left-margin-area;mso-position-vertical:bottom;mso-position-vertical-relative:page;mso-width-percent:0;mso-height-percent:900;mso-width-relative:page;mso-height-relative:bottom-margin-area;v-text-anchor:top" o:gfxdata="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" fillcolor="#918485 [3208]" strokecolor="#d34817 [3204]">
+            <v:rect w14:anchorId="0F866E35" id="Rectangle 444" o:spid="_x0000_s1026" style="position:absolute;margin-left:0;margin-top:0;width:7.15pt;height:64.8pt;z-index:251661312;visibility:visible;mso-wrap-style:square;mso-width-percent:0;mso-height-percent:900;mso-wrap-distance-left:9pt;mso-wrap-distance-top:0;mso-wrap-distance-right:9pt;mso-wrap-distance-bottom:0;mso-position-horizontal:center;mso-position-horizontal-relative:left-margin-area;mso-position-vertical:bottom;mso-position-vertical-relative:page;mso-width-percent:0;mso-height-percent:900;mso-width-relative:page;mso-height-relative:bottom-margin-area;v-text-anchor:top" o:gfxdata="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" fillcolor="#918485 [3208]" strokecolor="#d34817 [3204]">
               <w10:wrap anchorx="margin" anchory="page"/>
             </v:rect>
           </w:pict>
@@ -2794,7 +4811,7 @@
         </mc:Choice>
         <mc:Fallback>
           <w:pict>
-            <v:rect w14:anchorId="1AB26463" id="Rectangle 445" o:spid="_x0000_s1026" style="position:absolute;margin-left:0;margin-top:0;width:7.2pt;height:64.8pt;z-index:251660288;visibility:visible;mso-wrap-style:square;mso-width-percent:0;mso-height-percent:900;mso-wrap-distance-left:9pt;mso-wrap-distance-top:0;mso-wrap-distance-right:9pt;mso-wrap-distance-bottom:0;mso-position-horizontal:center;mso-position-horizontal-relative:right-margin-area;mso-position-vertical:bottom;mso-position-vertical-relative:page;mso-width-percent:0;mso-height-percent:900;mso-width-relative:page;mso-height-relative:bottom-margin-area;v-text-anchor:top" o:gfxdata="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" fillcolor="#918485 [3208]" strokecolor="#d34817 [3204]">
+            <v:rect w14:anchorId="78960144" id="Rectangle 445" o:spid="_x0000_s1026" style="position:absolute;margin-left:0;margin-top:0;width:7.2pt;height:64.8pt;z-index:251660288;visibility:visible;mso-wrap-style:square;mso-width-percent:0;mso-height-percent:900;mso-wrap-distance-left:9pt;mso-wrap-distance-top:0;mso-wrap-distance-right:9pt;mso-wrap-distance-bottom:0;mso-position-horizontal:center;mso-position-horizontal-relative:right-margin-area;mso-position-vertical:bottom;mso-position-vertical-relative:page;mso-width-percent:0;mso-height-percent:900;mso-width-relative:page;mso-height-relative:bottom-margin-area;v-text-anchor:top" o:gfxdata="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" fillcolor="#918485 [3208]" strokecolor="#d34817 [3204]">
               <w10:wrap anchorx="margin" anchory="page"/>
             </v:rect>
           </w:pict>
@@ -2905,7 +4922,7 @@
         </mc:Choice>
         <mc:Fallback>
           <w:pict>
-            <v:rect id="Rectangle 459" o:spid="_x0000_s1030" style="position:absolute;margin-left:0;margin-top:0;width:431.65pt;height:58.3pt;z-index:251671552;visibility:visible;mso-wrap-style:square;mso-width-percent:1000;mso-height-percent:810;mso-wrap-distance-left:9pt;mso-wrap-distance-top:0;mso-wrap-distance-right:9pt;mso-wrap-distance-bottom:0;mso-position-horizontal:center;mso-position-horizontal-relative:margin;mso-position-vertical:bottom;mso-position-vertical-relative:page;mso-width-percent:1000;mso-height-percent:810;mso-width-relative:margin;mso-height-relative:bottom-margin-area;v-text-anchor:top" o:gfxdata="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" filled="f" stroked="f">
+            <v:rect id="Rectangle 459" o:spid="_x0000_s1039" style="position:absolute;margin-left:0;margin-top:0;width:431.65pt;height:58.3pt;z-index:251671552;visibility:visible;mso-wrap-style:square;mso-width-percent:1000;mso-height-percent:810;mso-wrap-distance-left:9pt;mso-wrap-distance-top:0;mso-wrap-distance-right:9pt;mso-wrap-distance-bottom:0;mso-position-horizontal:center;mso-position-horizontal-relative:margin;mso-position-vertical:bottom;mso-position-vertical-relative:page;mso-width-percent:1000;mso-height-percent:810;mso-width-relative:margin;mso-height-relative:bottom-margin-area;v-text-anchor:top" o:gfxdata="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" filled="f" stroked="f">
               <v:textbox inset=",0">
                 <w:txbxContent>
                   <w:p>
@@ -3078,7 +5095,7 @@
         </mc:Choice>
         <mc:Fallback>
           <w:pict>
-            <v:group w14:anchorId="22AF6CED" id="Group 460" o:spid="_x0000_s1026" style="position:absolute;margin-left:0;margin-top:0;width:6pt;height:54.65pt;z-index:251670528;mso-height-percent:780;mso-position-horizontal:left;mso-position-horizontal-relative:right-margin-area;mso-position-vertical:bottom;mso-position-vertical-relative:page;mso-height-percent:780;mso-height-relative:bottom-margin-area" coordorigin="2820,4935" coordsize="120,1320" o:gfxdata="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">
+            <v:group w14:anchorId="18254588" id="Group 460" o:spid="_x0000_s1026" style="position:absolute;margin-left:0;margin-top:0;width:6pt;height:54.65pt;z-index:251670528;mso-height-percent:780;mso-position-horizontal:left;mso-position-horizontal-relative:right-margin-area;mso-position-vertical:bottom;mso-position-vertical-relative:page;mso-height-percent:780;mso-height-relative:bottom-margin-area" coordorigin="2820,4935" coordsize="120,1320" o:gfxdata="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">
               <v:shapetype id="_x0000_t32" coordsize="21600,21600" o:spt="32" o:oned="t" path="m,l21600,21600e" filled="f">
                 <v:path arrowok="t" fillok="f" o:connecttype="none"/>
                 <o:lock v:ext="edit" shapetype="t"/>
@@ -3274,7 +5291,7 @@
         </mc:Choice>
         <mc:Fallback>
           <w:pict>
-            <v:group w14:anchorId="6CEA399E" id="Group 468" o:spid="_x0000_s1026" style="position:absolute;margin-left:0;margin-top:0;width:791.15pt;height:1in;z-index:251665408;mso-width-percent:1000;mso-height-percent:925;mso-position-horizontal:center;mso-position-horizontal-relative:page;mso-position-vertical:top;mso-position-vertical-relative:page;mso-width-percent:1000;mso-height-percent:925;mso-height-relative:top-margin-area" coordorigin="8,9" coordsize="15823,1439" o:gfxdata="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">
+            <v:group w14:anchorId="70C71174" id="Group 468" o:spid="_x0000_s1026" style="position:absolute;margin-left:0;margin-top:0;width:791.15pt;height:1in;z-index:251665408;mso-width-percent:1000;mso-height-percent:925;mso-position-horizontal:center;mso-position-horizontal-relative:page;mso-position-vertical:top;mso-position-vertical-relative:page;mso-width-percent:1000;mso-height-percent:925;mso-height-relative:top-margin-area" coordorigin="8,9" coordsize="15823,1439" o:gfxdata="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">
               <v:shapetype id="_x0000_t32" coordsize="21600,21600" o:spt="32" o:oned="t" path="m,l21600,21600e" filled="f">
                 <v:path arrowok="t" fillok="f" o:connecttype="none"/>
                 <o:lock v:ext="edit" shapetype="t"/>
@@ -3354,7 +5371,7 @@
         </mc:Choice>
         <mc:Fallback>
           <w:pict>
-            <v:rect w14:anchorId="32A036AF" id="Rectangle 471" o:spid="_x0000_s1026" style="position:absolute;margin-left:0;margin-top:0;width:7.15pt;height:64.8pt;z-index:251664384;visibility:visible;mso-wrap-style:square;mso-width-percent:0;mso-height-percent:900;mso-wrap-distance-left:9pt;mso-wrap-distance-top:0;mso-wrap-distance-right:9pt;mso-wrap-distance-bottom:0;mso-position-horizontal:center;mso-position-horizontal-relative:right-margin-area;mso-position-vertical:top;mso-position-vertical-relative:page;mso-width-percent:0;mso-height-percent:900;mso-width-relative:page;mso-height-relative:top-margin-area;v-text-anchor:top" o:gfxdata="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" fillcolor="#918485 [3208]" strokecolor="#d34817 [3204]">
+            <v:rect w14:anchorId="41E836D1" id="Rectangle 471" o:spid="_x0000_s1026" style="position:absolute;margin-left:0;margin-top:0;width:7.15pt;height:64.8pt;z-index:251664384;visibility:visible;mso-wrap-style:square;mso-width-percent:0;mso-height-percent:900;mso-wrap-distance-left:9pt;mso-wrap-distance-top:0;mso-wrap-distance-right:9pt;mso-wrap-distance-bottom:0;mso-position-horizontal:center;mso-position-horizontal-relative:right-margin-area;mso-position-vertical:top;mso-position-vertical-relative:page;mso-width-percent:0;mso-height-percent:900;mso-width-relative:page;mso-height-relative:top-margin-area;v-text-anchor:top" o:gfxdata="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" fillcolor="#918485 [3208]" strokecolor="#d34817 [3204]">
               <w10:wrap anchorx="margin" anchory="page"/>
             </v:rect>
           </w:pict>
@@ -3428,7 +5445,7 @@
         </mc:Choice>
         <mc:Fallback>
           <w:pict>
-            <v:rect w14:anchorId="765A3D91" id="Rectangle 472" o:spid="_x0000_s1026" style="position:absolute;margin-left:0;margin-top:0;width:7.15pt;height:64.8pt;z-index:251663360;visibility:visible;mso-wrap-style:square;mso-width-percent:0;mso-height-percent:900;mso-wrap-distance-left:9pt;mso-wrap-distance-top:0;mso-wrap-distance-right:9pt;mso-wrap-distance-bottom:0;mso-position-horizontal:center;mso-position-horizontal-relative:left-margin-area;mso-position-vertical:top;mso-position-vertical-relative:page;mso-width-percent:0;mso-height-percent:900;mso-width-relative:page;mso-height-relative:top-margin-area;v-text-anchor:top" o:gfxdata="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" fillcolor="#918485 [3208]" strokecolor="#d34817 [3204]">
+            <v:rect w14:anchorId="316EFA77" id="Rectangle 472" o:spid="_x0000_s1026" style="position:absolute;margin-left:0;margin-top:0;width:7.15pt;height:64.8pt;z-index:251663360;visibility:visible;mso-wrap-style:square;mso-width-percent:0;mso-height-percent:900;mso-wrap-distance-left:9pt;mso-wrap-distance-top:0;mso-wrap-distance-right:9pt;mso-wrap-distance-bottom:0;mso-position-horizontal:center;mso-position-horizontal-relative:left-margin-area;mso-position-vertical:top;mso-position-vertical-relative:page;mso-width-percent:0;mso-height-percent:900;mso-width-relative:page;mso-height-relative:top-margin-area;v-text-anchor:top" o:gfxdata="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" fillcolor="#918485 [3208]" strokecolor="#d34817 [3204]">
               <w10:wrap anchorx="margin" anchory="page"/>
             </v:rect>
           </w:pict>
@@ -3557,7 +5574,7 @@
               <v:stroke joinstyle="miter"/>
               <v:path gradientshapeok="t" o:connecttype="rect"/>
             </v:shapetype>
-            <v:shape id="Text Box 475" o:spid="_x0000_s1028" type="#_x0000_t202" style="position:absolute;margin-left:0;margin-top:0;width:6in;height:13.45pt;z-index:251668480;visibility:visible;mso-wrap-style:square;mso-width-percent:1000;mso-height-percent:0;mso-wrap-distance-left:9pt;mso-wrap-distance-top:0;mso-wrap-distance-right:9pt;mso-wrap-distance-bottom:0;mso-position-horizontal:left;mso-position-horizontal-relative:margin;mso-position-vertical:center;mso-position-vertical-relative:top-margin-area;mso-width-percent:1000;mso-height-percent:0;mso-width-relative:margin;mso-height-relative:page;v-text-anchor:middle" o:gfxdata="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" o:allowincell="f" filled="f" stroked="f">
+            <v:shape id="Text Box 475" o:spid="_x0000_s1037" type="#_x0000_t202" style="position:absolute;margin-left:0;margin-top:0;width:6in;height:13.45pt;z-index:251668480;visibility:visible;mso-wrap-style:square;mso-width-percent:1000;mso-height-percent:0;mso-wrap-distance-left:9pt;mso-wrap-distance-top:0;mso-wrap-distance-right:9pt;mso-wrap-distance-bottom:0;mso-position-horizontal:left;mso-position-horizontal-relative:margin;mso-position-vertical:center;mso-position-vertical-relative:top-margin-area;mso-width-percent:1000;mso-height-percent:0;mso-width-relative:margin;mso-height-relative:page;v-text-anchor:middle" o:gfxdata="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" o:allowincell="f" filled="f" stroked="f">
               <v:textbox style="mso-fit-shape-to-text:t" inset=",0,,0">
                 <w:txbxContent>
                   <w:p>
@@ -3662,7 +5679,7 @@
                               <w:noProof/>
                               <w:color w:val="FFFFFF"/>
                             </w:rPr>
-                            <w:t>5</w:t>
+                            <w:t>7</w:t>
                           </w:r>
                           <w:r>
                             <w:rPr>
@@ -3695,7 +5712,7 @@
               <v:stroke joinstyle="miter"/>
               <v:path gradientshapeok="t" o:connecttype="rect"/>
             </v:shapetype>
-            <v:shape id="Text Box 476" o:spid="_x0000_s1029" type="#_x0000_t202" style="position:absolute;margin-left:38.65pt;margin-top:0;width:89.85pt;height:13.45pt;z-index:251667456;visibility:visible;mso-wrap-style:square;mso-width-percent:1000;mso-height-percent:0;mso-wrap-distance-left:9pt;mso-wrap-distance-top:0;mso-wrap-distance-right:9pt;mso-wrap-distance-bottom:0;mso-position-horizontal:right;mso-position-horizontal-relative:page;mso-position-vertical:center;mso-position-vertical-relative:top-margin-area;mso-width-percent:1000;mso-height-percent:0;mso-width-relative:right-margin-area;mso-height-relative:page;v-text-anchor:middle" o:gfxdata="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" o:allowincell="f" fillcolor="#d34817 [3204]" stroked="f">
+            <v:shape id="Text Box 476" o:spid="_x0000_s1038" type="#_x0000_t202" style="position:absolute;margin-left:38.65pt;margin-top:0;width:89.85pt;height:13.45pt;z-index:251667456;visibility:visible;mso-wrap-style:square;mso-width-percent:1000;mso-height-percent:0;mso-wrap-distance-left:9pt;mso-wrap-distance-top:0;mso-wrap-distance-right:9pt;mso-wrap-distance-bottom:0;mso-position-horizontal:right;mso-position-horizontal-relative:page;mso-position-vertical:center;mso-position-vertical-relative:top-margin-area;mso-width-percent:1000;mso-height-percent:0;mso-width-relative:right-margin-area;mso-height-relative:page;v-text-anchor:middle" o:gfxdata="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" o:allowincell="f" fillcolor="#d34817 [3204]" stroked="f">
               <v:textbox style="mso-fit-shape-to-text:t" inset=",0,,0">
                 <w:txbxContent>
                   <w:p>
@@ -3719,7 +5736,7 @@
                         <w:noProof/>
                         <w:color w:val="FFFFFF"/>
                       </w:rPr>
-                      <w:t>5</w:t>
+                      <w:t>7</w:t>
                     </w:r>
                     <w:r>
                       <w:rPr>
@@ -3755,119 +5772,232 @@
     </w:lvl>
   </w:abstractNum>
   <w:abstractNum w:abstractNumId="1" w15:restartNumberingAfterBreak="0">
+    <w:nsid w:val="0BC360C5"/>
+    <w:multiLevelType w:val="hybridMultilevel"/>
+    <w:tmpl w:val="4510E67E"/>
+    <w:lvl w:ilvl="0" w:tplc="2C0A0001">
+      <w:start w:val="1"/>
+      <w:numFmt w:val="bullet"/>
+      <w:lvlText w:val=""/>
+      <w:lvlJc w:val="left"/>
+      <w:pPr>
+        <w:ind w:left="360" w:hanging="360"/>
+      </w:pPr>
+      <w:rPr>
+        <w:rFonts w:ascii="Symbol" w:hAnsi="Symbol" w:hint="default"/>
+      </w:rPr>
+    </w:lvl>
+    <w:lvl w:ilvl="1" w:tplc="2C0A000F">
+      <w:start w:val="1"/>
+      <w:numFmt w:val="decimal"/>
+      <w:lvlText w:val="%2."/>
+      <w:lvlJc w:val="left"/>
+      <w:pPr>
+        <w:ind w:left="1080" w:hanging="360"/>
+      </w:pPr>
+      <w:rPr>
+        <w:rFonts w:hint="default"/>
+      </w:rPr>
+    </w:lvl>
+    <w:lvl w:ilvl="2" w:tplc="2C0A0005" w:tentative="1">
+      <w:start w:val="1"/>
+      <w:numFmt w:val="bullet"/>
+      <w:lvlText w:val=""/>
+      <w:lvlJc w:val="left"/>
+      <w:pPr>
+        <w:ind w:left="1800" w:hanging="360"/>
+      </w:pPr>
+      <w:rPr>
+        <w:rFonts w:ascii="Wingdings" w:hAnsi="Wingdings" w:hint="default"/>
+      </w:rPr>
+    </w:lvl>
+    <w:lvl w:ilvl="3" w:tplc="2C0A0001" w:tentative="1">
+      <w:start w:val="1"/>
+      <w:numFmt w:val="bullet"/>
+      <w:lvlText w:val=""/>
+      <w:lvlJc w:val="left"/>
+      <w:pPr>
+        <w:ind w:left="2520" w:hanging="360"/>
+      </w:pPr>
+      <w:rPr>
+        <w:rFonts w:ascii="Symbol" w:hAnsi="Symbol" w:hint="default"/>
+      </w:rPr>
+    </w:lvl>
+    <w:lvl w:ilvl="4" w:tplc="2C0A0003" w:tentative="1">
+      <w:start w:val="1"/>
+      <w:numFmt w:val="bullet"/>
+      <w:lvlText w:val="o"/>
+      <w:lvlJc w:val="left"/>
+      <w:pPr>
+        <w:ind w:left="3240" w:hanging="360"/>
+      </w:pPr>
+      <w:rPr>
+        <w:rFonts w:ascii="Courier New" w:hAnsi="Courier New" w:cs="Courier New" w:hint="default"/>
+      </w:rPr>
+    </w:lvl>
+    <w:lvl w:ilvl="5" w:tplc="2C0A0005" w:tentative="1">
+      <w:start w:val="1"/>
+      <w:numFmt w:val="bullet"/>
+      <w:lvlText w:val=""/>
+      <w:lvlJc w:val="left"/>
+      <w:pPr>
+        <w:ind w:left="3960" w:hanging="360"/>
+      </w:pPr>
+      <w:rPr>
+        <w:rFonts w:ascii="Wingdings" w:hAnsi="Wingdings" w:hint="default"/>
+      </w:rPr>
+    </w:lvl>
+    <w:lvl w:ilvl="6" w:tplc="2C0A0001" w:tentative="1">
+      <w:start w:val="1"/>
+      <w:numFmt w:val="bullet"/>
+      <w:lvlText w:val=""/>
+      <w:lvlJc w:val="left"/>
+      <w:pPr>
+        <w:ind w:left="4680" w:hanging="360"/>
+      </w:pPr>
+      <w:rPr>
+        <w:rFonts w:ascii="Symbol" w:hAnsi="Symbol" w:hint="default"/>
+      </w:rPr>
+    </w:lvl>
+    <w:lvl w:ilvl="7" w:tplc="2C0A0003" w:tentative="1">
+      <w:start w:val="1"/>
+      <w:numFmt w:val="bullet"/>
+      <w:lvlText w:val="o"/>
+      <w:lvlJc w:val="left"/>
+      <w:pPr>
+        <w:ind w:left="5400" w:hanging="360"/>
+      </w:pPr>
+      <w:rPr>
+        <w:rFonts w:ascii="Courier New" w:hAnsi="Courier New" w:cs="Courier New" w:hint="default"/>
+      </w:rPr>
+    </w:lvl>
+    <w:lvl w:ilvl="8" w:tplc="2C0A0005" w:tentative="1">
+      <w:start w:val="1"/>
+      <w:numFmt w:val="bullet"/>
+      <w:lvlText w:val=""/>
+      <w:lvlJc w:val="left"/>
+      <w:pPr>
+        <w:ind w:left="6120" w:hanging="360"/>
+      </w:pPr>
+      <w:rPr>
+        <w:rFonts w:ascii="Wingdings" w:hAnsi="Wingdings" w:hint="default"/>
+      </w:rPr>
+    </w:lvl>
+  </w:abstractNum>
+  <w:abstractNum w:abstractNumId="2" w15:restartNumberingAfterBreak="0">
     <w:nsid w:val="0D7C0FBD"/>
     <w:multiLevelType w:val="hybridMultilevel"/>
-    <w:tmpl w:val="1152D4C4"/>
+    <w:tmpl w:val="AC804446"/>
     <w:lvl w:ilvl="0" w:tplc="2C0A0001">
       <w:start w:val="1"/>
       <w:numFmt w:val="bullet"/>
       <w:lvlText w:val=""/>
       <w:lvlJc w:val="left"/>
       <w:pPr>
-        <w:ind w:left="720" w:hanging="360"/>
+        <w:ind w:left="360" w:hanging="360"/>
       </w:pPr>
       <w:rPr>
         <w:rFonts w:ascii="Symbol" w:hAnsi="Symbol" w:hint="default"/>
       </w:rPr>
     </w:lvl>
-    <w:lvl w:ilvl="1" w:tplc="2C0A0003" w:tentative="1">
+    <w:lvl w:ilvl="1" w:tplc="2C0A000B">
+      <w:start w:val="1"/>
+      <w:numFmt w:val="bullet"/>
+      <w:lvlText w:val=""/>
+      <w:lvlJc w:val="left"/>
+      <w:pPr>
+        <w:ind w:left="1080" w:hanging="360"/>
+      </w:pPr>
+      <w:rPr>
+        <w:rFonts w:ascii="Wingdings" w:hAnsi="Wingdings" w:hint="default"/>
+      </w:rPr>
+    </w:lvl>
+    <w:lvl w:ilvl="2" w:tplc="2C0A0005" w:tentative="1">
+      <w:start w:val="1"/>
+      <w:numFmt w:val="bullet"/>
+      <w:lvlText w:val=""/>
+      <w:lvlJc w:val="left"/>
+      <w:pPr>
+        <w:ind w:left="1800" w:hanging="360"/>
+      </w:pPr>
+      <w:rPr>
+        <w:rFonts w:ascii="Wingdings" w:hAnsi="Wingdings" w:hint="default"/>
+      </w:rPr>
+    </w:lvl>
+    <w:lvl w:ilvl="3" w:tplc="2C0A0001" w:tentative="1">
+      <w:start w:val="1"/>
+      <w:numFmt w:val="bullet"/>
+      <w:lvlText w:val=""/>
+      <w:lvlJc w:val="left"/>
+      <w:pPr>
+        <w:ind w:left="2520" w:hanging="360"/>
+      </w:pPr>
+      <w:rPr>
+        <w:rFonts w:ascii="Symbol" w:hAnsi="Symbol" w:hint="default"/>
+      </w:rPr>
+    </w:lvl>
+    <w:lvl w:ilvl="4" w:tplc="2C0A0003" w:tentative="1">
       <w:start w:val="1"/>
       <w:numFmt w:val="bullet"/>
       <w:lvlText w:val="o"/>
       <w:lvlJc w:val="left"/>
       <w:pPr>
-        <w:ind w:left="1440" w:hanging="360"/>
+        <w:ind w:left="3240" w:hanging="360"/>
       </w:pPr>
       <w:rPr>
         <w:rFonts w:ascii="Courier New" w:hAnsi="Courier New" w:cs="Courier New" w:hint="default"/>
       </w:rPr>
     </w:lvl>
-    <w:lvl w:ilvl="2" w:tplc="2C0A0005" w:tentative="1">
+    <w:lvl w:ilvl="5" w:tplc="2C0A0005" w:tentative="1">
       <w:start w:val="1"/>
       <w:numFmt w:val="bullet"/>
       <w:lvlText w:val=""/>
       <w:lvlJc w:val="left"/>
       <w:pPr>
-        <w:ind w:left="2160" w:hanging="360"/>
+        <w:ind w:left="3960" w:hanging="360"/>
       </w:pPr>
       <w:rPr>
         <w:rFonts w:ascii="Wingdings" w:hAnsi="Wingdings" w:hint="default"/>
       </w:rPr>
     </w:lvl>
-    <w:lvl w:ilvl="3" w:tplc="2C0A0001" w:tentative="1">
+    <w:lvl w:ilvl="6" w:tplc="2C0A0001" w:tentative="1">
       <w:start w:val="1"/>
       <w:numFmt w:val="bullet"/>
       <w:lvlText w:val=""/>
       <w:lvlJc w:val="left"/>
       <w:pPr>
-        <w:ind w:left="2880" w:hanging="360"/>
+        <w:ind w:left="4680" w:hanging="360"/>
       </w:pPr>
       <w:rPr>
         <w:rFonts w:ascii="Symbol" w:hAnsi="Symbol" w:hint="default"/>
       </w:rPr>
     </w:lvl>
-    <w:lvl w:ilvl="4" w:tplc="2C0A0003" w:tentative="1">
+    <w:lvl w:ilvl="7" w:tplc="2C0A0003" w:tentative="1">
       <w:start w:val="1"/>
       <w:numFmt w:val="bullet"/>
       <w:lvlText w:val="o"/>
       <w:lvlJc w:val="left"/>
       <w:pPr>
-        <w:ind w:left="3600" w:hanging="360"/>
+        <w:ind w:left="5400" w:hanging="360"/>
       </w:pPr>
       <w:rPr>
         <w:rFonts w:ascii="Courier New" w:hAnsi="Courier New" w:cs="Courier New" w:hint="default"/>
       </w:rPr>
     </w:lvl>
-    <w:lvl w:ilvl="5" w:tplc="2C0A0005" w:tentative="1">
+    <w:lvl w:ilvl="8" w:tplc="2C0A0005" w:tentative="1">
       <w:start w:val="1"/>
       <w:numFmt w:val="bullet"/>
       <w:lvlText w:val=""/>
       <w:lvlJc w:val="left"/>
       <w:pPr>
-        <w:ind w:left="4320" w:hanging="360"/>
+        <w:ind w:left="6120" w:hanging="360"/>
       </w:pPr>
       <w:rPr>
         <w:rFonts w:ascii="Wingdings" w:hAnsi="Wingdings" w:hint="default"/>
       </w:rPr>
     </w:lvl>
-    <w:lvl w:ilvl="6" w:tplc="2C0A0001" w:tentative="1">
-      <w:start w:val="1"/>
-      <w:numFmt w:val="bullet"/>
-      <w:lvlText w:val=""/>
-      <w:lvlJc w:val="left"/>
-      <w:pPr>
-        <w:ind w:left="5040" w:hanging="360"/>
-      </w:pPr>
-      <w:rPr>
-        <w:rFonts w:ascii="Symbol" w:hAnsi="Symbol" w:hint="default"/>
-      </w:rPr>
-    </w:lvl>
-    <w:lvl w:ilvl="7" w:tplc="2C0A0003" w:tentative="1">
-      <w:start w:val="1"/>
-      <w:numFmt w:val="bullet"/>
-      <w:lvlText w:val="o"/>
-      <w:lvlJc w:val="left"/>
-      <w:pPr>
-        <w:ind w:left="5760" w:hanging="360"/>
-      </w:pPr>
-      <w:rPr>
-        <w:rFonts w:ascii="Courier New" w:hAnsi="Courier New" w:cs="Courier New" w:hint="default"/>
-      </w:rPr>
-    </w:lvl>
-    <w:lvl w:ilvl="8" w:tplc="2C0A0005" w:tentative="1">
-      <w:start w:val="1"/>
-      <w:numFmt w:val="bullet"/>
-      <w:lvlText w:val=""/>
-      <w:lvlJc w:val="left"/>
-      <w:pPr>
-        <w:ind w:left="6480" w:hanging="360"/>
-      </w:pPr>
-      <w:rPr>
-        <w:rFonts w:ascii="Wingdings" w:hAnsi="Wingdings" w:hint="default"/>
-      </w:rPr>
-    </w:lvl>
   </w:abstractNum>
-  <w:abstractNum w:abstractNumId="2" w15:restartNumberingAfterBreak="0">
+  <w:abstractNum w:abstractNumId="3" w15:restartNumberingAfterBreak="0">
     <w:nsid w:val="114C3942"/>
     <w:multiLevelType w:val="singleLevel"/>
     <w:tmpl w:val="C8727A20"/>
@@ -3882,7 +6012,7 @@
       </w:pPr>
     </w:lvl>
   </w:abstractNum>
-  <w:abstractNum w:abstractNumId="3" w15:restartNumberingAfterBreak="0">
+  <w:abstractNum w:abstractNumId="4" w15:restartNumberingAfterBreak="0">
     <w:nsid w:val="20092CAF"/>
     <w:multiLevelType w:val="hybridMultilevel"/>
     <w:tmpl w:val="E7205E76"/>
@@ -4001,7 +6131,7 @@
       </w:pPr>
     </w:lvl>
   </w:abstractNum>
-  <w:abstractNum w:abstractNumId="4" w15:restartNumberingAfterBreak="0">
+  <w:abstractNum w:abstractNumId="5" w15:restartNumberingAfterBreak="0">
     <w:nsid w:val="26042552"/>
     <w:multiLevelType w:val="hybridMultilevel"/>
     <w:tmpl w:val="F9F8561A"/>
@@ -4141,7 +6271,7 @@
       </w:rPr>
     </w:lvl>
   </w:abstractNum>
-  <w:abstractNum w:abstractNumId="5" w15:restartNumberingAfterBreak="0">
+  <w:abstractNum w:abstractNumId="6" w15:restartNumberingAfterBreak="0">
     <w:nsid w:val="26331ADC"/>
     <w:multiLevelType w:val="hybridMultilevel"/>
     <w:tmpl w:val="62A832AE"/>
@@ -4281,7 +6411,7 @@
       </w:rPr>
     </w:lvl>
   </w:abstractNum>
-  <w:abstractNum w:abstractNumId="6" w15:restartNumberingAfterBreak="0">
+  <w:abstractNum w:abstractNumId="7" w15:restartNumberingAfterBreak="0">
     <w:nsid w:val="26AA0205"/>
     <w:multiLevelType w:val="hybridMultilevel"/>
     <w:tmpl w:val="32987AA0"/>
@@ -4394,7 +6524,7 @@
       </w:rPr>
     </w:lvl>
   </w:abstractNum>
-  <w:abstractNum w:abstractNumId="7" w15:restartNumberingAfterBreak="0">
+  <w:abstractNum w:abstractNumId="8" w15:restartNumberingAfterBreak="0">
     <w:nsid w:val="280A3830"/>
     <w:multiLevelType w:val="hybridMultilevel"/>
     <w:tmpl w:val="15025960"/>
@@ -4404,7 +6534,7 @@
       <w:lvlText w:val=""/>
       <w:lvlJc w:val="left"/>
       <w:pPr>
-        <w:ind w:left="720" w:hanging="360"/>
+        <w:ind w:left="360" w:hanging="360"/>
       </w:pPr>
       <w:rPr>
         <w:rFonts w:ascii="Symbol" w:hAnsi="Symbol" w:hint="default"/>
@@ -4416,7 +6546,7 @@
       <w:lvlText w:val="o"/>
       <w:lvlJc w:val="left"/>
       <w:pPr>
-        <w:ind w:left="1440" w:hanging="360"/>
+        <w:ind w:left="1080" w:hanging="360"/>
       </w:pPr>
       <w:rPr>
         <w:rFonts w:ascii="Courier New" w:hAnsi="Courier New" w:cs="Courier New" w:hint="default"/>
@@ -4428,7 +6558,7 @@
       <w:lvlText w:val=""/>
       <w:lvlJc w:val="left"/>
       <w:pPr>
-        <w:ind w:left="2160" w:hanging="360"/>
+        <w:ind w:left="1800" w:hanging="360"/>
       </w:pPr>
       <w:rPr>
         <w:rFonts w:ascii="Wingdings" w:hAnsi="Wingdings" w:hint="default"/>
@@ -4440,7 +6570,7 @@
       <w:lvlText w:val=""/>
       <w:lvlJc w:val="left"/>
       <w:pPr>
-        <w:ind w:left="2880" w:hanging="360"/>
+        <w:ind w:left="2520" w:hanging="360"/>
       </w:pPr>
       <w:rPr>
         <w:rFonts w:ascii="Symbol" w:hAnsi="Symbol" w:hint="default"/>
@@ -4452,7 +6582,7 @@
       <w:lvlText w:val="o"/>
       <w:lvlJc w:val="left"/>
       <w:pPr>
-        <w:ind w:left="3600" w:hanging="360"/>
+        <w:ind w:left="3240" w:hanging="360"/>
       </w:pPr>
       <w:rPr>
         <w:rFonts w:ascii="Courier New" w:hAnsi="Courier New" w:cs="Courier New" w:hint="default"/>
@@ -4464,7 +6594,7 @@
       <w:lvlText w:val=""/>
       <w:lvlJc w:val="left"/>
       <w:pPr>
-        <w:ind w:left="4320" w:hanging="360"/>
+        <w:ind w:left="3960" w:hanging="360"/>
       </w:pPr>
       <w:rPr>
         <w:rFonts w:ascii="Wingdings" w:hAnsi="Wingdings" w:hint="default"/>
@@ -4476,7 +6606,7 @@
       <w:lvlText w:val=""/>
       <w:lvlJc w:val="left"/>
       <w:pPr>
-        <w:ind w:left="5040" w:hanging="360"/>
+        <w:ind w:left="4680" w:hanging="360"/>
       </w:pPr>
       <w:rPr>
         <w:rFonts w:ascii="Symbol" w:hAnsi="Symbol" w:hint="default"/>
@@ -4488,7 +6618,7 @@
       <w:lvlText w:val="o"/>
       <w:lvlJc w:val="left"/>
       <w:pPr>
-        <w:ind w:left="5760" w:hanging="360"/>
+        <w:ind w:left="5400" w:hanging="360"/>
       </w:pPr>
       <w:rPr>
         <w:rFonts w:ascii="Courier New" w:hAnsi="Courier New" w:cs="Courier New" w:hint="default"/>
@@ -4500,14 +6630,14 @@
       <w:lvlText w:val=""/>
       <w:lvlJc w:val="left"/>
       <w:pPr>
-        <w:ind w:left="6480" w:hanging="360"/>
+        <w:ind w:left="6120" w:hanging="360"/>
       </w:pPr>
       <w:rPr>
         <w:rFonts w:ascii="Wingdings" w:hAnsi="Wingdings" w:hint="default"/>
       </w:rPr>
     </w:lvl>
   </w:abstractNum>
-  <w:abstractNum w:abstractNumId="8" w15:restartNumberingAfterBreak="0">
+  <w:abstractNum w:abstractNumId="9" w15:restartNumberingAfterBreak="0">
     <w:nsid w:val="291D0823"/>
     <w:multiLevelType w:val="hybridMultilevel"/>
     <w:tmpl w:val="651A0CB6"/>
@@ -4620,7 +6750,7 @@
       </w:rPr>
     </w:lvl>
   </w:abstractNum>
-  <w:abstractNum w:abstractNumId="9" w15:restartNumberingAfterBreak="0">
+  <w:abstractNum w:abstractNumId="10" w15:restartNumberingAfterBreak="0">
     <w:nsid w:val="2CAB53AF"/>
     <w:multiLevelType w:val="hybridMultilevel"/>
     <w:tmpl w:val="FF2CBDEE"/>
@@ -4733,7 +6863,7 @@
       </w:rPr>
     </w:lvl>
   </w:abstractNum>
-  <w:abstractNum w:abstractNumId="10" w15:restartNumberingAfterBreak="0">
+  <w:abstractNum w:abstractNumId="11" w15:restartNumberingAfterBreak="0">
     <w:nsid w:val="3E6F5B07"/>
     <w:multiLevelType w:val="hybridMultilevel"/>
     <w:tmpl w:val="DC88E9A4"/>
@@ -4846,7 +6976,179 @@
       </w:rPr>
     </w:lvl>
   </w:abstractNum>
-  <w:abstractNum w:abstractNumId="11" w15:restartNumberingAfterBreak="0">
+  <w:abstractNum w:abstractNumId="12" w15:restartNumberingAfterBreak="0">
+    <w:nsid w:val="4B64056B"/>
+    <w:multiLevelType w:val="hybridMultilevel"/>
+    <w:tmpl w:val="C12065CC"/>
+    <w:lvl w:ilvl="0" w:tplc="2C0A000F">
+      <w:start w:val="1"/>
+      <w:numFmt w:val="decimal"/>
+      <w:lvlText w:val="%1."/>
+      <w:lvlJc w:val="left"/>
+      <w:pPr>
+        <w:ind w:left="720" w:hanging="360"/>
+      </w:pPr>
+    </w:lvl>
+    <w:lvl w:ilvl="1" w:tplc="2C0A000F">
+      <w:start w:val="1"/>
+      <w:numFmt w:val="decimal"/>
+      <w:lvlText w:val="%2."/>
+      <w:lvlJc w:val="left"/>
+      <w:pPr>
+        <w:ind w:left="1440" w:hanging="360"/>
+      </w:pPr>
+    </w:lvl>
+    <w:lvl w:ilvl="2" w:tplc="2C0A001B" w:tentative="1">
+      <w:start w:val="1"/>
+      <w:numFmt w:val="lowerRoman"/>
+      <w:lvlText w:val="%3."/>
+      <w:lvlJc w:val="right"/>
+      <w:pPr>
+        <w:ind w:left="2160" w:hanging="180"/>
+      </w:pPr>
+    </w:lvl>
+    <w:lvl w:ilvl="3" w:tplc="2C0A000F" w:tentative="1">
+      <w:start w:val="1"/>
+      <w:numFmt w:val="decimal"/>
+      <w:lvlText w:val="%4."/>
+      <w:lvlJc w:val="left"/>
+      <w:pPr>
+        <w:ind w:left="2880" w:hanging="360"/>
+      </w:pPr>
+    </w:lvl>
+    <w:lvl w:ilvl="4" w:tplc="2C0A0019" w:tentative="1">
+      <w:start w:val="1"/>
+      <w:numFmt w:val="lowerLetter"/>
+      <w:lvlText w:val="%5."/>
+      <w:lvlJc w:val="left"/>
+      <w:pPr>
+        <w:ind w:left="3600" w:hanging="360"/>
+      </w:pPr>
+    </w:lvl>
+    <w:lvl w:ilvl="5" w:tplc="2C0A001B" w:tentative="1">
+      <w:start w:val="1"/>
+      <w:numFmt w:val="lowerRoman"/>
+      <w:lvlText w:val="%6."/>
+      <w:lvlJc w:val="right"/>
+      <w:pPr>
+        <w:ind w:left="4320" w:hanging="180"/>
+      </w:pPr>
+    </w:lvl>
+    <w:lvl w:ilvl="6" w:tplc="2C0A000F" w:tentative="1">
+      <w:start w:val="1"/>
+      <w:numFmt w:val="decimal"/>
+      <w:lvlText w:val="%7."/>
+      <w:lvlJc w:val="left"/>
+      <w:pPr>
+        <w:ind w:left="5040" w:hanging="360"/>
+      </w:pPr>
+    </w:lvl>
+    <w:lvl w:ilvl="7" w:tplc="2C0A0019" w:tentative="1">
+      <w:start w:val="1"/>
+      <w:numFmt w:val="lowerLetter"/>
+      <w:lvlText w:val="%8."/>
+      <w:lvlJc w:val="left"/>
+      <w:pPr>
+        <w:ind w:left="5760" w:hanging="360"/>
+      </w:pPr>
+    </w:lvl>
+    <w:lvl w:ilvl="8" w:tplc="2C0A001B" w:tentative="1">
+      <w:start w:val="1"/>
+      <w:numFmt w:val="lowerRoman"/>
+      <w:lvlText w:val="%9."/>
+      <w:lvlJc w:val="right"/>
+      <w:pPr>
+        <w:ind w:left="6480" w:hanging="180"/>
+      </w:pPr>
+    </w:lvl>
+  </w:abstractNum>
+  <w:abstractNum w:abstractNumId="13" w15:restartNumberingAfterBreak="0">
+    <w:nsid w:val="59763D4E"/>
+    <w:multiLevelType w:val="hybridMultilevel"/>
+    <w:tmpl w:val="30B03DDA"/>
+    <w:lvl w:ilvl="0" w:tplc="2C0A000F">
+      <w:start w:val="1"/>
+      <w:numFmt w:val="decimal"/>
+      <w:lvlText w:val="%1."/>
+      <w:lvlJc w:val="left"/>
+      <w:pPr>
+        <w:ind w:left="720" w:hanging="360"/>
+      </w:pPr>
+    </w:lvl>
+    <w:lvl w:ilvl="1" w:tplc="2C0A0019" w:tentative="1">
+      <w:start w:val="1"/>
+      <w:numFmt w:val="lowerLetter"/>
+      <w:lvlText w:val="%2."/>
+      <w:lvlJc w:val="left"/>
+      <w:pPr>
+        <w:ind w:left="1440" w:hanging="360"/>
+      </w:pPr>
+    </w:lvl>
+    <w:lvl w:ilvl="2" w:tplc="2C0A001B" w:tentative="1">
+      <w:start w:val="1"/>
+      <w:numFmt w:val="lowerRoman"/>
+      <w:lvlText w:val="%3."/>
+      <w:lvlJc w:val="right"/>
+      <w:pPr>
+        <w:ind w:left="2160" w:hanging="180"/>
+      </w:pPr>
+    </w:lvl>
+    <w:lvl w:ilvl="3" w:tplc="2C0A000F" w:tentative="1">
+      <w:start w:val="1"/>
+      <w:numFmt w:val="decimal"/>
+      <w:lvlText w:val="%4."/>
+      <w:lvlJc w:val="left"/>
+      <w:pPr>
+        <w:ind w:left="2880" w:hanging="360"/>
+      </w:pPr>
+    </w:lvl>
+    <w:lvl w:ilvl="4" w:tplc="2C0A0019" w:tentative="1">
+      <w:start w:val="1"/>
+      <w:numFmt w:val="lowerLetter"/>
+      <w:lvlText w:val="%5."/>
+      <w:lvlJc w:val="left"/>
+      <w:pPr>
+        <w:ind w:left="3600" w:hanging="360"/>
+      </w:pPr>
+    </w:lvl>
+    <w:lvl w:ilvl="5" w:tplc="2C0A001B" w:tentative="1">
+      <w:start w:val="1"/>
+      <w:numFmt w:val="lowerRoman"/>
+      <w:lvlText w:val="%6."/>
+      <w:lvlJc w:val="right"/>
+      <w:pPr>
+        <w:ind w:left="4320" w:hanging="180"/>
+      </w:pPr>
+    </w:lvl>
+    <w:lvl w:ilvl="6" w:tplc="2C0A000F" w:tentative="1">
+      <w:start w:val="1"/>
+      <w:numFmt w:val="decimal"/>
+      <w:lvlText w:val="%7."/>
+      <w:lvlJc w:val="left"/>
+      <w:pPr>
+        <w:ind w:left="5040" w:hanging="360"/>
+      </w:pPr>
+    </w:lvl>
+    <w:lvl w:ilvl="7" w:tplc="2C0A0019" w:tentative="1">
+      <w:start w:val="1"/>
+      <w:numFmt w:val="lowerLetter"/>
+      <w:lvlText w:val="%8."/>
+      <w:lvlJc w:val="left"/>
+      <w:pPr>
+        <w:ind w:left="5760" w:hanging="360"/>
+      </w:pPr>
+    </w:lvl>
+    <w:lvl w:ilvl="8" w:tplc="2C0A001B" w:tentative="1">
+      <w:start w:val="1"/>
+      <w:numFmt w:val="lowerRoman"/>
+      <w:lvlText w:val="%9."/>
+      <w:lvlJc w:val="right"/>
+      <w:pPr>
+        <w:ind w:left="6480" w:hanging="180"/>
+      </w:pPr>
+    </w:lvl>
+  </w:abstractNum>
+  <w:abstractNum w:abstractNumId="14" w15:restartNumberingAfterBreak="0">
     <w:nsid w:val="5BC31032"/>
     <w:multiLevelType w:val="hybridMultilevel"/>
     <w:tmpl w:val="21F07F1A"/>
@@ -4959,7 +7261,7 @@
       </w:rPr>
     </w:lvl>
   </w:abstractNum>
-  <w:abstractNum w:abstractNumId="12" w15:restartNumberingAfterBreak="0">
+  <w:abstractNum w:abstractNumId="15" w15:restartNumberingAfterBreak="0">
     <w:nsid w:val="5EC629B3"/>
     <w:multiLevelType w:val="singleLevel"/>
     <w:tmpl w:val="C8727A20"/>
@@ -4974,7 +7276,7 @@
       </w:pPr>
     </w:lvl>
   </w:abstractNum>
-  <w:abstractNum w:abstractNumId="13" w15:restartNumberingAfterBreak="0">
+  <w:abstractNum w:abstractNumId="16" w15:restartNumberingAfterBreak="0">
     <w:nsid w:val="6DC85453"/>
     <w:multiLevelType w:val="hybridMultilevel"/>
     <w:tmpl w:val="6978B6F2"/>
@@ -5116,7 +7418,7 @@
       </w:rPr>
     </w:lvl>
   </w:abstractNum>
-  <w:abstractNum w:abstractNumId="14" w15:restartNumberingAfterBreak="0">
+  <w:abstractNum w:abstractNumId="17" w15:restartNumberingAfterBreak="0">
     <w:nsid w:val="70A06910"/>
     <w:multiLevelType w:val="hybridMultilevel"/>
     <w:tmpl w:val="C6845FA2"/>
@@ -5229,7 +7531,7 @@
       </w:rPr>
     </w:lvl>
   </w:abstractNum>
-  <w:abstractNum w:abstractNumId="15" w15:restartNumberingAfterBreak="0">
+  <w:abstractNum w:abstractNumId="18" w15:restartNumberingAfterBreak="0">
     <w:nsid w:val="7DEA4EDB"/>
     <w:multiLevelType w:val="hybridMultilevel"/>
     <w:tmpl w:val="CC709BFE"/>
@@ -5342,7 +7644,7 @@
       </w:rPr>
     </w:lvl>
   </w:abstractNum>
-  <w:abstractNum w:abstractNumId="16" w15:restartNumberingAfterBreak="0">
+  <w:abstractNum w:abstractNumId="19" w15:restartNumberingAfterBreak="0">
     <w:nsid w:val="7F146E55"/>
     <w:multiLevelType w:val="hybridMultilevel"/>
     <w:tmpl w:val="E6C6F758"/>
@@ -5456,7 +7758,7 @@
     </w:lvl>
   </w:abstractNum>
   <w:num w:numId="1">
-    <w:abstractNumId w:val="2"/>
+    <w:abstractNumId w:val="3"/>
   </w:num>
   <w:num w:numId="2">
     <w:abstractNumId w:val="0"/>
@@ -5479,55 +7781,64 @@
     </w:lvlOverride>
   </w:num>
   <w:num w:numId="3">
-    <w:abstractNumId w:val="12"/>
+    <w:abstractNumId w:val="15"/>
   </w:num>
   <w:num w:numId="4">
-    <w:abstractNumId w:val="13"/>
+    <w:abstractNumId w:val="16"/>
   </w:num>
   <w:num w:numId="5">
-    <w:abstractNumId w:val="3"/>
+    <w:abstractNumId w:val="4"/>
   </w:num>
   <w:num w:numId="6">
-    <w:abstractNumId w:val="3"/>
+    <w:abstractNumId w:val="4"/>
     <w:lvlOverride w:ilvl="0">
       <w:startOverride w:val="1"/>
     </w:lvlOverride>
   </w:num>
   <w:num w:numId="7">
+    <w:abstractNumId w:val="10"/>
+  </w:num>
+  <w:num w:numId="8">
+    <w:abstractNumId w:val="19"/>
+  </w:num>
+  <w:num w:numId="9">
+    <w:abstractNumId w:val="18"/>
+  </w:num>
+  <w:num w:numId="10">
+    <w:abstractNumId w:val="6"/>
+  </w:num>
+  <w:num w:numId="11">
+    <w:abstractNumId w:val="5"/>
+  </w:num>
+  <w:num w:numId="12">
+    <w:abstractNumId w:val="7"/>
+  </w:num>
+  <w:num w:numId="13">
+    <w:abstractNumId w:val="14"/>
+  </w:num>
+  <w:num w:numId="14">
     <w:abstractNumId w:val="9"/>
   </w:num>
-  <w:num w:numId="8">
-    <w:abstractNumId w:val="16"/>
+  <w:num w:numId="15">
+    <w:abstractNumId w:val="17"/>
   </w:num>
-  <w:num w:numId="9">
-    <w:abstractNumId w:val="15"/>
+  <w:num w:numId="16">
+    <w:abstractNumId w:val="8"/>
   </w:num>
-  <w:num w:numId="10">
-    <w:abstractNumId w:val="5"/>
-  </w:num>
-  <w:num w:numId="11">
-    <w:abstractNumId w:val="4"/>
-  </w:num>
-  <w:num w:numId="12">
-    <w:abstractNumId w:val="6"/>
-  </w:num>
-  <w:num w:numId="13">
+  <w:num w:numId="17">
     <w:abstractNumId w:val="11"/>
   </w:num>
-  <w:num w:numId="14">
-    <w:abstractNumId w:val="8"/>
+  <w:num w:numId="18">
+    <w:abstractNumId w:val="2"/>
   </w:num>
-  <w:num w:numId="15">
-    <w:abstractNumId w:val="14"/>
+  <w:num w:numId="19">
+    <w:abstractNumId w:val="1"/>
   </w:num>
-  <w:num w:numId="16">
-    <w:abstractNumId w:val="7"/>
+  <w:num w:numId="20">
+    <w:abstractNumId w:val="13"/>
   </w:num>
-  <w:num w:numId="17">
-    <w:abstractNumId w:val="10"/>
-  </w:num>
-  <w:num w:numId="18">
-    <w:abstractNumId w:val="1"/>
+  <w:num w:numId="21">
+    <w:abstractNumId w:val="12"/>
   </w:num>
 </w:numbering>
 </file>
@@ -5921,7 +8232,7 @@
   <w:style w:type="paragraph" w:default="1" w:styleId="Normal">
     <w:name w:val="Normal"/>
     <w:qFormat/>
-    <w:rsid w:val="00227243"/>
+    <w:rsid w:val="001A454A"/>
   </w:style>
   <w:style w:type="paragraph" w:styleId="Ttulo1">
     <w:name w:val="heading 1"/>
@@ -9164,7 +11475,7 @@
   <dgm:whole/>
   <dgm:extLst>
     <a:ext uri="http://schemas.microsoft.com/office/drawing/2008/diagram">
-      <dsp:dataModelExt xmlns:dsp="http://schemas.microsoft.com/office/drawing/2008/diagram" relId="rId18" minVer="http://schemas.openxmlformats.org/drawingml/2006/diagram"/>
+      <dsp:dataModelExt xmlns:dsp="http://schemas.microsoft.com/office/drawing/2008/diagram" relId="rId19" minVer="http://schemas.openxmlformats.org/drawingml/2006/diagram"/>
     </a:ext>
   </dgm:extLst>
 </dgm:dataModel>

</xml_diff>

<commit_message>
arreglos en fichas,consultas, cirugias con algunos errores y medicamentos
</commit_message>
<xml_diff>
--- a/src/MANUAL DE USUARIO/MANUAL DE USUARIO.docx
+++ b/src/MANUAL DE USUARIO/MANUAL DE USUARIO.docx
@@ -497,724 +497,6 @@
         </w:p>
       </w:sdtContent>
     </w:sdt>
-    <w:p>
-      <w:pPr>
-        <w:pStyle w:val="Etiquetadefilas"/>
-      </w:pPr>
-      <w:bookmarkStart w:id="0" w:name="_Toc475636744"/>
-      <w:r>
-        <w:rPr>
-          <w:b w:val="0"/>
-          <w:noProof/>
-          <w:lang w:val="es-AR" w:eastAsia="es-AR"/>
-        </w:rPr>
-        <w:lastRenderedPageBreak/>
-        <w:drawing>
-          <wp:anchor distT="0" distB="0" distL="114300" distR="114300" simplePos="0" relativeHeight="251672064" behindDoc="0" locked="0" layoutInCell="1" allowOverlap="1" wp14:anchorId="6D64431A" wp14:editId="3A6F2E56">
-            <wp:simplePos x="0" y="0"/>
-            <wp:positionH relativeFrom="margin">
-              <wp:posOffset>2933700</wp:posOffset>
-            </wp:positionH>
-            <wp:positionV relativeFrom="margin">
-              <wp:posOffset>248285</wp:posOffset>
-            </wp:positionV>
-            <wp:extent cx="3312160" cy="3314700"/>
-            <wp:effectExtent l="323850" t="323850" r="326390" b="323850"/>
-            <wp:wrapSquare wrapText="bothSides"/>
-            <wp:docPr id="3" name="Picture 15"/>
-            <wp:cNvGraphicFramePr>
-              <a:graphicFrameLocks xmlns:a="http://schemas.openxmlformats.org/drawingml/2006/main" noChangeAspect="1"/>
-            </wp:cNvGraphicFramePr>
-            <a:graphic xmlns:a="http://schemas.openxmlformats.org/drawingml/2006/main">
-              <a:graphicData uri="http://schemas.openxmlformats.org/drawingml/2006/picture">
-                <pic:pic xmlns:pic="http://schemas.openxmlformats.org/drawingml/2006/picture">
-                  <pic:nvPicPr>
-                    <pic:cNvPr id="0" name="42-20140484.jpg"/>
-                    <pic:cNvPicPr/>
-                  </pic:nvPicPr>
-                  <pic:blipFill>
-                    <a:blip r:embed="rId10" cstate="print">
-                      <a:extLst>
-                        <a:ext uri="{28A0092B-C50C-407E-A947-70E740481C1C}">
-                          <a14:useLocalDpi xmlns:a14="http://schemas.microsoft.com/office/drawing/2010/main" val="0"/>
-                        </a:ext>
-                      </a:extLst>
-                    </a:blip>
-                    <a:stretch>
-                      <a:fillRect/>
-                    </a:stretch>
-                  </pic:blipFill>
-                  <pic:spPr>
-                    <a:xfrm>
-                      <a:off x="0" y="0"/>
-                      <a:ext cx="3312160" cy="3314700"/>
-                    </a:xfrm>
-                    <a:prstGeom prst="round2DiagRect">
-                      <a:avLst>
-                        <a:gd name="adj1" fmla="val 16667"/>
-                        <a:gd name="adj2" fmla="val 0"/>
-                      </a:avLst>
-                    </a:prstGeom>
-                    <a:ln w="88900" cap="sq">
-                      <a:solidFill>
-                        <a:schemeClr val="accent1"/>
-                      </a:solidFill>
-                      <a:miter lim="800000"/>
-                    </a:ln>
-                    <a:effectLst>
-                      <a:outerShdw blurRad="254000" algn="tl" rotWithShape="0">
-                        <a:srgbClr val="000000">
-                          <a:alpha val="43000"/>
-                        </a:srgbClr>
-                      </a:outerShdw>
-                    </a:effectLst>
-                  </pic:spPr>
-                </pic:pic>
-              </a:graphicData>
-            </a:graphic>
-            <wp14:sizeRelH relativeFrom="margin">
-              <wp14:pctWidth>0</wp14:pctWidth>
-            </wp14:sizeRelH>
-            <wp14:sizeRelV relativeFrom="margin">
-              <wp14:pctHeight>0</wp14:pctHeight>
-            </wp14:sizeRelV>
-          </wp:anchor>
-        </w:drawing>
-      </w:r>
-      <w:r>
-        <w:t>Introducción</w:t>
-      </w:r>
-      <w:bookmarkEnd w:id="0"/>
-    </w:p>
-    <w:p>
-      <w:pPr>
-        <w:rPr>
-          <w:rFonts w:ascii="Calibri" w:hAnsi="Calibri"/>
-          <w:sz w:val="24"/>
-          <w:szCs w:val="24"/>
-          <w:lang w:val="es-AR"/>
-        </w:rPr>
-      </w:pPr>
-      <w:r>
-        <w:rPr>
-          <w:rFonts w:ascii="Calibri" w:hAnsi="Calibri"/>
-          <w:b/>
-          <w:sz w:val="24"/>
-          <w:szCs w:val="24"/>
-          <w:lang w:val="es-ES_tradnl"/>
-        </w:rPr>
-        <w:t>SCV</w:t>
-      </w:r>
-      <w:r>
-        <w:rPr>
-          <w:rFonts w:ascii="Calibri" w:hAnsi="Calibri"/>
-          <w:sz w:val="24"/>
-          <w:szCs w:val="24"/>
-          <w:lang w:val="es-ES_tradnl"/>
-        </w:rPr>
-        <w:t xml:space="preserve">, </w:t>
-      </w:r>
-      <w:r>
-        <w:rPr>
-          <w:rFonts w:ascii="Calibri" w:hAnsi="Calibri"/>
-          <w:sz w:val="24"/>
-          <w:szCs w:val="24"/>
-          <w:lang w:val="es-ES_tradnl"/>
-        </w:rPr>
-        <w:t>es un</w:t>
-      </w:r>
-      <w:r>
-        <w:rPr>
-          <w:rFonts w:ascii="Calibri" w:hAnsi="Calibri"/>
-          <w:sz w:val="24"/>
-          <w:szCs w:val="24"/>
-          <w:lang w:val="es-ES_tradnl"/>
-        </w:rPr>
-        <w:t xml:space="preserve">a aplicación de gestión veterinaria de aspecto amigable que le </w:t>
-      </w:r>
-      <w:r>
-        <w:rPr>
-          <w:rFonts w:ascii="Calibri" w:hAnsi="Calibri"/>
-          <w:sz w:val="24"/>
-          <w:szCs w:val="24"/>
-          <w:lang w:val="es-ES_tradnl"/>
-        </w:rPr>
-        <w:t>permite</w:t>
-      </w:r>
-      <w:r>
-        <w:rPr>
-          <w:rFonts w:ascii="Calibri" w:hAnsi="Calibri"/>
-          <w:sz w:val="24"/>
-          <w:szCs w:val="24"/>
-          <w:lang w:val="es-ES_tradnl"/>
-        </w:rPr>
-        <w:t xml:space="preserve"> </w:t>
-      </w:r>
-      <w:r>
-        <w:rPr>
-          <w:rFonts w:ascii="Calibri" w:hAnsi="Calibri"/>
-          <w:sz w:val="24"/>
-          <w:szCs w:val="24"/>
-          <w:lang w:val="es-ES_tradnl"/>
-        </w:rPr>
-        <w:t xml:space="preserve">administrar </w:t>
-      </w:r>
-      <w:r>
-        <w:rPr>
-          <w:rFonts w:ascii="Calibri" w:hAnsi="Calibri"/>
-          <w:sz w:val="24"/>
-          <w:szCs w:val="24"/>
-          <w:lang w:val="es-ES_tradnl"/>
-        </w:rPr>
-        <w:t xml:space="preserve">de manera eficaz y sencilla </w:t>
-      </w:r>
-      <w:r>
-        <w:rPr>
-          <w:rFonts w:ascii="Calibri" w:hAnsi="Calibri"/>
-          <w:sz w:val="24"/>
-          <w:szCs w:val="24"/>
-          <w:lang w:val="es-ES_tradnl"/>
-        </w:rPr>
-        <w:t>una clínica veterinaria</w:t>
-      </w:r>
-      <w:r>
-        <w:rPr>
-          <w:rFonts w:ascii="Calibri" w:hAnsi="Calibri"/>
-          <w:sz w:val="24"/>
-          <w:szCs w:val="24"/>
-          <w:lang w:val="es-ES_tradnl"/>
-        </w:rPr>
-        <w:t>, las historias clínicas de sus pacientes y el control de prestaciones y tratamientos realizados, generando una información detallada de cada una de ellas optimizando y facilitando de esta manera no solo la tarea del profesional, sino también del personal administrativo.</w:t>
-      </w:r>
-    </w:p>
-    <w:p>
-      <w:pPr>
-        <w:rPr>
-          <w:rFonts w:ascii="Calibri" w:hAnsi="Calibri"/>
-          <w:sz w:val="24"/>
-          <w:szCs w:val="24"/>
-          <w:lang w:val="es-ES_tradnl"/>
-        </w:rPr>
-      </w:pPr>
-    </w:p>
-    <w:p>
-      <w:pPr>
-        <w:rPr>
-          <w:rFonts w:ascii="Calibri" w:hAnsi="Calibri"/>
-          <w:sz w:val="24"/>
-          <w:szCs w:val="24"/>
-          <w:lang w:val="es-ES_tradnl"/>
-        </w:rPr>
-      </w:pPr>
-    </w:p>
-    <w:p>
-      <w:pPr>
-        <w:rPr>
-          <w:rFonts w:ascii="Calibri" w:hAnsi="Calibri"/>
-          <w:sz w:val="24"/>
-          <w:szCs w:val="24"/>
-          <w:lang w:val="es-ES_tradnl"/>
-        </w:rPr>
-      </w:pPr>
-    </w:p>
-    <w:p>
-      <w:pPr>
-        <w:rPr>
-          <w:rFonts w:ascii="Calibri" w:hAnsi="Calibri"/>
-          <w:b/>
-          <w:sz w:val="24"/>
-          <w:szCs w:val="24"/>
-          <w:lang w:val="es-ES_tradnl"/>
-        </w:rPr>
-      </w:pPr>
-      <w:r>
-        <w:rPr>
-          <w:rFonts w:ascii="Calibri" w:hAnsi="Calibri"/>
-          <w:sz w:val="24"/>
-          <w:szCs w:val="24"/>
-          <w:lang w:val="es-ES_tradnl"/>
-        </w:rPr>
-        <w:t xml:space="preserve">El </w:t>
-      </w:r>
-      <w:r>
-        <w:rPr>
-          <w:rFonts w:ascii="Calibri" w:hAnsi="Calibri"/>
-          <w:b/>
-          <w:sz w:val="24"/>
-          <w:szCs w:val="24"/>
-          <w:lang w:val="es-ES_tradnl"/>
-        </w:rPr>
-        <w:t>SCV-Sistema para Clínica Veterinaria</w:t>
-      </w:r>
-      <w:r>
-        <w:rPr>
-          <w:rFonts w:ascii="Calibri" w:hAnsi="Calibri"/>
-          <w:sz w:val="24"/>
-          <w:szCs w:val="24"/>
-          <w:lang w:val="es-ES_tradnl"/>
-        </w:rPr>
-        <w:t>,</w:t>
-      </w:r>
-      <w:r>
-        <w:rPr>
-          <w:rFonts w:ascii="Calibri" w:hAnsi="Calibri"/>
-          <w:sz w:val="24"/>
-          <w:szCs w:val="24"/>
-          <w:lang w:val="es-ES_tradnl"/>
-        </w:rPr>
-        <w:t xml:space="preserve"> cuenta </w:t>
-      </w:r>
-      <w:r>
-        <w:rPr>
-          <w:rFonts w:ascii="Calibri" w:hAnsi="Calibri"/>
-          <w:sz w:val="24"/>
-          <w:szCs w:val="24"/>
-          <w:lang w:val="es-ES_tradnl"/>
-        </w:rPr>
-        <w:t>con una gran variedad de fun</w:t>
-      </w:r>
-      <w:r>
-        <w:rPr>
-          <w:rFonts w:ascii="Calibri" w:hAnsi="Calibri"/>
-          <w:sz w:val="24"/>
-          <w:szCs w:val="24"/>
-          <w:lang w:val="es-ES_tradnl"/>
-        </w:rPr>
-        <w:t>cionalidades</w:t>
-      </w:r>
-      <w:r>
-        <w:rPr>
-          <w:rFonts w:ascii="Calibri" w:hAnsi="Calibri"/>
-          <w:sz w:val="24"/>
-          <w:szCs w:val="24"/>
-          <w:lang w:val="es-ES_tradnl"/>
-        </w:rPr>
-        <w:t>, entre las cuales encontramos</w:t>
-      </w:r>
-      <w:r>
-        <w:rPr>
-          <w:rFonts w:ascii="Calibri" w:hAnsi="Calibri"/>
-          <w:sz w:val="24"/>
-          <w:szCs w:val="24"/>
-          <w:lang w:val="es-ES_tradnl"/>
-        </w:rPr>
-        <w:t>:</w:t>
-      </w:r>
-    </w:p>
-    <w:p>
-      <w:pPr>
-        <w:pStyle w:val="Prrafodelista"/>
-        <w:numPr>
-          <w:ilvl w:val="0"/>
-          <w:numId w:val="13"/>
-        </w:numPr>
-        <w:rPr>
-          <w:rFonts w:ascii="Calibri" w:hAnsi="Calibri"/>
-          <w:sz w:val="24"/>
-          <w:szCs w:val="24"/>
-          <w:lang w:val="es-ES_tradnl"/>
-        </w:rPr>
-      </w:pPr>
-      <w:r>
-        <w:rPr>
-          <w:rFonts w:ascii="Calibri" w:hAnsi="Calibri"/>
-          <w:sz w:val="24"/>
-          <w:szCs w:val="24"/>
-          <w:lang w:val="es-ES_tradnl"/>
-        </w:rPr>
-        <w:t>Manejo de fichas médicas, historiales clínicos</w:t>
-      </w:r>
-    </w:p>
-    <w:p>
-      <w:pPr>
-        <w:pStyle w:val="Prrafodelista"/>
-        <w:numPr>
-          <w:ilvl w:val="0"/>
-          <w:numId w:val="13"/>
-        </w:numPr>
-        <w:rPr>
-          <w:rFonts w:ascii="Calibri" w:hAnsi="Calibri"/>
-          <w:sz w:val="24"/>
-          <w:szCs w:val="24"/>
-          <w:lang w:val="es-ES_tradnl"/>
-        </w:rPr>
-      </w:pPr>
-      <w:r>
-        <w:rPr>
-          <w:rFonts w:ascii="Calibri" w:hAnsi="Calibri"/>
-          <w:sz w:val="24"/>
-          <w:szCs w:val="24"/>
-          <w:lang w:val="es-ES_tradnl"/>
-        </w:rPr>
-        <w:t>Consultas Grales.</w:t>
-      </w:r>
-      <w:r>
-        <w:rPr>
-          <w:rFonts w:ascii="Calibri" w:hAnsi="Calibri"/>
-          <w:sz w:val="24"/>
-          <w:szCs w:val="24"/>
-          <w:lang w:val="es-ES_tradnl"/>
-        </w:rPr>
-        <w:t xml:space="preserve"> Y filtrados combinados</w:t>
-      </w:r>
-    </w:p>
-    <w:p>
-      <w:pPr>
-        <w:pStyle w:val="Prrafodelista"/>
-        <w:numPr>
-          <w:ilvl w:val="0"/>
-          <w:numId w:val="13"/>
-        </w:numPr>
-        <w:rPr>
-          <w:rFonts w:ascii="Calibri" w:hAnsi="Calibri"/>
-          <w:sz w:val="24"/>
-          <w:szCs w:val="24"/>
-          <w:lang w:val="es-ES_tradnl"/>
-        </w:rPr>
-      </w:pPr>
-      <w:r>
-        <w:rPr>
-          <w:rFonts w:ascii="Calibri" w:hAnsi="Calibri"/>
-          <w:sz w:val="24"/>
-          <w:szCs w:val="24"/>
-          <w:lang w:val="es-ES_tradnl"/>
-        </w:rPr>
-        <w:t xml:space="preserve">Manejo de Consultas  </w:t>
-      </w:r>
-    </w:p>
-    <w:p>
-      <w:pPr>
-        <w:pStyle w:val="Prrafodelista"/>
-        <w:numPr>
-          <w:ilvl w:val="0"/>
-          <w:numId w:val="13"/>
-        </w:numPr>
-        <w:rPr>
-          <w:rFonts w:ascii="Calibri" w:hAnsi="Calibri"/>
-          <w:sz w:val="24"/>
-          <w:szCs w:val="24"/>
-          <w:lang w:val="es-ES_tradnl"/>
-        </w:rPr>
-      </w:pPr>
-      <w:r>
-        <w:rPr>
-          <w:rFonts w:ascii="Calibri" w:hAnsi="Calibri"/>
-          <w:sz w:val="24"/>
-          <w:szCs w:val="24"/>
-          <w:lang w:val="es-ES_tradnl"/>
-        </w:rPr>
-        <w:t>Manejo de Cirugías</w:t>
-      </w:r>
-    </w:p>
-    <w:p>
-      <w:pPr>
-        <w:pStyle w:val="Prrafodelista"/>
-        <w:numPr>
-          <w:ilvl w:val="0"/>
-          <w:numId w:val="13"/>
-        </w:numPr>
-        <w:rPr>
-          <w:rFonts w:ascii="Calibri" w:hAnsi="Calibri"/>
-          <w:sz w:val="24"/>
-          <w:szCs w:val="24"/>
-          <w:lang w:val="es-ES_tradnl"/>
-        </w:rPr>
-      </w:pPr>
-      <w:r>
-        <w:rPr>
-          <w:rFonts w:ascii="Calibri" w:hAnsi="Calibri"/>
-          <w:sz w:val="24"/>
-          <w:szCs w:val="24"/>
-          <w:lang w:val="es-ES_tradnl"/>
-        </w:rPr>
-        <w:t>Manejo de Medicamentos</w:t>
-      </w:r>
-    </w:p>
-    <w:p>
-      <w:pPr>
-        <w:pStyle w:val="Prrafodelista"/>
-        <w:numPr>
-          <w:ilvl w:val="0"/>
-          <w:numId w:val="13"/>
-        </w:numPr>
-        <w:rPr>
-          <w:rFonts w:ascii="Calibri" w:hAnsi="Calibri"/>
-          <w:sz w:val="24"/>
-          <w:szCs w:val="24"/>
-          <w:lang w:val="es-ES_tradnl"/>
-        </w:rPr>
-      </w:pPr>
-      <w:r>
-        <w:rPr>
-          <w:rFonts w:ascii="Calibri" w:hAnsi="Calibri"/>
-          <w:sz w:val="24"/>
-          <w:szCs w:val="24"/>
-          <w:lang w:val="es-ES_tradnl"/>
-        </w:rPr>
-        <w:t xml:space="preserve">Manejo </w:t>
-      </w:r>
-      <w:r>
-        <w:rPr>
-          <w:rFonts w:ascii="Calibri" w:hAnsi="Calibri"/>
-          <w:sz w:val="24"/>
-          <w:szCs w:val="24"/>
-          <w:lang w:val="es-ES_tradnl"/>
-        </w:rPr>
-        <w:t>de Veterinarios</w:t>
-      </w:r>
-    </w:p>
-    <w:p>
-      <w:pPr>
-        <w:pStyle w:val="Prrafodelista"/>
-        <w:numPr>
-          <w:ilvl w:val="0"/>
-          <w:numId w:val="13"/>
-        </w:numPr>
-        <w:rPr>
-          <w:rFonts w:ascii="Calibri" w:hAnsi="Calibri"/>
-          <w:sz w:val="24"/>
-          <w:szCs w:val="24"/>
-          <w:lang w:val="es-ES_tradnl"/>
-        </w:rPr>
-      </w:pPr>
-      <w:r>
-        <w:rPr>
-          <w:rFonts w:ascii="Calibri" w:hAnsi="Calibri"/>
-          <w:sz w:val="24"/>
-          <w:szCs w:val="24"/>
-          <w:lang w:val="es-ES_tradnl"/>
-        </w:rPr>
-        <w:t xml:space="preserve">Manejo de usuarios, seguridad, accesos, roles de </w:t>
-      </w:r>
-      <w:r>
-        <w:rPr>
-          <w:rFonts w:ascii="Calibri" w:hAnsi="Calibri"/>
-          <w:sz w:val="24"/>
-          <w:szCs w:val="24"/>
-          <w:lang w:val="es-ES_tradnl"/>
-        </w:rPr>
-        <w:t>usuarios (permisos especiales)</w:t>
-      </w:r>
-    </w:p>
-    <w:p>
-      <w:pPr>
-        <w:pStyle w:val="Prrafodelista"/>
-        <w:numPr>
-          <w:ilvl w:val="0"/>
-          <w:numId w:val="13"/>
-        </w:numPr>
-        <w:rPr>
-          <w:rFonts w:ascii="Calibri" w:hAnsi="Calibri"/>
-          <w:sz w:val="24"/>
-          <w:szCs w:val="24"/>
-          <w:lang w:val="es-ES_tradnl"/>
-        </w:rPr>
-      </w:pPr>
-      <w:r>
-        <w:rPr>
-          <w:rFonts w:ascii="Calibri" w:hAnsi="Calibri"/>
-          <w:sz w:val="24"/>
-          <w:szCs w:val="24"/>
-          <w:lang w:val="es-ES_tradnl"/>
-        </w:rPr>
-        <w:t xml:space="preserve">Manejo de </w:t>
-      </w:r>
-      <w:r>
-        <w:rPr>
-          <w:rFonts w:ascii="Calibri" w:hAnsi="Calibri"/>
-          <w:sz w:val="24"/>
-          <w:szCs w:val="24"/>
-          <w:lang w:val="es-ES_tradnl"/>
-        </w:rPr>
-        <w:t xml:space="preserve">Listado </w:t>
-      </w:r>
-      <w:r>
-        <w:rPr>
-          <w:rFonts w:ascii="Calibri" w:hAnsi="Calibri"/>
-          <w:sz w:val="24"/>
-          <w:szCs w:val="24"/>
-          <w:lang w:val="es-ES_tradnl"/>
-        </w:rPr>
-        <w:t xml:space="preserve">diario </w:t>
-      </w:r>
-      <w:r>
-        <w:rPr>
-          <w:rFonts w:ascii="Calibri" w:hAnsi="Calibri"/>
-          <w:sz w:val="24"/>
-          <w:szCs w:val="24"/>
-          <w:lang w:val="es-ES_tradnl"/>
-        </w:rPr>
-        <w:t xml:space="preserve">de Atenciones por Veterinario </w:t>
-      </w:r>
-    </w:p>
-    <w:p>
-      <w:pPr>
-        <w:pStyle w:val="Prrafodelista"/>
-        <w:numPr>
-          <w:ilvl w:val="0"/>
-          <w:numId w:val="13"/>
-        </w:numPr>
-        <w:rPr>
-          <w:rFonts w:ascii="Calibri" w:hAnsi="Calibri"/>
-          <w:sz w:val="24"/>
-          <w:szCs w:val="24"/>
-          <w:lang w:val="es-ES_tradnl"/>
-        </w:rPr>
-      </w:pPr>
-      <w:r>
-        <w:rPr>
-          <w:rFonts w:ascii="Calibri" w:hAnsi="Calibri"/>
-          <w:sz w:val="24"/>
-          <w:szCs w:val="24"/>
-          <w:lang w:val="es-ES_tradnl"/>
-        </w:rPr>
-        <w:t>Informes Varios</w:t>
-      </w:r>
-    </w:p>
-    <w:p>
-      <w:pPr>
-        <w:pStyle w:val="Prrafodelista"/>
-        <w:numPr>
-          <w:ilvl w:val="0"/>
-          <w:numId w:val="13"/>
-        </w:numPr>
-        <w:rPr>
-          <w:rFonts w:ascii="Calibri" w:hAnsi="Calibri"/>
-          <w:sz w:val="24"/>
-          <w:szCs w:val="24"/>
-          <w:lang w:val="es-ES_tradnl"/>
-        </w:rPr>
-      </w:pPr>
-      <w:r>
-        <w:rPr>
-          <w:rFonts w:ascii="Calibri" w:hAnsi="Calibri"/>
-          <w:sz w:val="24"/>
-          <w:szCs w:val="24"/>
-          <w:lang w:val="es-ES_tradnl"/>
-        </w:rPr>
-        <w:t>Gráficos Estadísticos</w:t>
-      </w:r>
-    </w:p>
-    <w:p>
-      <w:pPr>
-        <w:pStyle w:val="Prrafodelista"/>
-        <w:numPr>
-          <w:ilvl w:val="0"/>
-          <w:numId w:val="13"/>
-        </w:numPr>
-        <w:rPr>
-          <w:rFonts w:ascii="Calibri" w:hAnsi="Calibri"/>
-          <w:sz w:val="24"/>
-          <w:szCs w:val="24"/>
-          <w:lang w:val="es-ES_tradnl"/>
-        </w:rPr>
-      </w:pPr>
-      <w:r>
-        <w:rPr>
-          <w:rFonts w:ascii="Calibri" w:hAnsi="Calibri"/>
-          <w:sz w:val="24"/>
-          <w:szCs w:val="24"/>
-          <w:lang w:val="es-ES_tradnl"/>
-        </w:rPr>
-        <w:t xml:space="preserve">Diversos </w:t>
-      </w:r>
-      <w:r>
-        <w:rPr>
-          <w:rFonts w:ascii="Calibri" w:hAnsi="Calibri"/>
-          <w:sz w:val="24"/>
-          <w:szCs w:val="24"/>
-          <w:lang w:val="es-ES_tradnl"/>
-        </w:rPr>
-        <w:t xml:space="preserve">Controles </w:t>
-      </w:r>
-    </w:p>
-    <w:p>
-      <w:pPr>
-        <w:pStyle w:val="Prrafodelista"/>
-        <w:numPr>
-          <w:ilvl w:val="0"/>
-          <w:numId w:val="13"/>
-        </w:numPr>
-        <w:rPr>
-          <w:rFonts w:ascii="Calibri" w:hAnsi="Calibri"/>
-          <w:sz w:val="24"/>
-          <w:szCs w:val="24"/>
-          <w:lang w:val="es-ES_tradnl"/>
-        </w:rPr>
-      </w:pPr>
-      <w:r>
-        <w:rPr>
-          <w:rFonts w:ascii="Calibri" w:hAnsi="Calibri"/>
-          <w:sz w:val="24"/>
-          <w:szCs w:val="24"/>
-          <w:lang w:val="es-ES_tradnl"/>
-        </w:rPr>
-        <w:t>Recordatorios</w:t>
-      </w:r>
-      <w:r>
-        <w:rPr>
-          <w:rFonts w:ascii="Calibri" w:hAnsi="Calibri"/>
-          <w:sz w:val="24"/>
-          <w:szCs w:val="24"/>
-          <w:lang w:val="es-ES_tradnl"/>
-        </w:rPr>
-        <w:t xml:space="preserve"> </w:t>
-      </w:r>
-      <w:r>
-        <w:rPr>
-          <w:rFonts w:ascii="Calibri" w:hAnsi="Calibri"/>
-          <w:sz w:val="24"/>
-          <w:szCs w:val="24"/>
-          <w:lang w:val="es-ES_tradnl"/>
-        </w:rPr>
-        <w:t xml:space="preserve">de vacunaciones y desparasitaciones pendientes a los clientes </w:t>
-      </w:r>
-      <w:r>
-        <w:rPr>
-          <w:rFonts w:ascii="Calibri" w:hAnsi="Calibri"/>
-          <w:sz w:val="24"/>
-          <w:szCs w:val="24"/>
-          <w:lang w:val="es-ES_tradnl"/>
-        </w:rPr>
-        <w:t>por e-mail</w:t>
-      </w:r>
-    </w:p>
-    <w:p>
-      <w:pPr>
-        <w:pStyle w:val="Prrafodelista"/>
-        <w:numPr>
-          <w:ilvl w:val="0"/>
-          <w:numId w:val="13"/>
-        </w:numPr>
-        <w:rPr>
-          <w:lang w:val="es-ES_tradnl"/>
-        </w:rPr>
-      </w:pPr>
-      <w:r>
-        <w:rPr>
-          <w:rFonts w:ascii="Calibri" w:hAnsi="Calibri"/>
-          <w:sz w:val="24"/>
-          <w:szCs w:val="24"/>
-          <w:lang w:val="es-ES_tradnl"/>
-        </w:rPr>
-        <w:t>Funciones Complementaria</w:t>
-      </w:r>
-      <w:r>
-        <w:rPr>
-          <w:rFonts w:ascii="Calibri" w:hAnsi="Calibri"/>
-          <w:sz w:val="24"/>
-          <w:szCs w:val="24"/>
-          <w:lang w:val="es-ES_tradnl"/>
-        </w:rPr>
-        <w:t>s</w:t>
-      </w:r>
-      <w:r>
-        <w:rPr>
-          <w:lang w:val="es-ES_tradnl"/>
-        </w:rPr>
-        <w:br w:type="column"/>
-      </w:r>
-    </w:p>
     <w:sdt>
       <w:sdtPr>
         <w:rPr>
@@ -1834,7 +1116,7 @@
           <w:lang w:val="es-ES_tradnl"/>
         </w:rPr>
       </w:pPr>
-      <w:bookmarkStart w:id="1" w:name="_Toc475636745"/>
+      <w:bookmarkStart w:id="0" w:name="_Toc475636745"/>
       <w:r>
         <w:rPr>
           <w:rFonts w:ascii="Calibri" w:hAnsi="Calibri"/>
@@ -1844,7 +1126,7 @@
         <w:lastRenderedPageBreak/>
         <w:t>Detalles del Sistema</w:t>
       </w:r>
-      <w:bookmarkEnd w:id="1"/>
+      <w:bookmarkEnd w:id="0"/>
     </w:p>
     <w:p>
       <w:pPr>
@@ -1903,7 +1185,7 @@
                     <pic:cNvPicPr/>
                   </pic:nvPicPr>
                   <pic:blipFill>
-                    <a:blip r:embed="rId11">
+                    <a:blip r:embed="rId10">
                       <a:extLst>
                         <a:ext uri="{28A0092B-C50C-407E-A947-70E740481C1C}">
                           <a14:useLocalDpi xmlns:a14="http://schemas.microsoft.com/office/drawing/2010/main" val="0"/>
@@ -2079,14 +1361,12 @@
         </w:rPr>
         <w:t>los da</w:t>
       </w:r>
-      <w:bookmarkStart w:id="2" w:name="_GoBack"/>
-      <w:bookmarkEnd w:id="2"/>
-      <w:r>
-        <w:rPr>
-          <w:rFonts w:ascii="Calibri" w:hAnsi="Calibri"/>
-          <w:lang w:val="es-ES_tradnl"/>
-        </w:rPr>
-        <w:t xml:space="preserve"> </w:t>
+      <w:r>
+        <w:rPr>
+          <w:rFonts w:ascii="Calibri" w:hAnsi="Calibri"/>
+          <w:lang w:val="es-ES_tradnl"/>
+        </w:rPr>
+        <w:t>tos.</w:t>
       </w:r>
     </w:p>
     <w:p>
@@ -2112,6 +1392,20 @@
         <w:mirrorIndents/>
         <w:rPr>
           <w:rFonts w:ascii="Calibri" w:hAnsi="Calibri"/>
+          <w:lang w:val="es-ES_tradnl"/>
+        </w:rPr>
+      </w:pPr>
+    </w:p>
+    <w:p>
+      <w:pPr>
+        <w:rPr>
+          <w:lang w:val="es-ES_tradnl"/>
+        </w:rPr>
+      </w:pPr>
+    </w:p>
+    <w:p>
+      <w:pPr>
+        <w:rPr>
           <w:lang w:val="es-ES_tradnl"/>
         </w:rPr>
       </w:pPr>
@@ -2133,10 +1427,10 @@
               <wp:anchor distT="0" distB="0" distL="114300" distR="114300" simplePos="0" relativeHeight="251689472" behindDoc="0" locked="0" layoutInCell="1" allowOverlap="1" wp14:anchorId="531B42A8" wp14:editId="57D8F974">
                 <wp:simplePos x="0" y="0"/>
                 <wp:positionH relativeFrom="column">
-                  <wp:posOffset>4467225</wp:posOffset>
+                  <wp:posOffset>4333875</wp:posOffset>
                 </wp:positionH>
                 <wp:positionV relativeFrom="paragraph">
-                  <wp:posOffset>193675</wp:posOffset>
+                  <wp:posOffset>167005</wp:posOffset>
                 </wp:positionV>
                 <wp:extent cx="371475" cy="361950"/>
                 <wp:effectExtent l="0" t="0" r="28575" b="19050"/>
@@ -2209,7 +1503,7 @@
           </mc:Choice>
           <mc:Fallback>
             <w:pict>
-              <v:shape w14:anchorId="531B42A8" id="Diagrama de flujo: conector 15" o:spid="_x0000_s1029" type="#_x0000_t120" style="position:absolute;margin-left:351.75pt;margin-top:15.25pt;width:29.25pt;height:28.5pt;z-index:251689472;visibility:visible;mso-wrap-style:square;mso-width-percent:0;mso-height-percent:0;mso-wrap-distance-left:9pt;mso-wrap-distance-top:0;mso-wrap-distance-right:9pt;mso-wrap-distance-bottom:0;mso-position-horizontal:absolute;mso-position-horizontal-relative:text;mso-position-vertical:absolute;mso-position-vertical-relative:text;mso-width-percent:0;mso-height-percent:0;mso-width-relative:margin;mso-height-relative:margin;v-text-anchor:top" o:gfxdata="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" fillcolor="#d34817 [3204]" strokecolor="#68230b [1604]" strokeweight="1pt">
+              <v:shape w14:anchorId="531B42A8" id="Diagrama de flujo: conector 15" o:spid="_x0000_s1029" type="#_x0000_t120" style="position:absolute;margin-left:341.25pt;margin-top:13.15pt;width:29.25pt;height:28.5pt;z-index:251689472;visibility:visible;mso-wrap-style:square;mso-width-percent:0;mso-height-percent:0;mso-wrap-distance-left:9pt;mso-wrap-distance-top:0;mso-wrap-distance-right:9pt;mso-wrap-distance-bottom:0;mso-position-horizontal:absolute;mso-position-horizontal-relative:text;mso-position-vertical:absolute;mso-position-vertical-relative:text;mso-width-percent:0;mso-height-percent:0;mso-width-relative:margin;mso-height-relative:margin;v-text-anchor:top" o:gfxdata="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" fillcolor="#d34817 [3204]" strokecolor="#68230b [1604]" strokeweight="1pt">
                 <v:textbox>
                   <w:txbxContent>
                     <w:p>
@@ -2235,14 +1529,18 @@
     </w:p>
     <w:p>
       <w:pPr>
-        <w:rPr>
+        <w:jc w:val="both"/>
+        <w:rPr>
+          <w:rFonts w:ascii="Calibri" w:hAnsi="Calibri"/>
           <w:lang w:val="es-ES_tradnl"/>
         </w:rPr>
       </w:pPr>
     </w:p>
     <w:p>
       <w:pPr>
-        <w:rPr>
+        <w:jc w:val="both"/>
+        <w:rPr>
+          <w:rFonts w:ascii="Calibri" w:hAnsi="Calibri"/>
           <w:lang w:val="es-ES_tradnl"/>
         </w:rPr>
       </w:pPr>
@@ -2252,13 +1550,67 @@
         <w:jc w:val="both"/>
         <w:rPr>
           <w:rFonts w:ascii="Calibri" w:hAnsi="Calibri"/>
-          <w:lang w:val="es-ES_tradnl"/>
-        </w:rPr>
-      </w:pPr>
+          <w:b/>
+          <w:lang w:val="es-ES_tradnl"/>
+        </w:rPr>
+      </w:pPr>
+      <w:r>
+        <w:rPr>
+          <w:rFonts w:ascii="Calibri" w:hAnsi="Calibri"/>
+          <w:b/>
+          <w:lang w:val="es-ES_tradnl"/>
+        </w:rPr>
+        <w:t>Detalles del funcionamientos</w:t>
+      </w:r>
+      <w:r>
+        <w:rPr>
+          <w:rFonts w:ascii="Calibri" w:hAnsi="Calibri"/>
+          <w:b/>
+          <w:lang w:val="es-ES_tradnl"/>
+        </w:rPr>
+        <w:t xml:space="preserve"> del módulo </w:t>
+      </w:r>
     </w:p>
     <w:p>
       <w:pPr>
-        <w:jc w:val="both"/>
+        <w:pStyle w:val="Prrafodelista"/>
+        <w:numPr>
+          <w:ilvl w:val="0"/>
+          <w:numId w:val="21"/>
+        </w:numPr>
+        <w:rPr>
+          <w:rFonts w:ascii="Calibri" w:hAnsi="Calibri"/>
+          <w:b/>
+          <w:color w:val="732117" w:themeColor="accent2" w:themeShade="BF"/>
+          <w:lang w:val="es-ES_tradnl"/>
+        </w:rPr>
+      </w:pPr>
+      <w:r>
+        <w:rPr>
+          <w:rFonts w:ascii="Calibri" w:hAnsi="Calibri"/>
+          <w:b/>
+          <w:color w:val="732117" w:themeColor="accent2" w:themeShade="BF"/>
+          <w:lang w:val="es-ES_tradnl"/>
+        </w:rPr>
+        <w:t>Botones</w:t>
+      </w:r>
+      <w:r>
+        <w:rPr>
+          <w:rFonts w:ascii="Calibri" w:hAnsi="Calibri"/>
+          <w:b/>
+          <w:color w:val="732117" w:themeColor="accent2" w:themeShade="BF"/>
+          <w:lang w:val="es-ES_tradnl"/>
+        </w:rPr>
+        <w:t xml:space="preserve">: </w:t>
+      </w:r>
+    </w:p>
+    <w:p>
+      <w:pPr>
+        <w:pStyle w:val="Prrafodelista"/>
+        <w:numPr>
+          <w:ilvl w:val="0"/>
+          <w:numId w:val="18"/>
+        </w:numPr>
         <w:rPr>
           <w:rFonts w:ascii="Calibri" w:hAnsi="Calibri"/>
           <w:lang w:val="es-ES_tradnl"/>
@@ -2275,10 +1627,10 @@
               <wp:anchor distT="0" distB="0" distL="114300" distR="114300" simplePos="0" relativeHeight="251687424" behindDoc="0" locked="0" layoutInCell="1" allowOverlap="1" wp14:anchorId="7B6273E1" wp14:editId="0B04743B">
                 <wp:simplePos x="0" y="0"/>
                 <wp:positionH relativeFrom="margin">
-                  <wp:posOffset>3790950</wp:posOffset>
+                  <wp:posOffset>3800475</wp:posOffset>
                 </wp:positionH>
                 <wp:positionV relativeFrom="paragraph">
-                  <wp:posOffset>193040</wp:posOffset>
+                  <wp:posOffset>131445</wp:posOffset>
                 </wp:positionV>
                 <wp:extent cx="371475" cy="361950"/>
                 <wp:effectExtent l="0" t="0" r="28575" b="19050"/>
@@ -2351,7 +1703,7 @@
           </mc:Choice>
           <mc:Fallback>
             <w:pict>
-              <v:shape w14:anchorId="7B6273E1" id="Diagrama de flujo: conector 19" o:spid="_x0000_s1030" type="#_x0000_t120" style="position:absolute;left:0;text-align:left;margin-left:298.5pt;margin-top:15.2pt;width:29.25pt;height:28.5pt;z-index:251687424;visibility:visible;mso-wrap-style:square;mso-width-percent:0;mso-height-percent:0;mso-wrap-distance-left:9pt;mso-wrap-distance-top:0;mso-wrap-distance-right:9pt;mso-wrap-distance-bottom:0;mso-position-horizontal:absolute;mso-position-horizontal-relative:margin;mso-position-vertical:absolute;mso-position-vertical-relative:text;mso-width-percent:0;mso-height-percent:0;mso-width-relative:margin;mso-height-relative:margin;v-text-anchor:top" o:gfxdata="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" fillcolor="#d34817 [3204]" strokecolor="#68230b [1604]" strokeweight="1pt">
+              <v:shape w14:anchorId="7B6273E1" id="Diagrama de flujo: conector 19" o:spid="_x0000_s1030" type="#_x0000_t120" style="position:absolute;left:0;text-align:left;margin-left:299.25pt;margin-top:10.35pt;width:29.25pt;height:28.5pt;z-index:251687424;visibility:visible;mso-wrap-style:square;mso-width-percent:0;mso-height-percent:0;mso-wrap-distance-left:9pt;mso-wrap-distance-top:0;mso-wrap-distance-right:9pt;mso-wrap-distance-bottom:0;mso-position-horizontal:absolute;mso-position-horizontal-relative:margin;mso-position-vertical:absolute;mso-position-vertical-relative:text;mso-width-percent:0;mso-height-percent:0;mso-width-relative:margin;mso-height-relative:margin;v-text-anchor:top" o:gfxdata="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" fillcolor="#d34817 [3204]" strokecolor="#68230b [1604]" strokeweight="1pt">
                 <v:textbox>
                   <w:txbxContent>
                     <w:p>
@@ -2375,140 +1727,328 @@
           </mc:Fallback>
         </mc:AlternateContent>
       </w:r>
+      <w:r>
+        <w:rPr>
+          <w:rFonts w:ascii="Calibri" w:hAnsi="Calibri"/>
+          <w:lang w:val="es-ES_tradnl"/>
+        </w:rPr>
+        <w:t>“</w:t>
+      </w:r>
+      <w:r>
+        <w:rPr>
+          <w:rFonts w:ascii="Calibri" w:hAnsi="Calibri"/>
+          <w:lang w:val="es-ES_tradnl"/>
+        </w:rPr>
+        <w:t>Nuevo”</w:t>
+      </w:r>
+      <w:r>
+        <w:rPr>
+          <w:rFonts w:ascii="Calibri" w:hAnsi="Calibri"/>
+          <w:lang w:val="es-ES_tradnl"/>
+        </w:rPr>
+        <w:t xml:space="preserve">, </w:t>
+      </w:r>
+      <w:r>
+        <w:rPr>
+          <w:rFonts w:ascii="Calibri" w:hAnsi="Calibri"/>
+          <w:lang w:val="es-ES_tradnl"/>
+        </w:rPr>
+        <w:t xml:space="preserve">lo dirige a la pantalla Alta de Datos Grales., donde puede </w:t>
+      </w:r>
+      <w:r>
+        <w:rPr>
+          <w:rFonts w:ascii="Calibri" w:hAnsi="Calibri"/>
+          <w:lang w:val="es-ES_tradnl"/>
+        </w:rPr>
+        <w:t>registrar los datos de ficha</w:t>
+      </w:r>
+      <w:r>
+        <w:rPr>
+          <w:rFonts w:ascii="Calibri" w:hAnsi="Calibri"/>
+          <w:lang w:val="es-ES_tradnl"/>
+        </w:rPr>
+        <w:t>s</w:t>
+      </w:r>
+      <w:r>
+        <w:rPr>
+          <w:rFonts w:ascii="Calibri" w:hAnsi="Calibri"/>
+          <w:lang w:val="es-ES_tradnl"/>
+        </w:rPr>
+        <w:t xml:space="preserve"> médica</w:t>
+      </w:r>
+      <w:r>
+        <w:rPr>
+          <w:rFonts w:ascii="Calibri" w:hAnsi="Calibri"/>
+          <w:lang w:val="es-ES_tradnl"/>
+        </w:rPr>
+        <w:t>s</w:t>
+      </w:r>
+      <w:r>
+        <w:rPr>
+          <w:rFonts w:ascii="Calibri" w:hAnsi="Calibri"/>
+          <w:lang w:val="es-ES_tradnl"/>
+        </w:rPr>
+        <w:t xml:space="preserve"> con su respectivo historial clínico. </w:t>
+      </w:r>
     </w:p>
     <w:p>
       <w:pPr>
-        <w:jc w:val="both"/>
-        <w:rPr>
-          <w:rFonts w:ascii="Calibri" w:hAnsi="Calibri"/>
-          <w:b/>
-          <w:lang w:val="es-ES_tradnl"/>
-        </w:rPr>
-      </w:pPr>
-      <w:r>
-        <w:rPr>
-          <w:rFonts w:ascii="Calibri" w:hAnsi="Calibri"/>
-          <w:b/>
-          <w:lang w:val="es-ES_tradnl"/>
-        </w:rPr>
-        <w:t>Detalles del funcionamientos</w:t>
-      </w:r>
-      <w:r>
-        <w:rPr>
-          <w:rFonts w:ascii="Calibri" w:hAnsi="Calibri"/>
-          <w:b/>
-          <w:lang w:val="es-ES_tradnl"/>
-        </w:rPr>
-        <w:t xml:space="preserve"> </w:t>
-      </w:r>
-      <w:proofErr w:type="spellStart"/>
-      <w:r>
-        <w:rPr>
-          <w:rFonts w:ascii="Calibri" w:hAnsi="Calibri"/>
-          <w:b/>
-          <w:lang w:val="es-ES_tradnl"/>
-        </w:rPr>
-        <w:t>del</w:t>
-      </w:r>
-      <w:proofErr w:type="spellEnd"/>
-      <w:r>
-        <w:rPr>
-          <w:rFonts w:ascii="Calibri" w:hAnsi="Calibri"/>
-          <w:b/>
-          <w:lang w:val="es-ES_tradnl"/>
-        </w:rPr>
-        <w:t xml:space="preserve"> módulo </w:t>
+        <w:pStyle w:val="Prrafodelista"/>
+        <w:numPr>
+          <w:ilvl w:val="0"/>
+          <w:numId w:val="18"/>
+        </w:numPr>
+        <w:rPr>
+          <w:rFonts w:ascii="Calibri" w:hAnsi="Calibri"/>
+          <w:lang w:val="es-ES_tradnl"/>
+        </w:rPr>
+      </w:pPr>
+      <w:r>
+        <w:rPr>
+          <w:rFonts w:ascii="Calibri" w:hAnsi="Calibri"/>
+          <w:lang w:val="es-ES_tradnl"/>
+        </w:rPr>
+        <w:t xml:space="preserve">“Editar”, </w:t>
+      </w:r>
+      <w:r>
+        <w:rPr>
+          <w:rFonts w:ascii="Calibri" w:hAnsi="Calibri"/>
+          <w:lang w:val="es-ES_tradnl"/>
+        </w:rPr>
+        <w:t xml:space="preserve">lo dirige a la pantalla Modificar Datos Grales, pudiendo </w:t>
+      </w:r>
+      <w:r>
+        <w:rPr>
+          <w:rFonts w:ascii="Calibri" w:hAnsi="Calibri"/>
+          <w:lang w:val="es-ES_tradnl"/>
+        </w:rPr>
+        <w:t xml:space="preserve">modificar los datos tanto del dueño como de cada una de sus mascotas.  </w:t>
       </w:r>
     </w:p>
     <w:p>
       <w:pPr>
         <w:pStyle w:val="Prrafodelista"/>
         <w:numPr>
-          <w:ilvl w:val="1"/>
+          <w:ilvl w:val="0"/>
+          <w:numId w:val="18"/>
+        </w:numPr>
+        <w:rPr>
+          <w:rFonts w:ascii="Calibri" w:hAnsi="Calibri"/>
+          <w:lang w:val="es-ES_tradnl"/>
+        </w:rPr>
+      </w:pPr>
+      <w:r>
+        <w:rPr>
+          <w:rFonts w:ascii="Calibri" w:hAnsi="Calibri"/>
+          <w:lang w:val="es-ES_tradnl"/>
+        </w:rPr>
+        <w:t>“Borrar”, le permite borrar los datos de una ficha médica perteneciente a una mascota con su respectivo historial clínico.</w:t>
+      </w:r>
+    </w:p>
+    <w:p>
+      <w:pPr>
+        <w:pStyle w:val="Prrafodelista"/>
+        <w:numPr>
+          <w:ilvl w:val="0"/>
+          <w:numId w:val="18"/>
+        </w:numPr>
+        <w:rPr>
+          <w:rFonts w:ascii="Calibri" w:hAnsi="Calibri"/>
+          <w:lang w:val="es-ES_tradnl"/>
+        </w:rPr>
+      </w:pPr>
+      <w:r>
+        <w:rPr>
+          <w:rFonts w:ascii="Calibri" w:hAnsi="Calibri"/>
+          <w:lang w:val="es-ES_tradnl"/>
+        </w:rPr>
+        <w:t>“Salir”</w:t>
+      </w:r>
+      <w:r>
+        <w:rPr>
+          <w:rFonts w:ascii="Calibri" w:hAnsi="Calibri"/>
+          <w:lang w:val="es-ES_tradnl"/>
+        </w:rPr>
+        <w:t>, le permite abandonar la pantalla.</w:t>
+      </w:r>
+    </w:p>
+    <w:p>
+      <w:pPr>
+        <w:pStyle w:val="Prrafodelista"/>
+        <w:numPr>
+          <w:ilvl w:val="0"/>
           <w:numId w:val="21"/>
         </w:numPr>
         <w:rPr>
           <w:rFonts w:ascii="Calibri" w:hAnsi="Calibri"/>
-          <w:lang w:val="es-ES_tradnl"/>
-        </w:rPr>
-      </w:pPr>
-      <w:r>
-        <w:rPr>
-          <w:rFonts w:ascii="Calibri" w:hAnsi="Calibri"/>
-          <w:lang w:val="es-ES_tradnl"/>
-        </w:rPr>
-        <w:t>Botones</w:t>
-      </w:r>
-      <w:r>
-        <w:rPr>
-          <w:rFonts w:ascii="Calibri" w:hAnsi="Calibri"/>
-          <w:lang w:val="es-ES_tradnl"/>
-        </w:rPr>
-        <w:t xml:space="preserve">: </w:t>
-      </w:r>
-      <w:r>
-        <w:rPr>
-          <w:rFonts w:ascii="Calibri" w:hAnsi="Calibri"/>
-          <w:lang w:val="es-ES_tradnl"/>
-        </w:rPr>
-        <w:t>“</w:t>
-      </w:r>
-      <w:r>
-        <w:rPr>
-          <w:rFonts w:ascii="Calibri" w:hAnsi="Calibri"/>
-          <w:lang w:val="es-ES_tradnl"/>
-        </w:rPr>
-        <w:t>Nuevo”</w:t>
-      </w:r>
-      <w:r>
-        <w:rPr>
-          <w:rFonts w:ascii="Calibri" w:hAnsi="Calibri"/>
-          <w:lang w:val="es-ES_tradnl"/>
-        </w:rPr>
-        <w:t>, le permite registrar los datos de una ficha médica con su respectivo historial clínico. “Editar”, le permite modificar los datos tanto del dueño como de cada una de sus mascotas.  “Borrar”. “Salir”</w:t>
+          <w:b/>
+          <w:color w:val="732117" w:themeColor="accent2" w:themeShade="BF"/>
+          <w:lang w:val="es-ES_tradnl"/>
+        </w:rPr>
+      </w:pPr>
+      <w:r>
+        <w:rPr>
+          <w:rFonts w:ascii="Calibri" w:hAnsi="Calibri"/>
+          <w:b/>
+          <w:color w:val="732117" w:themeColor="accent2" w:themeShade="BF"/>
+          <w:lang w:val="es-ES_tradnl"/>
+        </w:rPr>
+        <w:t>Búsquedas</w:t>
+      </w:r>
+      <w:r>
+        <w:rPr>
+          <w:rFonts w:ascii="Calibri" w:hAnsi="Calibri"/>
+          <w:b/>
+          <w:color w:val="732117" w:themeColor="accent2" w:themeShade="BF"/>
+          <w:lang w:val="es-ES_tradnl"/>
+        </w:rPr>
+        <w:t>:</w:t>
+      </w:r>
+      <w:r>
+        <w:rPr>
+          <w:rFonts w:ascii="Calibri" w:hAnsi="Calibri"/>
+          <w:b/>
+          <w:color w:val="732117" w:themeColor="accent2" w:themeShade="BF"/>
+          <w:lang w:val="es-ES_tradnl"/>
+        </w:rPr>
+        <w:t xml:space="preserve"> </w:t>
+      </w:r>
+      <w:r>
+        <w:rPr>
+          <w:rFonts w:ascii="Calibri" w:hAnsi="Calibri"/>
+          <w:lang w:val="es-ES_tradnl"/>
+        </w:rPr>
+        <w:t>en esta sección puede realizar distintos filtros a través de criterios de búsqueda para encontrar la información que necesita.</w:t>
       </w:r>
     </w:p>
     <w:p>
       <w:pPr>
         <w:pStyle w:val="Prrafodelista"/>
         <w:numPr>
-          <w:ilvl w:val="1"/>
+          <w:ilvl w:val="0"/>
           <w:numId w:val="21"/>
         </w:numPr>
         <w:jc w:val="both"/>
         <w:rPr>
           <w:rFonts w:ascii="Calibri" w:hAnsi="Calibri"/>
-          <w:lang w:val="es-ES_tradnl"/>
-        </w:rPr>
-      </w:pPr>
-      <w:r>
-        <w:rPr>
-          <w:rFonts w:ascii="Calibri" w:hAnsi="Calibri"/>
-          <w:lang w:val="es-ES_tradnl"/>
-        </w:rPr>
-        <w:t>Búsquedas</w:t>
-      </w:r>
-    </w:p>
-    <w:p>
-      <w:pPr>
-        <w:pStyle w:val="Prrafodelista"/>
-        <w:numPr>
-          <w:ilvl w:val="1"/>
-          <w:numId w:val="21"/>
-        </w:numPr>
-        <w:jc w:val="both"/>
-        <w:rPr>
-          <w:rFonts w:ascii="Calibri" w:hAnsi="Calibri"/>
-          <w:lang w:val="es-ES_tradnl"/>
-        </w:rPr>
-      </w:pPr>
-      <w:r>
-        <w:rPr>
-          <w:rFonts w:ascii="Calibri" w:hAnsi="Calibri"/>
+          <w:b/>
+          <w:color w:val="732117" w:themeColor="accent2" w:themeShade="BF"/>
+          <w:lang w:val="es-ES_tradnl"/>
+        </w:rPr>
+      </w:pPr>
+      <w:r>
+        <w:rPr>
+          <w:rFonts w:ascii="Calibri" w:hAnsi="Calibri"/>
+          <w:b/>
+          <w:color w:val="732117" w:themeColor="accent2" w:themeShade="BF"/>
           <w:lang w:val="es-ES_tradnl"/>
         </w:rPr>
         <w:t>Lista de Fichas Médicas</w:t>
       </w:r>
+      <w:r>
+        <w:rPr>
+          <w:rFonts w:ascii="Calibri" w:hAnsi="Calibri"/>
+          <w:b/>
+          <w:color w:val="732117" w:themeColor="accent2" w:themeShade="BF"/>
+          <w:lang w:val="es-ES_tradnl"/>
+        </w:rPr>
+        <w:t>:</w:t>
+      </w:r>
+      <w:r>
+        <w:rPr>
+          <w:rFonts w:ascii="Calibri" w:hAnsi="Calibri"/>
+          <w:b/>
+          <w:color w:val="732117" w:themeColor="accent2" w:themeShade="BF"/>
+          <w:lang w:val="es-ES_tradnl"/>
+        </w:rPr>
+        <w:t xml:space="preserve"> </w:t>
+      </w:r>
+      <w:r>
+        <w:rPr>
+          <w:rFonts w:ascii="Calibri" w:hAnsi="Calibri"/>
+          <w:lang w:val="es-ES_tradnl"/>
+        </w:rPr>
+        <w:t xml:space="preserve"> en esta sección se </w:t>
+      </w:r>
+      <w:r>
+        <w:rPr>
+          <w:rFonts w:ascii="Calibri" w:hAnsi="Calibri"/>
+          <w:lang w:val="es-ES_tradnl"/>
+        </w:rPr>
+        <w:t>listan</w:t>
+      </w:r>
+      <w:r>
+        <w:rPr>
+          <w:rFonts w:ascii="Calibri" w:hAnsi="Calibri"/>
+          <w:lang w:val="es-ES_tradnl"/>
+        </w:rPr>
+        <w:t xml:space="preserve"> los datos filtrados, mostrándose como datos </w:t>
+      </w:r>
+      <w:r>
+        <w:rPr>
+          <w:rFonts w:ascii="Calibri" w:hAnsi="Calibri"/>
+          <w:lang w:val="es-ES_tradnl"/>
+        </w:rPr>
+        <w:t>más</w:t>
+      </w:r>
+      <w:r>
+        <w:rPr>
+          <w:rFonts w:ascii="Calibri" w:hAnsi="Calibri"/>
+          <w:lang w:val="es-ES_tradnl"/>
+        </w:rPr>
+        <w:t xml:space="preserve"> relevantes, </w:t>
+      </w:r>
+      <w:r>
+        <w:rPr>
+          <w:rFonts w:ascii="Calibri" w:hAnsi="Calibri"/>
+          <w:lang w:val="es-ES_tradnl"/>
+        </w:rPr>
+        <w:t>nro.,</w:t>
+      </w:r>
+      <w:r>
+        <w:rPr>
+          <w:rFonts w:ascii="Calibri" w:hAnsi="Calibri"/>
+          <w:lang w:val="es-ES_tradnl"/>
+        </w:rPr>
+        <w:t xml:space="preserve"> fecha, dueño, mascota, especie e historial, este último, indica la situación del historial clínico perteneciente a cada ficha m</w:t>
+      </w:r>
+      <w:r>
+        <w:rPr>
+          <w:rFonts w:ascii="Calibri" w:hAnsi="Calibri"/>
+          <w:lang w:val="es-ES_tradnl"/>
+        </w:rPr>
+        <w:t>édica, indicándose con la situación de “REALIZADO</w:t>
+      </w:r>
+      <w:r>
+        <w:rPr>
+          <w:rFonts w:ascii="Calibri" w:hAnsi="Calibri"/>
+          <w:lang w:val="es-ES_tradnl"/>
+        </w:rPr>
+        <w:t>”</w:t>
+      </w:r>
+      <w:r>
+        <w:rPr>
+          <w:rFonts w:ascii="Calibri" w:hAnsi="Calibri"/>
+          <w:lang w:val="es-ES_tradnl"/>
+        </w:rPr>
+        <w:t xml:space="preserve"> y “NO REALIZADO</w:t>
+      </w:r>
+      <w:r>
+        <w:rPr>
+          <w:rFonts w:ascii="Calibri" w:hAnsi="Calibri"/>
+          <w:lang w:val="es-ES_tradnl"/>
+        </w:rPr>
+        <w:t>”</w:t>
+      </w:r>
+      <w:r>
+        <w:rPr>
+          <w:rFonts w:ascii="Calibri" w:hAnsi="Calibri"/>
+          <w:lang w:val="es-ES_tradnl"/>
+        </w:rPr>
+        <w:t>.</w:t>
+      </w:r>
+      <w:bookmarkStart w:id="1" w:name="_GoBack"/>
+      <w:bookmarkEnd w:id="1"/>
     </w:p>
     <w:p>
       <w:pPr>
@@ -2564,7 +2104,7 @@
           <w:lang w:val="es-ES_tradnl"/>
         </w:rPr>
       </w:pPr>
-      <w:bookmarkStart w:id="3" w:name="_Toc475636747"/>
+      <w:bookmarkStart w:id="2" w:name="_Toc475636747"/>
       <w:r>
         <w:rPr>
           <w:noProof/>
@@ -2594,7 +2134,7 @@
                     <pic:cNvPicPr/>
                   </pic:nvPicPr>
                   <pic:blipFill>
-                    <a:blip r:embed="rId12" cstate="print">
+                    <a:blip r:embed="rId11" cstate="print">
                       <a:extLst>
                         <a:ext uri="{28A0092B-C50C-407E-A947-70E740481C1C}">
                           <a14:useLocalDpi xmlns:a14="http://schemas.microsoft.com/office/drawing/2010/main" val="0"/>
@@ -2642,7 +2182,7 @@
           </wp:anchor>
         </w:drawing>
       </w:r>
-      <w:bookmarkEnd w:id="3"/>
+      <w:bookmarkEnd w:id="2"/>
       <w:r>
         <w:rPr>
           <w:lang w:val="es-ES_tradnl"/>
@@ -3479,7 +3019,7 @@
           <w:lang w:val="es-ES_tradnl"/>
         </w:rPr>
       </w:pPr>
-      <w:bookmarkStart w:id="4" w:name="_Toc475636748"/>
+      <w:bookmarkStart w:id="3" w:name="_Toc475636748"/>
       <w:r>
         <w:rPr>
           <w:lang w:val="es-ES_tradnl"/>
@@ -3504,7 +3044,7 @@
         </w:rPr>
         <w:t>línicos</w:t>
       </w:r>
-      <w:bookmarkEnd w:id="4"/>
+      <w:bookmarkEnd w:id="3"/>
     </w:p>
     <w:p>
       <w:pPr>
@@ -3653,7 +3193,7 @@
                     <pic:cNvPicPr/>
                   </pic:nvPicPr>
                   <pic:blipFill>
-                    <a:blip r:embed="rId13" cstate="print">
+                    <a:blip r:embed="rId12" cstate="print">
                       <a:extLst>
                         <a:ext uri="{28A0092B-C50C-407E-A947-70E740481C1C}">
                           <a14:useLocalDpi xmlns:a14="http://schemas.microsoft.com/office/drawing/2010/main" val="0"/>
@@ -4120,7 +3660,7 @@
           <w:lang w:val="es-ES_tradnl"/>
         </w:rPr>
       </w:pPr>
-      <w:bookmarkStart w:id="5" w:name="_Toc475636749"/>
+      <w:bookmarkStart w:id="4" w:name="_Toc475636749"/>
       <w:r>
         <w:rPr>
           <w:lang w:val="es-ES_tradnl"/>
@@ -4128,7 +3668,7 @@
         <w:lastRenderedPageBreak/>
         <w:t>Consultas</w:t>
       </w:r>
-      <w:bookmarkEnd w:id="5"/>
+      <w:bookmarkEnd w:id="4"/>
     </w:p>
     <w:p>
       <w:pPr>
@@ -4144,7 +3684,7 @@
           <w:lang w:val="es-ES_tradnl"/>
         </w:rPr>
       </w:pPr>
-      <w:bookmarkStart w:id="6" w:name="_Toc475636750"/>
+      <w:bookmarkStart w:id="5" w:name="_Toc475636750"/>
       <w:r>
         <w:rPr>
           <w:rFonts w:ascii="Calibri" w:hAnsi="Calibri"/>
@@ -4161,7 +3701,7 @@
         </w:rPr>
         <w:t>2</w:t>
       </w:r>
-      <w:bookmarkEnd w:id="6"/>
+      <w:bookmarkEnd w:id="5"/>
     </w:p>
     <w:p>
       <w:pPr>
@@ -4196,7 +3736,7 @@
             <wp:cNvGraphicFramePr/>
             <a:graphic xmlns:a="http://schemas.openxmlformats.org/drawingml/2006/main">
               <a:graphicData uri="http://schemas.openxmlformats.org/drawingml/2006/chart">
-                <c:chart xmlns:c="http://schemas.openxmlformats.org/drawingml/2006/chart" xmlns:r="http://schemas.openxmlformats.org/officeDocument/2006/relationships" r:id="rId14"/>
+                <c:chart xmlns:c="http://schemas.openxmlformats.org/drawingml/2006/chart" xmlns:r="http://schemas.openxmlformats.org/officeDocument/2006/relationships" r:id="rId13"/>
               </a:graphicData>
             </a:graphic>
           </wp:inline>
@@ -4261,7 +3801,7 @@
             <wp:cNvGraphicFramePr/>
             <a:graphic xmlns:a="http://schemas.openxmlformats.org/drawingml/2006/main">
               <a:graphicData uri="http://schemas.openxmlformats.org/drawingml/2006/diagram">
-                <dgm:relIds xmlns:dgm="http://schemas.openxmlformats.org/drawingml/2006/diagram" xmlns:r="http://schemas.openxmlformats.org/officeDocument/2006/relationships" r:dm="rId15" r:lo="rId16" r:qs="rId17" r:cs="rId18"/>
+                <dgm:relIds xmlns:dgm="http://schemas.openxmlformats.org/drawingml/2006/diagram" xmlns:r="http://schemas.openxmlformats.org/officeDocument/2006/relationships" r:dm="rId14" r:lo="rId15" r:qs="rId16" r:cs="rId17"/>
               </a:graphicData>
             </a:graphic>
           </wp:anchor>
@@ -4450,10 +3990,10 @@
       </w:pPr>
     </w:p>
     <w:sectPr>
-      <w:headerReference w:type="even" r:id="rId20"/>
-      <w:headerReference w:type="default" r:id="rId21"/>
-      <w:footerReference w:type="even" r:id="rId22"/>
-      <w:footerReference w:type="default" r:id="rId23"/>
+      <w:headerReference w:type="even" r:id="rId19"/>
+      <w:headerReference w:type="default" r:id="rId20"/>
+      <w:footerReference w:type="even" r:id="rId21"/>
+      <w:footerReference w:type="default" r:id="rId22"/>
       <w:type w:val="continuous"/>
       <w:pgSz w:w="12240" w:h="15840" w:code="1"/>
       <w:pgMar w:top="810" w:right="1800" w:bottom="1440" w:left="1800" w:header="720" w:footer="725" w:gutter="0"/>
@@ -5679,7 +5219,7 @@
                               <w:noProof/>
                               <w:color w:val="FFFFFF"/>
                             </w:rPr>
-                            <w:t>7</w:t>
+                            <w:t>6</w:t>
                           </w:r>
                           <w:r>
                             <w:rPr>
@@ -5708,10 +5248,6 @@
         </mc:Choice>
         <mc:Fallback>
           <w:pict>
-            <v:shapetype id="_x0000_t202" coordsize="21600,21600" o:spt="202" path="m,l,21600r21600,l21600,xe">
-              <v:stroke joinstyle="miter"/>
-              <v:path gradientshapeok="t" o:connecttype="rect"/>
-            </v:shapetype>
             <v:shape id="Text Box 476" o:spid="_x0000_s1038" type="#_x0000_t202" style="position:absolute;margin-left:38.65pt;margin-top:0;width:89.85pt;height:13.45pt;z-index:251667456;visibility:visible;mso-wrap-style:square;mso-width-percent:1000;mso-height-percent:0;mso-wrap-distance-left:9pt;mso-wrap-distance-top:0;mso-wrap-distance-right:9pt;mso-wrap-distance-bottom:0;mso-position-horizontal:right;mso-position-horizontal-relative:page;mso-position-vertical:center;mso-position-vertical-relative:top-margin-area;mso-width-percent:1000;mso-height-percent:0;mso-width-relative:right-margin-area;mso-height-relative:page;v-text-anchor:middle" o:gfxdata="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" o:allowincell="f" fillcolor="#d34817 [3204]" stroked="f">
               <v:textbox style="mso-fit-shape-to-text:t" inset=",0,,0">
                 <w:txbxContent>
@@ -5736,7 +5272,7 @@
                         <w:noProof/>
                         <w:color w:val="FFFFFF"/>
                       </w:rPr>
-                      <w:t>7</w:t>
+                      <w:t>6</w:t>
                     </w:r>
                     <w:r>
                       <w:rPr>
@@ -5887,7 +5423,7 @@
   <w:abstractNum w:abstractNumId="2" w15:restartNumberingAfterBreak="0">
     <w:nsid w:val="0D7C0FBD"/>
     <w:multiLevelType w:val="hybridMultilevel"/>
-    <w:tmpl w:val="AC804446"/>
+    <w:tmpl w:val="A7AA972A"/>
     <w:lvl w:ilvl="0" w:tplc="2C0A0001">
       <w:start w:val="1"/>
       <w:numFmt w:val="bullet"/>
@@ -6979,14 +6515,14 @@
   <w:abstractNum w:abstractNumId="12" w15:restartNumberingAfterBreak="0">
     <w:nsid w:val="4B64056B"/>
     <w:multiLevelType w:val="hybridMultilevel"/>
-    <w:tmpl w:val="C12065CC"/>
+    <w:tmpl w:val="4DA636A2"/>
     <w:lvl w:ilvl="0" w:tplc="2C0A000F">
       <w:start w:val="1"/>
       <w:numFmt w:val="decimal"/>
       <w:lvlText w:val="%1."/>
       <w:lvlJc w:val="left"/>
       <w:pPr>
-        <w:ind w:left="720" w:hanging="360"/>
+        <w:ind w:left="360" w:hanging="360"/>
       </w:pPr>
     </w:lvl>
     <w:lvl w:ilvl="1" w:tplc="2C0A000F">
@@ -6995,8 +6531,11 @@
       <w:lvlText w:val="%2."/>
       <w:lvlJc w:val="left"/>
       <w:pPr>
-        <w:ind w:left="1440" w:hanging="360"/>
-      </w:pPr>
+        <w:ind w:left="1080" w:hanging="360"/>
+      </w:pPr>
+      <w:rPr>
+        <w:rFonts w:hint="default"/>
+      </w:rPr>
     </w:lvl>
     <w:lvl w:ilvl="2" w:tplc="2C0A001B" w:tentative="1">
       <w:start w:val="1"/>
@@ -7004,7 +6543,7 @@
       <w:lvlText w:val="%3."/>
       <w:lvlJc w:val="right"/>
       <w:pPr>
-        <w:ind w:left="2160" w:hanging="180"/>
+        <w:ind w:left="1800" w:hanging="180"/>
       </w:pPr>
     </w:lvl>
     <w:lvl w:ilvl="3" w:tplc="2C0A000F" w:tentative="1">
@@ -7013,7 +6552,7 @@
       <w:lvlText w:val="%4."/>
       <w:lvlJc w:val="left"/>
       <w:pPr>
-        <w:ind w:left="2880" w:hanging="360"/>
+        <w:ind w:left="2520" w:hanging="360"/>
       </w:pPr>
     </w:lvl>
     <w:lvl w:ilvl="4" w:tplc="2C0A0019" w:tentative="1">
@@ -7022,7 +6561,7 @@
       <w:lvlText w:val="%5."/>
       <w:lvlJc w:val="left"/>
       <w:pPr>
-        <w:ind w:left="3600" w:hanging="360"/>
+        <w:ind w:left="3240" w:hanging="360"/>
       </w:pPr>
     </w:lvl>
     <w:lvl w:ilvl="5" w:tplc="2C0A001B" w:tentative="1">
@@ -7031,7 +6570,7 @@
       <w:lvlText w:val="%6."/>
       <w:lvlJc w:val="right"/>
       <w:pPr>
-        <w:ind w:left="4320" w:hanging="180"/>
+        <w:ind w:left="3960" w:hanging="180"/>
       </w:pPr>
     </w:lvl>
     <w:lvl w:ilvl="6" w:tplc="2C0A000F" w:tentative="1">
@@ -7040,7 +6579,7 @@
       <w:lvlText w:val="%7."/>
       <w:lvlJc w:val="left"/>
       <w:pPr>
-        <w:ind w:left="5040" w:hanging="360"/>
+        <w:ind w:left="4680" w:hanging="360"/>
       </w:pPr>
     </w:lvl>
     <w:lvl w:ilvl="7" w:tplc="2C0A0019" w:tentative="1">
@@ -7049,7 +6588,7 @@
       <w:lvlText w:val="%8."/>
       <w:lvlJc w:val="left"/>
       <w:pPr>
-        <w:ind w:left="5760" w:hanging="360"/>
+        <w:ind w:left="5400" w:hanging="360"/>
       </w:pPr>
     </w:lvl>
     <w:lvl w:ilvl="8" w:tplc="2C0A001B" w:tentative="1">
@@ -7058,7 +6597,7 @@
       <w:lvlText w:val="%9."/>
       <w:lvlJc w:val="right"/>
       <w:pPr>
-        <w:ind w:left="6480" w:hanging="180"/>
+        <w:ind w:left="6120" w:hanging="180"/>
       </w:pPr>
     </w:lvl>
   </w:abstractNum>
@@ -11393,58 +10932,58 @@
     </dgm:pt>
   </dgm:ptLst>
   <dgm:cxnLst>
+    <dgm:cxn modelId="{7BC34304-FB16-41B9-A9FD-B5748979BE49}" type="presOf" srcId="{A0092321-D271-4BF4-8349-6DC885FE0DFC}" destId="{D8E68A5F-E3BF-4ED2-8C07-CA5941B3964D}" srcOrd="1" destOrd="2" presId="urn:microsoft.com/office/officeart/2005/8/layout/hList7#1"/>
+    <dgm:cxn modelId="{E241E409-F0E9-483C-93E2-17BCE933DB1C}" type="presOf" srcId="{3104BA9A-B26E-439E-B12B-B87FE988F94F}" destId="{3A1A2AEC-A1D2-4804-80BB-84BC53EBEC4D}" srcOrd="1" destOrd="3" presId="urn:microsoft.com/office/officeart/2005/8/layout/hList7#1"/>
+    <dgm:cxn modelId="{A1D9D014-65C9-403B-A5C7-118D8C64C0A2}" type="presOf" srcId="{AF687FAE-C677-4206-B1B7-0EC89128F3B3}" destId="{1D33ECD3-0F1D-460D-BF7F-1B808B3281C6}" srcOrd="0" destOrd="2" presId="urn:microsoft.com/office/officeart/2005/8/layout/hList7#1"/>
+    <dgm:cxn modelId="{B2B7F01D-0959-445D-9D7D-CC06210779C1}" type="presOf" srcId="{02580027-7450-41A5-BE59-0708701A05B2}" destId="{AC0587D3-D669-4217-8CD1-1D8FA17FEFBE}" srcOrd="0" destOrd="0" presId="urn:microsoft.com/office/officeart/2005/8/layout/hList7#1"/>
+    <dgm:cxn modelId="{5206E923-E283-4A94-BC3F-C055F69446E0}" type="presOf" srcId="{9F645832-C88C-49D1-A7BB-965DDFEFC638}" destId="{77E9B114-8581-4A99-A193-1F06E669BE9C}" srcOrd="1" destOrd="3" presId="urn:microsoft.com/office/officeart/2005/8/layout/hList7#1"/>
+    <dgm:cxn modelId="{FFD21125-EC8C-4674-8C36-E1ECDE3EA983}" type="presOf" srcId="{7B89A791-75B5-4748-8857-2D518F7033E4}" destId="{CA83179A-2FBA-4B34-BBEB-C56008F7F725}" srcOrd="0" destOrd="0" presId="urn:microsoft.com/office/officeart/2005/8/layout/hList7#1"/>
+    <dgm:cxn modelId="{6958D12A-FC16-47F1-835A-1E9A51F56E6A}" type="presOf" srcId="{7B89A791-75B5-4748-8857-2D518F7033E4}" destId="{A4B1E6F8-3371-429D-8600-AE0879473AA2}" srcOrd="1" destOrd="0" presId="urn:microsoft.com/office/officeart/2005/8/layout/hList7#1"/>
+    <dgm:cxn modelId="{E2C78A35-4052-4AD5-850F-CF23197F22E6}" type="presOf" srcId="{270F4DE9-DD48-4306-9020-E9BF8E1073E6}" destId="{CA83179A-2FBA-4B34-BBEB-C56008F7F725}" srcOrd="0" destOrd="3" presId="urn:microsoft.com/office/officeart/2005/8/layout/hList7#1"/>
+    <dgm:cxn modelId="{63E44C3F-E68D-4382-9C4D-AFC9FE7BA8C9}" type="presOf" srcId="{3035BFEF-641E-4078-A072-B42D9D21AA04}" destId="{D8E68A5F-E3BF-4ED2-8C07-CA5941B3964D}" srcOrd="1" destOrd="1" presId="urn:microsoft.com/office/officeart/2005/8/layout/hList7#1"/>
+    <dgm:cxn modelId="{4E0C145B-0A45-4AD8-BA0D-58E266BE7098}" type="presOf" srcId="{96782D39-A033-4B3F-AF8D-CA668ED28D5C}" destId="{CA83179A-2FBA-4B34-BBEB-C56008F7F725}" srcOrd="0" destOrd="1" presId="urn:microsoft.com/office/officeart/2005/8/layout/hList7#1"/>
+    <dgm:cxn modelId="{E144495C-6EA9-4ED7-99BF-F9BBE59B9145}" type="presOf" srcId="{9D687254-81E0-4497-B9E8-A37270987ECC}" destId="{1D33ECD3-0F1D-460D-BF7F-1B808B3281C6}" srcOrd="0" destOrd="0" presId="urn:microsoft.com/office/officeart/2005/8/layout/hList7#1"/>
+    <dgm:cxn modelId="{59BCC65D-BFF6-40E3-9D1A-8A93A6A4BDE4}" srcId="{F4569DF3-3D21-4A91-A561-949189D7A876}" destId="{07E98D7E-428E-48D7-A7F3-CF91A7BB4D3E}" srcOrd="1" destOrd="0" parTransId="{3F57C96C-CDD4-43ED-B962-3FE130E2BA3F}" sibTransId="{6C59CC84-569F-471D-B44F-582B5C5A0D67}"/>
+    <dgm:cxn modelId="{6E615F63-A9C1-4927-85C7-387363FAF972}" srcId="{02580027-7450-41A5-BE59-0708701A05B2}" destId="{A0092321-D271-4BF4-8349-6DC885FE0DFC}" srcOrd="1" destOrd="0" parTransId="{95247839-22FB-47BF-8F38-52DC62606FF8}" sibTransId="{F4AB2C70-B451-4400-B672-B8A5AB35DC55}"/>
+    <dgm:cxn modelId="{5117B666-6EF6-4738-B2E3-AADF7BEE7CE7}" type="presOf" srcId="{14C75AB7-C16C-4FA5-89D6-14F69FBEC7EC}" destId="{1D33ECD3-0F1D-460D-BF7F-1B808B3281C6}" srcOrd="0" destOrd="1" presId="urn:microsoft.com/office/officeart/2005/8/layout/hList7#1"/>
+    <dgm:cxn modelId="{5B202447-4685-4876-A306-35D5B217AAEF}" srcId="{C373A32C-E292-4EF1-A5F9-7C09F5D4E4E4}" destId="{9D687254-81E0-4497-B9E8-A37270987ECC}" srcOrd="2" destOrd="0" parTransId="{C7045F67-0916-4DD4-8757-52E238511C9E}" sibTransId="{270EBEBA-14BC-4908-AAA7-1B451781F11E}"/>
+    <dgm:cxn modelId="{0A802549-B978-4593-A668-D1EDEF96CA4A}" srcId="{7B89A791-75B5-4748-8857-2D518F7033E4}" destId="{EFA2AB39-A3D3-4FD7-8A31-B42BE959029D}" srcOrd="1" destOrd="0" parTransId="{66632818-04DE-40EE-8FA6-5991EE4843A1}" sibTransId="{7C88675B-FA06-4360-BD71-15723B9EA77D}"/>
+    <dgm:cxn modelId="{A0820F6C-BBC5-41CD-B2B7-E479EFF6BBA5}" type="presOf" srcId="{270F4DE9-DD48-4306-9020-E9BF8E1073E6}" destId="{A4B1E6F8-3371-429D-8600-AE0879473AA2}" srcOrd="1" destOrd="3" presId="urn:microsoft.com/office/officeart/2005/8/layout/hList7#1"/>
+    <dgm:cxn modelId="{9283626E-CB62-427C-A72A-95A5A01B010B}" type="presOf" srcId="{AF687FAE-C677-4206-B1B7-0EC89128F3B3}" destId="{3A1A2AEC-A1D2-4804-80BB-84BC53EBEC4D}" srcOrd="1" destOrd="2" presId="urn:microsoft.com/office/officeart/2005/8/layout/hList7#1"/>
+    <dgm:cxn modelId="{E174EB70-FC25-4B6E-B60A-BFA89CFF6A58}" srcId="{9D687254-81E0-4497-B9E8-A37270987ECC}" destId="{3104BA9A-B26E-439E-B12B-B87FE988F94F}" srcOrd="2" destOrd="0" parTransId="{7DAD4FBD-7FD4-40AD-8F64-3311FBDE24AD}" sibTransId="{4927B3B1-80BF-4C81-B964-A62B72559D81}"/>
+    <dgm:cxn modelId="{518EBD72-A6D8-4734-90F0-3ABECCE50A0E}" type="presOf" srcId="{0AA63ACE-2830-4402-8DE8-E5F43F11EAAC}" destId="{AC0587D3-D669-4217-8CD1-1D8FA17FEFBE}" srcOrd="0" destOrd="3" presId="urn:microsoft.com/office/officeart/2005/8/layout/hList7#1"/>
+    <dgm:cxn modelId="{480A9D54-B830-43C9-89DD-47857718E9FD}" srcId="{F4569DF3-3D21-4A91-A561-949189D7A876}" destId="{B2D51533-AF50-4ED6-95E1-8616FA4C0F8F}" srcOrd="0" destOrd="0" parTransId="{5E1CF7E1-47E1-456B-BFAD-DA24F72C17AE}" sibTransId="{8F671C18-E5A4-4201-8B80-2BACC173107F}"/>
+    <dgm:cxn modelId="{711A6779-CA6C-41FC-A19B-8C997FF5DDCF}" type="presOf" srcId="{C373A32C-E292-4EF1-A5F9-7C09F5D4E4E4}" destId="{2C3CD7FD-4637-4482-826E-3B2BF2610D20}" srcOrd="0" destOrd="0" presId="urn:microsoft.com/office/officeart/2005/8/layout/hList7#1"/>
     <dgm:cxn modelId="{02851D7E-FA6B-492A-857C-452975D3C9E8}" type="presOf" srcId="{14C75AB7-C16C-4FA5-89D6-14F69FBEC7EC}" destId="{3A1A2AEC-A1D2-4804-80BB-84BC53EBEC4D}" srcOrd="1" destOrd="1" presId="urn:microsoft.com/office/officeart/2005/8/layout/hList7#1"/>
+    <dgm:cxn modelId="{45B16282-C86E-4E78-8D8B-962CA42CEFDC}" srcId="{7B89A791-75B5-4748-8857-2D518F7033E4}" destId="{96782D39-A033-4B3F-AF8D-CA668ED28D5C}" srcOrd="0" destOrd="0" parTransId="{123F77D9-5643-4717-AF3F-384ED37FAC21}" sibTransId="{04B09B44-6CFA-4D43-9757-259FC468A6E4}"/>
+    <dgm:cxn modelId="{234D1B84-F6C2-4FF0-AEAD-D865E8F9274D}" type="presOf" srcId="{3104BA9A-B26E-439E-B12B-B87FE988F94F}" destId="{1D33ECD3-0F1D-460D-BF7F-1B808B3281C6}" srcOrd="0" destOrd="3" presId="urn:microsoft.com/office/officeart/2005/8/layout/hList7#1"/>
+    <dgm:cxn modelId="{F978A784-0C0E-410F-9CC0-5484DB422F0E}" srcId="{02580027-7450-41A5-BE59-0708701A05B2}" destId="{3035BFEF-641E-4078-A072-B42D9D21AA04}" srcOrd="0" destOrd="0" parTransId="{409CB12C-2455-4C27-AA44-5DC9F61F9073}" sibTransId="{54E71845-D54C-463D-8A34-4CAF9F85A7EF}"/>
+    <dgm:cxn modelId="{0B083B8A-D000-49A3-80AF-45C3F97BA19F}" srcId="{7B89A791-75B5-4748-8857-2D518F7033E4}" destId="{270F4DE9-DD48-4306-9020-E9BF8E1073E6}" srcOrd="2" destOrd="0" parTransId="{06559AF3-BE9F-496B-919B-9B341BF13FC3}" sibTransId="{8FDF223D-EB11-473C-860B-7B56F3CB990E}"/>
+    <dgm:cxn modelId="{B000708C-3C2E-4486-B221-0B7CBA10E2C5}" type="presOf" srcId="{3035BFEF-641E-4078-A072-B42D9D21AA04}" destId="{AC0587D3-D669-4217-8CD1-1D8FA17FEFBE}" srcOrd="0" destOrd="1" presId="urn:microsoft.com/office/officeart/2005/8/layout/hList7#1"/>
+    <dgm:cxn modelId="{59451C98-4670-40E4-BFC4-A763DBEAD0C6}" type="presOf" srcId="{270EBEBA-14BC-4908-AAA7-1B451781F11E}" destId="{3DB52D77-518B-41FF-8B86-78B321BF56AE}" srcOrd="0" destOrd="0" presId="urn:microsoft.com/office/officeart/2005/8/layout/hList7#1"/>
+    <dgm:cxn modelId="{43E64F9C-80D1-447E-9AD1-33CAA4F7ED70}" type="presOf" srcId="{EFA2AB39-A3D3-4FD7-8A31-B42BE959029D}" destId="{CA83179A-2FBA-4B34-BBEB-C56008F7F725}" srcOrd="0" destOrd="2" presId="urn:microsoft.com/office/officeart/2005/8/layout/hList7#1"/>
+    <dgm:cxn modelId="{F85B4CA9-BF8C-400B-8091-BCF4B10DA822}" type="presOf" srcId="{EFA2AB39-A3D3-4FD7-8A31-B42BE959029D}" destId="{A4B1E6F8-3371-429D-8600-AE0879473AA2}" srcOrd="1" destOrd="2" presId="urn:microsoft.com/office/officeart/2005/8/layout/hList7#1"/>
+    <dgm:cxn modelId="{02CBA2B1-A2F7-44EA-9414-7299204138EA}" type="presOf" srcId="{A0092321-D271-4BF4-8349-6DC885FE0DFC}" destId="{AC0587D3-D669-4217-8CD1-1D8FA17FEFBE}" srcOrd="0" destOrd="2" presId="urn:microsoft.com/office/officeart/2005/8/layout/hList7#1"/>
+    <dgm:cxn modelId="{B1182FB4-D8A5-4D5B-8B67-38AC998C9810}" type="presOf" srcId="{F4569DF3-3D21-4A91-A561-949189D7A876}" destId="{77E9B114-8581-4A99-A193-1F06E669BE9C}" srcOrd="1" destOrd="0" presId="urn:microsoft.com/office/officeart/2005/8/layout/hList7#1"/>
+    <dgm:cxn modelId="{DAAC1DB8-69B7-4853-AC4F-BF3869560DD9}" type="presOf" srcId="{96782D39-A033-4B3F-AF8D-CA668ED28D5C}" destId="{A4B1E6F8-3371-429D-8600-AE0879473AA2}" srcOrd="1" destOrd="1" presId="urn:microsoft.com/office/officeart/2005/8/layout/hList7#1"/>
+    <dgm:cxn modelId="{008A47C4-347F-4CF1-9044-08A0BAD8CAE7}" srcId="{C373A32C-E292-4EF1-A5F9-7C09F5D4E4E4}" destId="{7B89A791-75B5-4748-8857-2D518F7033E4}" srcOrd="3" destOrd="0" parTransId="{73B53EE2-1100-4613-81B7-2B9E06194141}" sibTransId="{24BBC85B-7F22-4368-91C6-4F6365A6C822}"/>
+    <dgm:cxn modelId="{625683C4-60CE-4C25-A14B-BF6329AAE284}" srcId="{02580027-7450-41A5-BE59-0708701A05B2}" destId="{0AA63ACE-2830-4402-8DE8-E5F43F11EAAC}" srcOrd="2" destOrd="0" parTransId="{68781214-8C2C-454F-A247-B3428D7FE3B9}" sibTransId="{79A7813B-11BA-48AD-B660-527CBAD69F4D}"/>
+    <dgm:cxn modelId="{2E1A30CB-8011-4515-AA30-C027A2027F14}" type="presOf" srcId="{02580027-7450-41A5-BE59-0708701A05B2}" destId="{D8E68A5F-E3BF-4ED2-8C07-CA5941B3964D}" srcOrd="1" destOrd="0" presId="urn:microsoft.com/office/officeart/2005/8/layout/hList7#1"/>
+    <dgm:cxn modelId="{E5AD8FCB-5524-4EC0-93DD-26737FCBD35E}" srcId="{9D687254-81E0-4497-B9E8-A37270987ECC}" destId="{14C75AB7-C16C-4FA5-89D6-14F69FBEC7EC}" srcOrd="0" destOrd="0" parTransId="{B3EE1E19-E221-4A91-B03F-84F2EB76F947}" sibTransId="{C3CE11BA-480A-43D7-A675-3C9329469671}"/>
+    <dgm:cxn modelId="{7E9C2CCD-E121-4C18-89EC-C134241C1130}" type="presOf" srcId="{B2D51533-AF50-4ED6-95E1-8616FA4C0F8F}" destId="{77E9B114-8581-4A99-A193-1F06E669BE9C}" srcOrd="1" destOrd="1" presId="urn:microsoft.com/office/officeart/2005/8/layout/hList7#1"/>
+    <dgm:cxn modelId="{4C32F5CD-033A-4964-801D-95DBB3B657DC}" type="presOf" srcId="{FB93ABC8-69A7-46C1-8F12-044F2F57B557}" destId="{AB279C35-193D-40A9-9130-1854E01E8975}" srcOrd="0" destOrd="0" presId="urn:microsoft.com/office/officeart/2005/8/layout/hList7#1"/>
+    <dgm:cxn modelId="{B5EB5DD6-7256-4391-BB1D-E3216FE7283B}" type="presOf" srcId="{0AA63ACE-2830-4402-8DE8-E5F43F11EAAC}" destId="{D8E68A5F-E3BF-4ED2-8C07-CA5941B3964D}" srcOrd="1" destOrd="3" presId="urn:microsoft.com/office/officeart/2005/8/layout/hList7#1"/>
+    <dgm:cxn modelId="{1D83B1D8-0F80-4AF2-AF75-179233F02E27}" type="presOf" srcId="{2CE69DDE-78AB-481D-924F-8A008EEA766A}" destId="{0B30D790-1174-45D6-A45C-DBE8A84179B1}" srcOrd="0" destOrd="0" presId="urn:microsoft.com/office/officeart/2005/8/layout/hList7#1"/>
+    <dgm:cxn modelId="{E25059DD-FECC-4CD4-A492-C94E12A5AB8F}" type="presOf" srcId="{07E98D7E-428E-48D7-A7F3-CF91A7BB4D3E}" destId="{9C28FBA6-6AA4-4D57-A2D3-E81D2F6F1BCF}" srcOrd="0" destOrd="2" presId="urn:microsoft.com/office/officeart/2005/8/layout/hList7#1"/>
+    <dgm:cxn modelId="{FB964DE3-7DCA-4CD3-A04E-9FBC3D56AAFE}" srcId="{C373A32C-E292-4EF1-A5F9-7C09F5D4E4E4}" destId="{F4569DF3-3D21-4A91-A561-949189D7A876}" srcOrd="1" destOrd="0" parTransId="{3100457F-521E-4737-A02B-A7038BEE0758}" sibTransId="{FB93ABC8-69A7-46C1-8F12-044F2F57B557}"/>
+    <dgm:cxn modelId="{D16AF9E9-BC0C-4803-81C9-4DA7CF0495DB}" srcId="{9D687254-81E0-4497-B9E8-A37270987ECC}" destId="{AF687FAE-C677-4206-B1B7-0EC89128F3B3}" srcOrd="1" destOrd="0" parTransId="{ED8580AC-6CAF-412D-A93B-82E19C310191}" sibTransId="{5CC7AF99-1C3D-4AA2-B9F7-0026864B26F8}"/>
+    <dgm:cxn modelId="{F1A10BED-F4EB-4A6F-B936-A0C27E362B68}" type="presOf" srcId="{F4569DF3-3D21-4A91-A561-949189D7A876}" destId="{9C28FBA6-6AA4-4D57-A2D3-E81D2F6F1BCF}" srcOrd="0" destOrd="0" presId="urn:microsoft.com/office/officeart/2005/8/layout/hList7#1"/>
     <dgm:cxn modelId="{7239CFEE-0B41-472E-B35B-F4546C16477A}" srcId="{C373A32C-E292-4EF1-A5F9-7C09F5D4E4E4}" destId="{02580027-7450-41A5-BE59-0708701A05B2}" srcOrd="0" destOrd="0" parTransId="{7DDBAC1B-B05A-4920-B74E-806D1BE84A54}" sibTransId="{2CE69DDE-78AB-481D-924F-8A008EEA766A}"/>
-    <dgm:cxn modelId="{45B16282-C86E-4E78-8D8B-962CA42CEFDC}" srcId="{7B89A791-75B5-4748-8857-2D518F7033E4}" destId="{96782D39-A033-4B3F-AF8D-CA668ED28D5C}" srcOrd="0" destOrd="0" parTransId="{123F77D9-5643-4717-AF3F-384ED37FAC21}" sibTransId="{04B09B44-6CFA-4D43-9757-259FC468A6E4}"/>
-    <dgm:cxn modelId="{1D83B1D8-0F80-4AF2-AF75-179233F02E27}" type="presOf" srcId="{2CE69DDE-78AB-481D-924F-8A008EEA766A}" destId="{0B30D790-1174-45D6-A45C-DBE8A84179B1}" srcOrd="0" destOrd="0" presId="urn:microsoft.com/office/officeart/2005/8/layout/hList7#1"/>
-    <dgm:cxn modelId="{E144495C-6EA9-4ED7-99BF-F9BBE59B9145}" type="presOf" srcId="{9D687254-81E0-4497-B9E8-A37270987ECC}" destId="{1D33ECD3-0F1D-460D-BF7F-1B808B3281C6}" srcOrd="0" destOrd="0" presId="urn:microsoft.com/office/officeart/2005/8/layout/hList7#1"/>
-    <dgm:cxn modelId="{E241E409-F0E9-483C-93E2-17BCE933DB1C}" type="presOf" srcId="{3104BA9A-B26E-439E-B12B-B87FE988F94F}" destId="{3A1A2AEC-A1D2-4804-80BB-84BC53EBEC4D}" srcOrd="1" destOrd="3" presId="urn:microsoft.com/office/officeart/2005/8/layout/hList7#1"/>
     <dgm:cxn modelId="{981340F1-CC77-4947-98CC-080122981035}" type="presOf" srcId="{07E98D7E-428E-48D7-A7F3-CF91A7BB4D3E}" destId="{77E9B114-8581-4A99-A193-1F06E669BE9C}" srcOrd="1" destOrd="2" presId="urn:microsoft.com/office/officeart/2005/8/layout/hList7#1"/>
-    <dgm:cxn modelId="{B5EB5DD6-7256-4391-BB1D-E3216FE7283B}" type="presOf" srcId="{0AA63ACE-2830-4402-8DE8-E5F43F11EAAC}" destId="{D8E68A5F-E3BF-4ED2-8C07-CA5941B3964D}" srcOrd="1" destOrd="3" presId="urn:microsoft.com/office/officeart/2005/8/layout/hList7#1"/>
+    <dgm:cxn modelId="{32E140F3-619A-4790-B991-EA70D67196D6}" srcId="{F4569DF3-3D21-4A91-A561-949189D7A876}" destId="{9F645832-C88C-49D1-A7BB-965DDFEFC638}" srcOrd="2" destOrd="0" parTransId="{32BF2302-2693-4861-8BE4-ACD6A1DC827B}" sibTransId="{D357CBFF-B055-44DA-9070-2BD3977853CC}"/>
     <dgm:cxn modelId="{40EA1EFC-B90F-46B2-BA79-60B903F0957F}" type="presOf" srcId="{9D687254-81E0-4497-B9E8-A37270987ECC}" destId="{3A1A2AEC-A1D2-4804-80BB-84BC53EBEC4D}" srcOrd="1" destOrd="0" presId="urn:microsoft.com/office/officeart/2005/8/layout/hList7#1"/>
-    <dgm:cxn modelId="{E174EB70-FC25-4B6E-B60A-BFA89CFF6A58}" srcId="{9D687254-81E0-4497-B9E8-A37270987ECC}" destId="{3104BA9A-B26E-439E-B12B-B87FE988F94F}" srcOrd="2" destOrd="0" parTransId="{7DAD4FBD-7FD4-40AD-8F64-3311FBDE24AD}" sibTransId="{4927B3B1-80BF-4C81-B964-A62B72559D81}"/>
-    <dgm:cxn modelId="{9283626E-CB62-427C-A72A-95A5A01B010B}" type="presOf" srcId="{AF687FAE-C677-4206-B1B7-0EC89128F3B3}" destId="{3A1A2AEC-A1D2-4804-80BB-84BC53EBEC4D}" srcOrd="1" destOrd="2" presId="urn:microsoft.com/office/officeart/2005/8/layout/hList7#1"/>
-    <dgm:cxn modelId="{E5AD8FCB-5524-4EC0-93DD-26737FCBD35E}" srcId="{9D687254-81E0-4497-B9E8-A37270987ECC}" destId="{14C75AB7-C16C-4FA5-89D6-14F69FBEC7EC}" srcOrd="0" destOrd="0" parTransId="{B3EE1E19-E221-4A91-B03F-84F2EB76F947}" sibTransId="{C3CE11BA-480A-43D7-A675-3C9329469671}"/>
-    <dgm:cxn modelId="{2E1A30CB-8011-4515-AA30-C027A2027F14}" type="presOf" srcId="{02580027-7450-41A5-BE59-0708701A05B2}" destId="{D8E68A5F-E3BF-4ED2-8C07-CA5941B3964D}" srcOrd="1" destOrd="0" presId="urn:microsoft.com/office/officeart/2005/8/layout/hList7#1"/>
-    <dgm:cxn modelId="{32E140F3-619A-4790-B991-EA70D67196D6}" srcId="{F4569DF3-3D21-4A91-A561-949189D7A876}" destId="{9F645832-C88C-49D1-A7BB-965DDFEFC638}" srcOrd="2" destOrd="0" parTransId="{32BF2302-2693-4861-8BE4-ACD6A1DC827B}" sibTransId="{D357CBFF-B055-44DA-9070-2BD3977853CC}"/>
-    <dgm:cxn modelId="{E2C78A35-4052-4AD5-850F-CF23197F22E6}" type="presOf" srcId="{270F4DE9-DD48-4306-9020-E9BF8E1073E6}" destId="{CA83179A-2FBA-4B34-BBEB-C56008F7F725}" srcOrd="0" destOrd="3" presId="urn:microsoft.com/office/officeart/2005/8/layout/hList7#1"/>
-    <dgm:cxn modelId="{DAAC1DB8-69B7-4853-AC4F-BF3869560DD9}" type="presOf" srcId="{96782D39-A033-4B3F-AF8D-CA668ED28D5C}" destId="{A4B1E6F8-3371-429D-8600-AE0879473AA2}" srcOrd="1" destOrd="1" presId="urn:microsoft.com/office/officeart/2005/8/layout/hList7#1"/>
-    <dgm:cxn modelId="{625683C4-60CE-4C25-A14B-BF6329AAE284}" srcId="{02580027-7450-41A5-BE59-0708701A05B2}" destId="{0AA63ACE-2830-4402-8DE8-E5F43F11EAAC}" srcOrd="2" destOrd="0" parTransId="{68781214-8C2C-454F-A247-B3428D7FE3B9}" sibTransId="{79A7813B-11BA-48AD-B660-527CBAD69F4D}"/>
-    <dgm:cxn modelId="{D16AF9E9-BC0C-4803-81C9-4DA7CF0495DB}" srcId="{9D687254-81E0-4497-B9E8-A37270987ECC}" destId="{AF687FAE-C677-4206-B1B7-0EC89128F3B3}" srcOrd="1" destOrd="0" parTransId="{ED8580AC-6CAF-412D-A93B-82E19C310191}" sibTransId="{5CC7AF99-1C3D-4AA2-B9F7-0026864B26F8}"/>
-    <dgm:cxn modelId="{6958D12A-FC16-47F1-835A-1E9A51F56E6A}" type="presOf" srcId="{7B89A791-75B5-4748-8857-2D518F7033E4}" destId="{A4B1E6F8-3371-429D-8600-AE0879473AA2}" srcOrd="1" destOrd="0" presId="urn:microsoft.com/office/officeart/2005/8/layout/hList7#1"/>
-    <dgm:cxn modelId="{5206E923-E283-4A94-BC3F-C055F69446E0}" type="presOf" srcId="{9F645832-C88C-49D1-A7BB-965DDFEFC638}" destId="{77E9B114-8581-4A99-A193-1F06E669BE9C}" srcOrd="1" destOrd="3" presId="urn:microsoft.com/office/officeart/2005/8/layout/hList7#1"/>
-    <dgm:cxn modelId="{FB964DE3-7DCA-4CD3-A04E-9FBC3D56AAFE}" srcId="{C373A32C-E292-4EF1-A5F9-7C09F5D4E4E4}" destId="{F4569DF3-3D21-4A91-A561-949189D7A876}" srcOrd="1" destOrd="0" parTransId="{3100457F-521E-4737-A02B-A7038BEE0758}" sibTransId="{FB93ABC8-69A7-46C1-8F12-044F2F57B557}"/>
-    <dgm:cxn modelId="{F978A784-0C0E-410F-9CC0-5484DB422F0E}" srcId="{02580027-7450-41A5-BE59-0708701A05B2}" destId="{3035BFEF-641E-4078-A072-B42D9D21AA04}" srcOrd="0" destOrd="0" parTransId="{409CB12C-2455-4C27-AA44-5DC9F61F9073}" sibTransId="{54E71845-D54C-463D-8A34-4CAF9F85A7EF}"/>
-    <dgm:cxn modelId="{A1D9D014-65C9-403B-A5C7-118D8C64C0A2}" type="presOf" srcId="{AF687FAE-C677-4206-B1B7-0EC89128F3B3}" destId="{1D33ECD3-0F1D-460D-BF7F-1B808B3281C6}" srcOrd="0" destOrd="2" presId="urn:microsoft.com/office/officeart/2005/8/layout/hList7#1"/>
-    <dgm:cxn modelId="{0A802549-B978-4593-A668-D1EDEF96CA4A}" srcId="{7B89A791-75B5-4748-8857-2D518F7033E4}" destId="{EFA2AB39-A3D3-4FD7-8A31-B42BE959029D}" srcOrd="1" destOrd="0" parTransId="{66632818-04DE-40EE-8FA6-5991EE4843A1}" sibTransId="{7C88675B-FA06-4360-BD71-15723B9EA77D}"/>
+    <dgm:cxn modelId="{623A42FC-7789-42FD-B24A-6E09754E323F}" type="presOf" srcId="{B2D51533-AF50-4ED6-95E1-8616FA4C0F8F}" destId="{9C28FBA6-6AA4-4D57-A2D3-E81D2F6F1BCF}" srcOrd="0" destOrd="1" presId="urn:microsoft.com/office/officeart/2005/8/layout/hList7#1"/>
     <dgm:cxn modelId="{EE736CFF-748B-4869-8615-E46A02962FF0}" type="presOf" srcId="{9F645832-C88C-49D1-A7BB-965DDFEFC638}" destId="{9C28FBA6-6AA4-4D57-A2D3-E81D2F6F1BCF}" srcOrd="0" destOrd="3" presId="urn:microsoft.com/office/officeart/2005/8/layout/hList7#1"/>
-    <dgm:cxn modelId="{59451C98-4670-40E4-BFC4-A763DBEAD0C6}" type="presOf" srcId="{270EBEBA-14BC-4908-AAA7-1B451781F11E}" destId="{3DB52D77-518B-41FF-8B86-78B321BF56AE}" srcOrd="0" destOrd="0" presId="urn:microsoft.com/office/officeart/2005/8/layout/hList7#1"/>
-    <dgm:cxn modelId="{59BCC65D-BFF6-40E3-9D1A-8A93A6A4BDE4}" srcId="{F4569DF3-3D21-4A91-A561-949189D7A876}" destId="{07E98D7E-428E-48D7-A7F3-CF91A7BB4D3E}" srcOrd="1" destOrd="0" parTransId="{3F57C96C-CDD4-43ED-B962-3FE130E2BA3F}" sibTransId="{6C59CC84-569F-471D-B44F-582B5C5A0D67}"/>
-    <dgm:cxn modelId="{518EBD72-A6D8-4734-90F0-3ABECCE50A0E}" type="presOf" srcId="{0AA63ACE-2830-4402-8DE8-E5F43F11EAAC}" destId="{AC0587D3-D669-4217-8CD1-1D8FA17FEFBE}" srcOrd="0" destOrd="3" presId="urn:microsoft.com/office/officeart/2005/8/layout/hList7#1"/>
-    <dgm:cxn modelId="{B1182FB4-D8A5-4D5B-8B67-38AC998C9810}" type="presOf" srcId="{F4569DF3-3D21-4A91-A561-949189D7A876}" destId="{77E9B114-8581-4A99-A193-1F06E669BE9C}" srcOrd="1" destOrd="0" presId="urn:microsoft.com/office/officeart/2005/8/layout/hList7#1"/>
-    <dgm:cxn modelId="{6E615F63-A9C1-4927-85C7-387363FAF972}" srcId="{02580027-7450-41A5-BE59-0708701A05B2}" destId="{A0092321-D271-4BF4-8349-6DC885FE0DFC}" srcOrd="1" destOrd="0" parTransId="{95247839-22FB-47BF-8F38-52DC62606FF8}" sibTransId="{F4AB2C70-B451-4400-B672-B8A5AB35DC55}"/>
-    <dgm:cxn modelId="{B2B7F01D-0959-445D-9D7D-CC06210779C1}" type="presOf" srcId="{02580027-7450-41A5-BE59-0708701A05B2}" destId="{AC0587D3-D669-4217-8CD1-1D8FA17FEFBE}" srcOrd="0" destOrd="0" presId="urn:microsoft.com/office/officeart/2005/8/layout/hList7#1"/>
-    <dgm:cxn modelId="{4E0C145B-0A45-4AD8-BA0D-58E266BE7098}" type="presOf" srcId="{96782D39-A033-4B3F-AF8D-CA668ED28D5C}" destId="{CA83179A-2FBA-4B34-BBEB-C56008F7F725}" srcOrd="0" destOrd="1" presId="urn:microsoft.com/office/officeart/2005/8/layout/hList7#1"/>
-    <dgm:cxn modelId="{F85B4CA9-BF8C-400B-8091-BCF4B10DA822}" type="presOf" srcId="{EFA2AB39-A3D3-4FD7-8A31-B42BE959029D}" destId="{A4B1E6F8-3371-429D-8600-AE0879473AA2}" srcOrd="1" destOrd="2" presId="urn:microsoft.com/office/officeart/2005/8/layout/hList7#1"/>
-    <dgm:cxn modelId="{4C32F5CD-033A-4964-801D-95DBB3B657DC}" type="presOf" srcId="{FB93ABC8-69A7-46C1-8F12-044F2F57B557}" destId="{AB279C35-193D-40A9-9130-1854E01E8975}" srcOrd="0" destOrd="0" presId="urn:microsoft.com/office/officeart/2005/8/layout/hList7#1"/>
-    <dgm:cxn modelId="{234D1B84-F6C2-4FF0-AEAD-D865E8F9274D}" type="presOf" srcId="{3104BA9A-B26E-439E-B12B-B87FE988F94F}" destId="{1D33ECD3-0F1D-460D-BF7F-1B808B3281C6}" srcOrd="0" destOrd="3" presId="urn:microsoft.com/office/officeart/2005/8/layout/hList7#1"/>
-    <dgm:cxn modelId="{B000708C-3C2E-4486-B221-0B7CBA10E2C5}" type="presOf" srcId="{3035BFEF-641E-4078-A072-B42D9D21AA04}" destId="{AC0587D3-D669-4217-8CD1-1D8FA17FEFBE}" srcOrd="0" destOrd="1" presId="urn:microsoft.com/office/officeart/2005/8/layout/hList7#1"/>
-    <dgm:cxn modelId="{711A6779-CA6C-41FC-A19B-8C997FF5DDCF}" type="presOf" srcId="{C373A32C-E292-4EF1-A5F9-7C09F5D4E4E4}" destId="{2C3CD7FD-4637-4482-826E-3B2BF2610D20}" srcOrd="0" destOrd="0" presId="urn:microsoft.com/office/officeart/2005/8/layout/hList7#1"/>
-    <dgm:cxn modelId="{7BC34304-FB16-41B9-A9FD-B5748979BE49}" type="presOf" srcId="{A0092321-D271-4BF4-8349-6DC885FE0DFC}" destId="{D8E68A5F-E3BF-4ED2-8C07-CA5941B3964D}" srcOrd="1" destOrd="2" presId="urn:microsoft.com/office/officeart/2005/8/layout/hList7#1"/>
-    <dgm:cxn modelId="{02CBA2B1-A2F7-44EA-9414-7299204138EA}" type="presOf" srcId="{A0092321-D271-4BF4-8349-6DC885FE0DFC}" destId="{AC0587D3-D669-4217-8CD1-1D8FA17FEFBE}" srcOrd="0" destOrd="2" presId="urn:microsoft.com/office/officeart/2005/8/layout/hList7#1"/>
-    <dgm:cxn modelId="{623A42FC-7789-42FD-B24A-6E09754E323F}" type="presOf" srcId="{B2D51533-AF50-4ED6-95E1-8616FA4C0F8F}" destId="{9C28FBA6-6AA4-4D57-A2D3-E81D2F6F1BCF}" srcOrd="0" destOrd="1" presId="urn:microsoft.com/office/officeart/2005/8/layout/hList7#1"/>
-    <dgm:cxn modelId="{5B202447-4685-4876-A306-35D5B217AAEF}" srcId="{C373A32C-E292-4EF1-A5F9-7C09F5D4E4E4}" destId="{9D687254-81E0-4497-B9E8-A37270987ECC}" srcOrd="2" destOrd="0" parTransId="{C7045F67-0916-4DD4-8757-52E238511C9E}" sibTransId="{270EBEBA-14BC-4908-AAA7-1B451781F11E}"/>
-    <dgm:cxn modelId="{008A47C4-347F-4CF1-9044-08A0BAD8CAE7}" srcId="{C373A32C-E292-4EF1-A5F9-7C09F5D4E4E4}" destId="{7B89A791-75B5-4748-8857-2D518F7033E4}" srcOrd="3" destOrd="0" parTransId="{73B53EE2-1100-4613-81B7-2B9E06194141}" sibTransId="{24BBC85B-7F22-4368-91C6-4F6365A6C822}"/>
-    <dgm:cxn modelId="{43E64F9C-80D1-447E-9AD1-33CAA4F7ED70}" type="presOf" srcId="{EFA2AB39-A3D3-4FD7-8A31-B42BE959029D}" destId="{CA83179A-2FBA-4B34-BBEB-C56008F7F725}" srcOrd="0" destOrd="2" presId="urn:microsoft.com/office/officeart/2005/8/layout/hList7#1"/>
-    <dgm:cxn modelId="{E25059DD-FECC-4CD4-A492-C94E12A5AB8F}" type="presOf" srcId="{07E98D7E-428E-48D7-A7F3-CF91A7BB4D3E}" destId="{9C28FBA6-6AA4-4D57-A2D3-E81D2F6F1BCF}" srcOrd="0" destOrd="2" presId="urn:microsoft.com/office/officeart/2005/8/layout/hList7#1"/>
-    <dgm:cxn modelId="{7E9C2CCD-E121-4C18-89EC-C134241C1130}" type="presOf" srcId="{B2D51533-AF50-4ED6-95E1-8616FA4C0F8F}" destId="{77E9B114-8581-4A99-A193-1F06E669BE9C}" srcOrd="1" destOrd="1" presId="urn:microsoft.com/office/officeart/2005/8/layout/hList7#1"/>
-    <dgm:cxn modelId="{0B083B8A-D000-49A3-80AF-45C3F97BA19F}" srcId="{7B89A791-75B5-4748-8857-2D518F7033E4}" destId="{270F4DE9-DD48-4306-9020-E9BF8E1073E6}" srcOrd="2" destOrd="0" parTransId="{06559AF3-BE9F-496B-919B-9B341BF13FC3}" sibTransId="{8FDF223D-EB11-473C-860B-7B56F3CB990E}"/>
-    <dgm:cxn modelId="{A0820F6C-BBC5-41CD-B2B7-E479EFF6BBA5}" type="presOf" srcId="{270F4DE9-DD48-4306-9020-E9BF8E1073E6}" destId="{A4B1E6F8-3371-429D-8600-AE0879473AA2}" srcOrd="1" destOrd="3" presId="urn:microsoft.com/office/officeart/2005/8/layout/hList7#1"/>
-    <dgm:cxn modelId="{5117B666-6EF6-4738-B2E3-AADF7BEE7CE7}" type="presOf" srcId="{14C75AB7-C16C-4FA5-89D6-14F69FBEC7EC}" destId="{1D33ECD3-0F1D-460D-BF7F-1B808B3281C6}" srcOrd="0" destOrd="1" presId="urn:microsoft.com/office/officeart/2005/8/layout/hList7#1"/>
-    <dgm:cxn modelId="{F1A10BED-F4EB-4A6F-B936-A0C27E362B68}" type="presOf" srcId="{F4569DF3-3D21-4A91-A561-949189D7A876}" destId="{9C28FBA6-6AA4-4D57-A2D3-E81D2F6F1BCF}" srcOrd="0" destOrd="0" presId="urn:microsoft.com/office/officeart/2005/8/layout/hList7#1"/>
-    <dgm:cxn modelId="{480A9D54-B830-43C9-89DD-47857718E9FD}" srcId="{F4569DF3-3D21-4A91-A561-949189D7A876}" destId="{B2D51533-AF50-4ED6-95E1-8616FA4C0F8F}" srcOrd="0" destOrd="0" parTransId="{5E1CF7E1-47E1-456B-BFAD-DA24F72C17AE}" sibTransId="{8F671C18-E5A4-4201-8B80-2BACC173107F}"/>
-    <dgm:cxn modelId="{FFD21125-EC8C-4674-8C36-E1ECDE3EA983}" type="presOf" srcId="{7B89A791-75B5-4748-8857-2D518F7033E4}" destId="{CA83179A-2FBA-4B34-BBEB-C56008F7F725}" srcOrd="0" destOrd="0" presId="urn:microsoft.com/office/officeart/2005/8/layout/hList7#1"/>
-    <dgm:cxn modelId="{63E44C3F-E68D-4382-9C4D-AFC9FE7BA8C9}" type="presOf" srcId="{3035BFEF-641E-4078-A072-B42D9D21AA04}" destId="{D8E68A5F-E3BF-4ED2-8C07-CA5941B3964D}" srcOrd="1" destOrd="1" presId="urn:microsoft.com/office/officeart/2005/8/layout/hList7#1"/>
     <dgm:cxn modelId="{B789584E-489A-4621-B6F1-F7882E9496B4}" type="presParOf" srcId="{2C3CD7FD-4637-4482-826E-3B2BF2610D20}" destId="{4B4805B8-6E14-41AA-BD09-104FBEEAF489}" srcOrd="0" destOrd="0" presId="urn:microsoft.com/office/officeart/2005/8/layout/hList7#1"/>
     <dgm:cxn modelId="{7DB89E29-E644-403B-B5F4-F1F8EBBF2257}" type="presParOf" srcId="{2C3CD7FD-4637-4482-826E-3B2BF2610D20}" destId="{0C222014-0F23-4004-96E5-A700329DA8F5}" srcOrd="1" destOrd="0" presId="urn:microsoft.com/office/officeart/2005/8/layout/hList7#1"/>
     <dgm:cxn modelId="{B6BBDE08-1406-4BEA-B877-A3C7BA5706F8}" type="presParOf" srcId="{0C222014-0F23-4004-96E5-A700329DA8F5}" destId="{A11BF812-3A5B-47E7-A2E9-4711B2345412}" srcOrd="0" destOrd="0" presId="urn:microsoft.com/office/officeart/2005/8/layout/hList7#1"/>
@@ -11475,7 +11014,7 @@
   <dgm:whole/>
   <dgm:extLst>
     <a:ext uri="http://schemas.microsoft.com/office/drawing/2008/diagram">
-      <dsp:dataModelExt xmlns:dsp="http://schemas.microsoft.com/office/drawing/2008/diagram" relId="rId19" minVer="http://schemas.openxmlformats.org/drawingml/2006/diagram"/>
+      <dsp:dataModelExt xmlns:dsp="http://schemas.microsoft.com/office/drawing/2008/diagram" relId="rId18" minVer="http://schemas.openxmlformats.org/drawingml/2006/diagram"/>
     </a:ext>
   </dgm:extLst>
 </dgm:dataModel>

</xml_diff>